<commit_message>
update CR file (not finished yet)
</commit_message>
<xml_diff>
--- a/Java/CR紀錄表_林彥蓁_Java.docx
+++ b/Java/CR紀錄表_林彥蓁_Java.docx
@@ -1,6 +1,6 @@
 
 <file path=word/document.xml><?xml version="1.0" encoding="utf-8"?>
-<w:document xmlns:wpc="http://schemas.microsoft.com/office/word/2010/wordprocessingCanvas" xmlns:cx="http://schemas.microsoft.com/office/drawing/2014/chartex" xmlns:cx1="http://schemas.microsoft.com/office/drawing/2015/9/8/chartex" xmlns:cx2="http://schemas.microsoft.com/office/drawing/2015/10/21/chartex" xmlns:cx3="http://schemas.microsoft.com/office/drawing/2016/5/9/chartex" xmlns:cx4="http://schemas.microsoft.com/office/drawing/2016/5/10/chartex" xmlns:cx5="http://schemas.microsoft.com/office/drawing/2016/5/11/chartex" xmlns:cx6="http://schemas.microsoft.com/office/drawing/2016/5/12/chartex" xmlns:cx7="http://schemas.microsoft.com/office/drawing/2016/5/13/chartex" xmlns:cx8="http://schemas.microsoft.com/office/drawing/2016/5/14/chartex" xmlns:mc="http://schemas.openxmlformats.org/markup-compatibility/2006" xmlns:aink="http://schemas.microsoft.com/office/drawing/2016/ink" xmlns:am3d="http://schemas.microsoft.com/office/drawing/2017/model3d" xmlns:o="urn:schemas-microsoft-com:office:office" xmlns:oel="http://schemas.microsoft.com/office/2019/extlst" xmlns:r="http://schemas.openxmlformats.org/officeDocument/2006/relationships" xmlns:m="http://schemas.openxmlformats.org/officeDocument/2006/math" xmlns:v="urn:schemas-microsoft-com:vml" xmlns:wp14="http://schemas.microsoft.com/office/word/2010/wordprocessingDrawing" xmlns:wp="http://schemas.openxmlformats.org/drawingml/2006/wordprocessingDrawing" xmlns:w10="urn:schemas-microsoft-com:office:word" xmlns:w="http://schemas.openxmlformats.org/wordprocessingml/2006/main" xmlns:w14="http://schemas.microsoft.com/office/word/2010/wordml" xmlns:w15="http://schemas.microsoft.com/office/word/2012/wordml" xmlns:w16cex="http://schemas.microsoft.com/office/word/2018/wordml/cex" xmlns:w16cid="http://schemas.microsoft.com/office/word/2016/wordml/cid" xmlns:w16="http://schemas.microsoft.com/office/word/2018/wordml" xmlns:w16sdtdh="http://schemas.microsoft.com/office/word/2020/wordml/sdtdatahash" xmlns:w16se="http://schemas.microsoft.com/office/word/2015/wordml/symex" xmlns:wpg="http://schemas.microsoft.com/office/word/2010/wordprocessingGroup" xmlns:wpi="http://schemas.microsoft.com/office/word/2010/wordprocessingInk" xmlns:wne="http://schemas.microsoft.com/office/word/2006/wordml" xmlns:wps="http://schemas.microsoft.com/office/word/2010/wordprocessingShape" mc:Ignorable="w14 w15 w16se w16cid w16 w16cex w16sdtdh wp14">
+<w:document xmlns:wpc="http://schemas.microsoft.com/office/word/2010/wordprocessingCanvas" xmlns:cx="http://schemas.microsoft.com/office/drawing/2014/chartex" xmlns:cx1="http://schemas.microsoft.com/office/drawing/2015/9/8/chartex" xmlns:cx2="http://schemas.microsoft.com/office/drawing/2015/10/21/chartex" xmlns:cx3="http://schemas.microsoft.com/office/drawing/2016/5/9/chartex" xmlns:cx4="http://schemas.microsoft.com/office/drawing/2016/5/10/chartex" xmlns:cx5="http://schemas.microsoft.com/office/drawing/2016/5/11/chartex" xmlns:cx6="http://schemas.microsoft.com/office/drawing/2016/5/12/chartex" xmlns:cx7="http://schemas.microsoft.com/office/drawing/2016/5/13/chartex" xmlns:cx8="http://schemas.microsoft.com/office/drawing/2016/5/14/chartex" xmlns:mc="http://schemas.openxmlformats.org/markup-compatibility/2006" xmlns:aink="http://schemas.microsoft.com/office/drawing/2016/ink" xmlns:am3d="http://schemas.microsoft.com/office/drawing/2017/model3d" xmlns:o="urn:schemas-microsoft-com:office:office" xmlns:oel="http://schemas.microsoft.com/office/2019/extlst" xmlns:r="http://schemas.openxmlformats.org/officeDocument/2006/relationships" xmlns:m="http://schemas.openxmlformats.org/officeDocument/2006/math" xmlns:v="urn:schemas-microsoft-com:vml" xmlns:wp14="http://schemas.microsoft.com/office/word/2010/wordprocessingDrawing" xmlns:wp="http://schemas.openxmlformats.org/drawingml/2006/wordprocessingDrawing" xmlns:w10="urn:schemas-microsoft-com:office:word" xmlns:w="http://schemas.openxmlformats.org/wordprocessingml/2006/main" xmlns:w14="http://schemas.microsoft.com/office/word/2010/wordml" xmlns:w15="http://schemas.microsoft.com/office/word/2012/wordml" xmlns:w16cex="http://schemas.microsoft.com/office/word/2018/wordml/cex" xmlns:w16cid="http://schemas.microsoft.com/office/word/2016/wordml/cid" xmlns:w16="http://schemas.microsoft.com/office/word/2018/wordml" xmlns:w16du="http://schemas.microsoft.com/office/word/2023/wordml/word16du" xmlns:w16sdtdh="http://schemas.microsoft.com/office/word/2020/wordml/sdtdatahash" xmlns:w16se="http://schemas.microsoft.com/office/word/2015/wordml/symex" xmlns:wpg="http://schemas.microsoft.com/office/word/2010/wordprocessingGroup" xmlns:wpi="http://schemas.microsoft.com/office/word/2010/wordprocessingInk" xmlns:wne="http://schemas.microsoft.com/office/word/2006/wordml" xmlns:wps="http://schemas.microsoft.com/office/word/2010/wordprocessingShape" mc:Ignorable="w14 w15 w16se w16cid w16 w16cex w16sdtdh w16du wp14">
   <w:body>
     <w:tbl>
       <w:tblPr>
@@ -3775,6 +3775,14 @@
               </w:rPr>
               <w:t>/</w:t>
             </w:r>
+            <w:r>
+              <w:rPr>
+                <w:rFonts w:ascii="微軟正黑體" w:eastAsia="微軟正黑體" w:hAnsi="微軟正黑體" w:hint="eastAsia"/>
+                <w:sz w:val="26"/>
+                <w:szCs w:val="26"/>
+              </w:rPr>
+              <w:t>14</w:t>
+            </w:r>
           </w:p>
         </w:tc>
       </w:tr>
@@ -3782,7 +3790,7 @@
         <w:tc>
           <w:tcPr>
             <w:tcW w:w="2943" w:type="dxa"/>
-            <w:shd w:val="clear" w:color="auto" w:fill="FABF8F" w:themeFill="accent6" w:themeFillTint="99"/>
+            <w:shd w:val="clear" w:color="auto" w:fill="FFCCFF"/>
           </w:tcPr>
           <w:p>
             <w:pPr>
@@ -3810,7 +3818,7 @@
             <w:tcBorders>
               <w:bottom w:val="single" w:sz="4" w:space="0" w:color="auto"/>
             </w:tcBorders>
-            <w:shd w:val="clear" w:color="auto" w:fill="FABF8F" w:themeFill="accent6" w:themeFillTint="99"/>
+            <w:shd w:val="clear" w:color="auto" w:fill="FFCCFF"/>
           </w:tcPr>
           <w:p>
             <w:pPr>
@@ -3835,7 +3843,7 @@
         <w:tc>
           <w:tcPr>
             <w:tcW w:w="2409" w:type="dxa"/>
-            <w:shd w:val="clear" w:color="auto" w:fill="FABF8F" w:themeFill="accent6" w:themeFillTint="99"/>
+            <w:shd w:val="clear" w:color="auto" w:fill="FFCCFF"/>
           </w:tcPr>
           <w:p>
             <w:pPr>
@@ -3861,7 +3869,7 @@
           <w:tcPr>
             <w:tcW w:w="8903" w:type="dxa"/>
             <w:gridSpan w:val="2"/>
-            <w:shd w:val="clear" w:color="auto" w:fill="FABF8F" w:themeFill="accent6" w:themeFillTint="99"/>
+            <w:shd w:val="clear" w:color="auto" w:fill="FFCCFF"/>
           </w:tcPr>
           <w:p>
             <w:pPr>
@@ -3930,7 +3938,15 @@
                 <w:sz w:val="26"/>
                 <w:szCs w:val="26"/>
               </w:rPr>
-              <w:t>08/09</w:t>
+              <w:t>08/</w:t>
+            </w:r>
+            <w:r>
+              <w:rPr>
+                <w:rFonts w:ascii="微軟正黑體" w:eastAsia="微軟正黑體" w:hAnsi="微軟正黑體" w:hint="eastAsia"/>
+                <w:sz w:val="26"/>
+                <w:szCs w:val="26"/>
+              </w:rPr>
+              <w:t>13</w:t>
             </w:r>
           </w:p>
         </w:tc>
@@ -3983,7 +3999,23 @@
                 <w:sz w:val="26"/>
                 <w:szCs w:val="26"/>
               </w:rPr>
-              <w:t>第題</w:t>
+              <w:t>第</w:t>
+            </w:r>
+            <w:r>
+              <w:rPr>
+                <w:rFonts w:ascii="微軟正黑體" w:eastAsia="微軟正黑體" w:hAnsi="微軟正黑體" w:hint="eastAsia"/>
+                <w:sz w:val="26"/>
+                <w:szCs w:val="26"/>
+              </w:rPr>
+              <w:t>五</w:t>
+            </w:r>
+            <w:r>
+              <w:rPr>
+                <w:rFonts w:ascii="微軟正黑體" w:eastAsia="微軟正黑體" w:hAnsi="微軟正黑體" w:hint="eastAsia"/>
+                <w:sz w:val="26"/>
+                <w:szCs w:val="26"/>
+              </w:rPr>
+              <w:t>題</w:t>
             </w:r>
           </w:p>
         </w:tc>
@@ -4002,6 +4034,14 @@
                 <w:szCs w:val="26"/>
               </w:rPr>
             </w:pPr>
+            <w:r>
+              <w:rPr>
+                <w:rFonts w:ascii="微軟正黑體" w:eastAsia="微軟正黑體" w:hAnsi="微軟正黑體" w:hint="eastAsia"/>
+                <w:sz w:val="26"/>
+                <w:szCs w:val="26"/>
+              </w:rPr>
+              <w:t>列印出今年 m 月的月曆</w:t>
+            </w:r>
           </w:p>
         </w:tc>
       </w:tr>
@@ -4016,15 +4056,58 @@
           <w:p>
             <w:pPr>
               <w:pStyle w:val="a4"/>
-              <w:snapToGrid w:val="0"/>
-              <w:ind w:leftChars="0" w:left="360"/>
-              <w:jc w:val="both"/>
-              <w:rPr>
-                <w:rFonts w:ascii="微軟正黑體" w:eastAsia="微軟正黑體" w:hAnsi="微軟正黑體" w:hint="eastAsia"/>
-                <w:sz w:val="26"/>
-                <w:szCs w:val="26"/>
-              </w:rPr>
-            </w:pPr>
+              <w:numPr>
+                <w:ilvl w:val="0"/>
+                <w:numId w:val="19"/>
+              </w:numPr>
+              <w:snapToGrid w:val="0"/>
+              <w:ind w:leftChars="0"/>
+              <w:rPr>
+                <w:rFonts w:ascii="微軟正黑體" w:eastAsia="微軟正黑體" w:hAnsi="微軟正黑體" w:hint="eastAsia"/>
+                <w:sz w:val="26"/>
+                <w:szCs w:val="26"/>
+              </w:rPr>
+            </w:pPr>
+            <w:r>
+              <w:rPr>
+                <w:rFonts w:ascii="微軟正黑體" w:eastAsia="微軟正黑體" w:hAnsi="微軟正黑體" w:hint="eastAsia"/>
+                <w:sz w:val="26"/>
+                <w:szCs w:val="26"/>
+              </w:rPr>
+              <w:t>使用try</w:t>
+            </w:r>
+            <w:r>
+              <w:rPr>
+                <w:rFonts w:ascii="微軟正黑體" w:eastAsia="微軟正黑體" w:hAnsi="微軟正黑體"/>
+                <w:sz w:val="26"/>
+                <w:szCs w:val="26"/>
+              </w:rPr>
+              <w:t>…</w:t>
+            </w:r>
+            <w:r>
+              <w:rPr>
+                <w:rFonts w:ascii="微軟正黑體" w:eastAsia="微軟正黑體" w:hAnsi="微軟正黑體" w:hint="eastAsia"/>
+                <w:sz w:val="26"/>
+                <w:szCs w:val="26"/>
+              </w:rPr>
+              <w:t>with</w:t>
+            </w:r>
+            <w:r>
+              <w:rPr>
+                <w:rFonts w:ascii="微軟正黑體" w:eastAsia="微軟正黑體" w:hAnsi="微軟正黑體"/>
+                <w:sz w:val="26"/>
+                <w:szCs w:val="26"/>
+              </w:rPr>
+              <w:t>…</w:t>
+            </w:r>
+            <w:r>
+              <w:rPr>
+                <w:rFonts w:ascii="微軟正黑體" w:eastAsia="微軟正黑體" w:hAnsi="微軟正黑體" w:hint="eastAsia"/>
+                <w:sz w:val="26"/>
+                <w:szCs w:val="26"/>
+              </w:rPr>
+              <w:t>resource</w:t>
+            </w:r>
           </w:p>
         </w:tc>
         <w:tc>
@@ -4035,6 +4118,82 @@
           </w:tcPr>
           <w:p>
             <w:pPr>
+              <w:pStyle w:val="a4"/>
+              <w:numPr>
+                <w:ilvl w:val="0"/>
+                <w:numId w:val="16"/>
+              </w:numPr>
+              <w:snapToGrid w:val="0"/>
+              <w:ind w:leftChars="0"/>
+              <w:rPr>
+                <w:rFonts w:ascii="微軟正黑體" w:eastAsia="微軟正黑體" w:hAnsi="微軟正黑體"/>
+                <w:noProof/>
+                <w:color w:val="FFFFFF" w:themeColor="background1"/>
+                <w:sz w:val="26"/>
+                <w:szCs w:val="26"/>
+              </w:rPr>
+            </w:pPr>
+            <w:r>
+              <w:rPr>
+                <w:rFonts w:ascii="微軟正黑體" w:eastAsia="微軟正黑體" w:hAnsi="微軟正黑體" w:hint="eastAsia"/>
+                <w:noProof/>
+                <w:color w:val="FFFFFF" w:themeColor="background1"/>
+                <w:sz w:val="26"/>
+                <w:szCs w:val="26"/>
+              </w:rPr>
+              <w:t>可以使用try</w:t>
+            </w:r>
+            <w:r>
+              <w:rPr>
+                <w:rFonts w:ascii="微軟正黑體" w:eastAsia="微軟正黑體" w:hAnsi="微軟正黑體"/>
+                <w:noProof/>
+                <w:color w:val="FFFFFF" w:themeColor="background1"/>
+                <w:sz w:val="26"/>
+                <w:szCs w:val="26"/>
+              </w:rPr>
+              <w:t>…</w:t>
+            </w:r>
+            <w:r>
+              <w:rPr>
+                <w:rFonts w:ascii="微軟正黑體" w:eastAsia="微軟正黑體" w:hAnsi="微軟正黑體" w:hint="eastAsia"/>
+                <w:noProof/>
+                <w:color w:val="FFFFFF" w:themeColor="background1"/>
+                <w:sz w:val="26"/>
+                <w:szCs w:val="26"/>
+              </w:rPr>
+              <w:t>with的方式關閉資源</w:t>
+            </w:r>
+          </w:p>
+          <w:p>
+            <w:pPr>
+              <w:pStyle w:val="a4"/>
+              <w:numPr>
+                <w:ilvl w:val="0"/>
+                <w:numId w:val="16"/>
+              </w:numPr>
+              <w:snapToGrid w:val="0"/>
+              <w:ind w:leftChars="0"/>
+              <w:rPr>
+                <w:rFonts w:ascii="微軟正黑體" w:eastAsia="微軟正黑體" w:hAnsi="微軟正黑體"/>
+                <w:noProof/>
+                <w:color w:val="FFFFFF" w:themeColor="background1"/>
+                <w:sz w:val="26"/>
+                <w:szCs w:val="26"/>
+              </w:rPr>
+            </w:pPr>
+            <w:r>
+              <w:rPr>
+                <w:rFonts w:ascii="微軟正黑體" w:eastAsia="微軟正黑體" w:hAnsi="微軟正黑體" w:hint="eastAsia"/>
+                <w:noProof/>
+                <w:color w:val="FFFFFF" w:themeColor="background1"/>
+                <w:sz w:val="26"/>
+                <w:szCs w:val="26"/>
+              </w:rPr>
+              <w:t>使用後就可以不用寫monthScanner.close( )</w:t>
+            </w:r>
+          </w:p>
+          <w:p>
+            <w:pPr>
               <w:snapToGrid w:val="0"/>
               <w:rPr>
                 <w:rFonts w:ascii="微軟正黑體" w:eastAsia="微軟正黑體" w:hAnsi="微軟正黑體"/>
@@ -4054,54 +4213,160 @@
               </w:rPr>
               <w:t>修改前</w:t>
             </w:r>
-          </w:p>
-          <w:p>
-            <w:pPr>
-              <w:snapToGrid w:val="0"/>
-              <w:rPr>
-                <w:rFonts w:ascii="微軟正黑體" w:eastAsia="微軟正黑體" w:hAnsi="微軟正黑體"/>
-                <w:noProof/>
-                <w:color w:val="FFFFFF" w:themeColor="background1"/>
-                <w:sz w:val="26"/>
-                <w:szCs w:val="26"/>
-              </w:rPr>
-            </w:pPr>
-          </w:p>
-          <w:p>
-            <w:pPr>
-              <w:snapToGrid w:val="0"/>
-              <w:rPr>
-                <w:rFonts w:ascii="微軟正黑體" w:eastAsia="微軟正黑體" w:hAnsi="微軟正黑體"/>
-                <w:noProof/>
-                <w:color w:val="FFFFFF" w:themeColor="background1"/>
-                <w:sz w:val="26"/>
-                <w:szCs w:val="26"/>
-              </w:rPr>
-            </w:pPr>
-          </w:p>
-          <w:p>
-            <w:pPr>
-              <w:snapToGrid w:val="0"/>
-              <w:rPr>
-                <w:rFonts w:ascii="微軟正黑體" w:eastAsia="微軟正黑體" w:hAnsi="微軟正黑體"/>
-                <w:noProof/>
-                <w:color w:val="FFFFFF" w:themeColor="background1"/>
-                <w:sz w:val="26"/>
-                <w:szCs w:val="26"/>
-              </w:rPr>
-            </w:pPr>
-          </w:p>
-          <w:p>
-            <w:pPr>
-              <w:snapToGrid w:val="0"/>
-              <w:rPr>
-                <w:rFonts w:ascii="微軟正黑體" w:eastAsia="微軟正黑體" w:hAnsi="微軟正黑體"/>
-                <w:noProof/>
-                <w:color w:val="FFFFFF" w:themeColor="background1"/>
-                <w:sz w:val="26"/>
-                <w:szCs w:val="26"/>
-              </w:rPr>
-            </w:pPr>
+            <w:r>
+              <w:rPr>
+                <w:rFonts w:ascii="微軟正黑體" w:eastAsia="微軟正黑體" w:hAnsi="微軟正黑體" w:hint="eastAsia"/>
+                <w:noProof/>
+                <w:color w:val="FFFFFF" w:themeColor="background1"/>
+                <w:sz w:val="26"/>
+                <w:szCs w:val="26"/>
+              </w:rPr>
+              <w:t>：</w:t>
+            </w:r>
+          </w:p>
+          <w:p>
+            <w:pPr>
+              <w:snapToGrid w:val="0"/>
+              <w:rPr>
+                <w:rFonts w:ascii="微軟正黑體" w:eastAsia="微軟正黑體" w:hAnsi="微軟正黑體" w:hint="eastAsia"/>
+                <w:noProof/>
+                <w:color w:val="FFFFFF" w:themeColor="background1"/>
+                <w:sz w:val="26"/>
+                <w:szCs w:val="26"/>
+              </w:rPr>
+            </w:pPr>
+            <w:r>
+              <w:rPr>
+                <w:rFonts w:ascii="微軟正黑體" w:eastAsia="微軟正黑體" w:hAnsi="微軟正黑體"/>
+                <w:noProof/>
+                <w:color w:val="FFFFFF" w:themeColor="background1"/>
+                <w:sz w:val="26"/>
+                <w:szCs w:val="26"/>
+              </w:rPr>
+              <mc:AlternateContent>
+                <mc:Choice Requires="wps">
+                  <w:drawing>
+                    <wp:anchor distT="0" distB="0" distL="114300" distR="114300" simplePos="0" relativeHeight="251659264" behindDoc="0" locked="0" layoutInCell="1" allowOverlap="1" wp14:anchorId="2D6ED652" wp14:editId="09483D0B">
+                      <wp:simplePos x="0" y="0"/>
+                      <wp:positionH relativeFrom="column">
+                        <wp:posOffset>361950</wp:posOffset>
+                      </wp:positionH>
+                      <wp:positionV relativeFrom="paragraph">
+                        <wp:posOffset>1977390</wp:posOffset>
+                      </wp:positionV>
+                      <wp:extent cx="1504950" cy="161925"/>
+                      <wp:effectExtent l="0" t="0" r="19050" b="28575"/>
+                      <wp:wrapNone/>
+                      <wp:docPr id="70816841" name="矩形 1"/>
+                      <wp:cNvGraphicFramePr/>
+                      <a:graphic xmlns:a="http://schemas.openxmlformats.org/drawingml/2006/main">
+                        <a:graphicData uri="http://schemas.microsoft.com/office/word/2010/wordprocessingShape">
+                          <wps:wsp>
+                            <wps:cNvSpPr/>
+                            <wps:spPr>
+                              <a:xfrm>
+                                <a:off x="0" y="0"/>
+                                <a:ext cx="1504950" cy="161925"/>
+                              </a:xfrm>
+                              <a:prstGeom prst="rect">
+                                <a:avLst/>
+                              </a:prstGeom>
+                              <a:noFill/>
+                              <a:ln w="19050" cap="flat" cmpd="sng" algn="ctr">
+                                <a:solidFill>
+                                  <a:srgbClr val="FF0000"/>
+                                </a:solidFill>
+                                <a:prstDash val="solid"/>
+                                <a:round/>
+                                <a:headEnd type="none" w="med" len="med"/>
+                                <a:tailEnd type="none" w="med" len="med"/>
+                              </a:ln>
+                            </wps:spPr>
+                            <wps:style>
+                              <a:lnRef idx="0">
+                                <a:scrgbClr r="0" g="0" b="0"/>
+                              </a:lnRef>
+                              <a:fillRef idx="0">
+                                <a:scrgbClr r="0" g="0" b="0"/>
+                              </a:fillRef>
+                              <a:effectRef idx="0">
+                                <a:scrgbClr r="0" g="0" b="0"/>
+                              </a:effectRef>
+                              <a:fontRef idx="minor">
+                                <a:schemeClr val="accent2"/>
+                              </a:fontRef>
+                            </wps:style>
+                            <wps:bodyPr rot="0" spcFirstLastPara="0" vertOverflow="overflow" horzOverflow="overflow" vert="horz" wrap="square" lIns="91440" tIns="45720" rIns="91440" bIns="45720" numCol="1" spcCol="0" rtlCol="0" fromWordArt="0" anchor="ctr" anchorCtr="0" forceAA="0" compatLnSpc="1">
+                              <a:prstTxWarp prst="textNoShape">
+                                <a:avLst/>
+                              </a:prstTxWarp>
+                              <a:noAutofit/>
+                            </wps:bodyPr>
+                          </wps:wsp>
+                        </a:graphicData>
+                      </a:graphic>
+                      <wp14:sizeRelH relativeFrom="margin">
+                        <wp14:pctWidth>0</wp14:pctWidth>
+                      </wp14:sizeRelH>
+                      <wp14:sizeRelV relativeFrom="margin">
+                        <wp14:pctHeight>0</wp14:pctHeight>
+                      </wp14:sizeRelV>
+                    </wp:anchor>
+                  </w:drawing>
+                </mc:Choice>
+                <mc:Fallback>
+                  <w:pict>
+                    <v:rect w14:anchorId="23D4F4EC" id="矩形 1" o:spid="_x0000_s1026" style="position:absolute;margin-left:28.5pt;margin-top:155.7pt;width:118.5pt;height:12.75pt;z-index:251659264;visibility:visible;mso-wrap-style:square;mso-width-percent:0;mso-height-percent:0;mso-wrap-distance-left:9pt;mso-wrap-distance-top:0;mso-wrap-distance-right:9pt;mso-wrap-distance-bottom:0;mso-position-horizontal:absolute;mso-position-horizontal-relative:text;mso-position-vertical:absolute;mso-position-vertical-relative:text;mso-width-percent:0;mso-height-percent:0;mso-width-relative:margin;mso-height-relative:margin;v-text-anchor:middle" o:gfxdata="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" filled="f" strokecolor="red" strokeweight="1.5pt">
+                      <v:stroke joinstyle="round"/>
+                    </v:rect>
+                  </w:pict>
+                </mc:Fallback>
+              </mc:AlternateContent>
+            </w:r>
+            <w:r>
+              <w:rPr>
+                <w:rFonts w:ascii="微軟正黑體" w:eastAsia="微軟正黑體" w:hAnsi="微軟正黑體"/>
+                <w:noProof/>
+                <w:color w:val="FFFFFF" w:themeColor="background1"/>
+                <w:sz w:val="26"/>
+                <w:szCs w:val="26"/>
+              </w:rPr>
+              <w:drawing>
+                <wp:inline distT="0" distB="0" distL="0" distR="0" wp14:anchorId="171091C0" wp14:editId="070A7842">
+                  <wp:extent cx="6515100" cy="2254237"/>
+                  <wp:effectExtent l="0" t="0" r="0" b="0"/>
+                  <wp:docPr id="790356170" name="圖片 1"/>
+                  <wp:cNvGraphicFramePr>
+                    <a:graphicFrameLocks xmlns:a="http://schemas.openxmlformats.org/drawingml/2006/main" noChangeAspect="1"/>
+                  </wp:cNvGraphicFramePr>
+                  <a:graphic xmlns:a="http://schemas.openxmlformats.org/drawingml/2006/main">
+                    <a:graphicData uri="http://schemas.openxmlformats.org/drawingml/2006/picture">
+                      <pic:pic xmlns:pic="http://schemas.openxmlformats.org/drawingml/2006/picture">
+                        <pic:nvPicPr>
+                          <pic:cNvPr id="790356170" name=""/>
+                          <pic:cNvPicPr/>
+                        </pic:nvPicPr>
+                        <pic:blipFill>
+                          <a:blip r:embed="rId25"/>
+                          <a:stretch>
+                            <a:fillRect/>
+                          </a:stretch>
+                        </pic:blipFill>
+                        <pic:spPr>
+                          <a:xfrm>
+                            <a:off x="0" y="0"/>
+                            <a:ext cx="6529202" cy="2259116"/>
+                          </a:xfrm>
+                          <a:prstGeom prst="rect">
+                            <a:avLst/>
+                          </a:prstGeom>
+                        </pic:spPr>
+                      </pic:pic>
+                    </a:graphicData>
+                  </a:graphic>
+                </wp:inline>
+              </w:drawing>
+            </w:r>
           </w:p>
           <w:p>
             <w:pPr>
@@ -4124,42 +4389,55 @@
               </w:rPr>
               <w:t>修改後</w:t>
             </w:r>
-          </w:p>
-          <w:p>
-            <w:pPr>
-              <w:snapToGrid w:val="0"/>
-              <w:rPr>
-                <w:rFonts w:ascii="微軟正黑體" w:eastAsia="微軟正黑體" w:hAnsi="微軟正黑體"/>
-                <w:noProof/>
-                <w:color w:val="FFFFFF" w:themeColor="background1"/>
-                <w:sz w:val="26"/>
-                <w:szCs w:val="26"/>
-              </w:rPr>
-            </w:pPr>
-          </w:p>
-          <w:p>
-            <w:pPr>
-              <w:snapToGrid w:val="0"/>
-              <w:rPr>
-                <w:rFonts w:ascii="微軟正黑體" w:eastAsia="微軟正黑體" w:hAnsi="微軟正黑體"/>
-                <w:noProof/>
-                <w:color w:val="FFFFFF" w:themeColor="background1"/>
-                <w:sz w:val="26"/>
-                <w:szCs w:val="26"/>
-              </w:rPr>
-            </w:pPr>
-          </w:p>
-          <w:p>
-            <w:pPr>
-              <w:snapToGrid w:val="0"/>
-              <w:rPr>
-                <w:rFonts w:ascii="微軟正黑體" w:eastAsia="微軟正黑體" w:hAnsi="微軟正黑體"/>
-                <w:noProof/>
-                <w:color w:val="FFFFFF" w:themeColor="background1"/>
-                <w:sz w:val="26"/>
-                <w:szCs w:val="26"/>
-              </w:rPr>
-            </w:pPr>
+            <w:r>
+              <w:rPr>
+                <w:rFonts w:ascii="微軟正黑體" w:eastAsia="微軟正黑體" w:hAnsi="微軟正黑體" w:hint="eastAsia"/>
+                <w:noProof/>
+                <w:color w:val="FFFFFF" w:themeColor="background1"/>
+                <w:sz w:val="26"/>
+                <w:szCs w:val="26"/>
+              </w:rPr>
+              <w:t>：</w:t>
+            </w:r>
+          </w:p>
+          <w:p>
+            <w:pPr>
+              <w:snapToGrid w:val="0"/>
+              <w:rPr>
+                <w:rFonts w:ascii="微軟正黑體" w:eastAsia="微軟正黑體" w:hAnsi="微軟正黑體" w:hint="eastAsia"/>
+                <w:noProof/>
+                <w:color w:val="FFFFFF" w:themeColor="background1"/>
+                <w:sz w:val="26"/>
+                <w:szCs w:val="26"/>
+              </w:rPr>
+            </w:pPr>
+            <w:r>
+              <w:object w:dxaOrig="13980" w:dyaOrig="4425" w14:anchorId="0F761439">
+                <v:shapetype id="_x0000_t75" coordsize="21600,21600" o:spt="75" o:preferrelative="t" path="m@4@5l@4@11@9@11@9@5xe" filled="f" stroked="f">
+                  <v:stroke joinstyle="miter"/>
+                  <v:formulas>
+                    <v:f eqn="if lineDrawn pixelLineWidth 0"/>
+                    <v:f eqn="sum @0 1 0"/>
+                    <v:f eqn="sum 0 0 @1"/>
+                    <v:f eqn="prod @2 1 2"/>
+                    <v:f eqn="prod @3 21600 pixelWidth"/>
+                    <v:f eqn="prod @3 21600 pixelHeight"/>
+                    <v:f eqn="sum @0 0 1"/>
+                    <v:f eqn="prod @6 1 2"/>
+                    <v:f eqn="prod @7 21600 pixelWidth"/>
+                    <v:f eqn="sum @8 21600 0"/>
+                    <v:f eqn="prod @7 21600 pixelHeight"/>
+                    <v:f eqn="sum @10 21600 0"/>
+                  </v:formulas>
+                  <v:path o:extrusionok="f" gradientshapeok="t" o:connecttype="rect"/>
+                  <o:lock v:ext="edit" aspectratio="t"/>
+                </v:shapetype>
+                <v:shape id="_x0000_i1033" type="#_x0000_t75" style="width:510.75pt;height:162pt" o:ole="">
+                  <v:imagedata r:id="rId26" o:title=""/>
+                </v:shape>
+                <o:OLEObject Type="Embed" ProgID="PBrush" ShapeID="_x0000_i1033" DrawAspect="Content" ObjectID="_1785139660" r:id="rId27"/>
+              </w:object>
+            </w:r>
           </w:p>
         </w:tc>
       </w:tr>
@@ -4174,8 +4452,12 @@
           <w:p>
             <w:pPr>
               <w:pStyle w:val="a4"/>
-              <w:snapToGrid w:val="0"/>
-              <w:ind w:leftChars="0" w:left="360"/>
+              <w:numPr>
+                <w:ilvl w:val="0"/>
+                <w:numId w:val="19"/>
+              </w:numPr>
+              <w:snapToGrid w:val="0"/>
+              <w:ind w:leftChars="0"/>
               <w:jc w:val="both"/>
               <w:rPr>
                 <w:rFonts w:ascii="微軟正黑體" w:eastAsia="微軟正黑體" w:hAnsi="微軟正黑體" w:hint="eastAsia"/>
@@ -4183,6 +4465,15 @@
                 <w:szCs w:val="26"/>
               </w:rPr>
             </w:pPr>
+            <w:r>
+              <w:rPr>
+                <w:rFonts w:ascii="微軟正黑體" w:eastAsia="微軟正黑體" w:hAnsi="微軟正黑體" w:hint="eastAsia"/>
+                <w:sz w:val="26"/>
+                <w:szCs w:val="26"/>
+              </w:rPr>
+              <w:lastRenderedPageBreak/>
+              <w:t>StringBuilder命名</w:t>
+            </w:r>
           </w:p>
         </w:tc>
         <w:tc>
@@ -4193,15 +4484,41 @@
           </w:tcPr>
           <w:p>
             <w:pPr>
-              <w:snapToGrid w:val="0"/>
-              <w:rPr>
-                <w:rFonts w:ascii="微軟正黑體" w:eastAsia="微軟正黑體" w:hAnsi="微軟正黑體"/>
-                <w:noProof/>
-                <w:color w:val="FFFFFF" w:themeColor="background1"/>
-                <w:sz w:val="26"/>
-                <w:szCs w:val="26"/>
-              </w:rPr>
-            </w:pPr>
+              <w:pStyle w:val="a4"/>
+              <w:numPr>
+                <w:ilvl w:val="0"/>
+                <w:numId w:val="20"/>
+              </w:numPr>
+              <w:snapToGrid w:val="0"/>
+              <w:ind w:leftChars="0"/>
+              <w:rPr>
+                <w:rFonts w:ascii="微軟正黑體" w:eastAsia="微軟正黑體" w:hAnsi="微軟正黑體"/>
+                <w:noProof/>
+                <w:color w:val="FFFFFF" w:themeColor="background1"/>
+                <w:sz w:val="26"/>
+                <w:szCs w:val="26"/>
+              </w:rPr>
+            </w:pPr>
+            <w:r>
+              <w:rPr>
+                <w:rFonts w:ascii="微軟正黑體" w:eastAsia="微軟正黑體" w:hAnsi="微軟正黑體"/>
+                <w:noProof/>
+                <w:color w:val="FFFFFF" w:themeColor="background1"/>
+                <w:sz w:val="26"/>
+                <w:szCs w:val="26"/>
+              </w:rPr>
+              <w:t>S</w:t>
+            </w:r>
+            <w:r>
+              <w:rPr>
+                <w:rFonts w:ascii="微軟正黑體" w:eastAsia="微軟正黑體" w:hAnsi="微軟正黑體" w:hint="eastAsia"/>
+                <w:noProof/>
+                <w:color w:val="FFFFFF" w:themeColor="background1"/>
+                <w:sz w:val="26"/>
+                <w:szCs w:val="26"/>
+              </w:rPr>
+              <w:t>tr通常指字串，命名stringbuilder時，通常會用sb</w:t>
+            </w:r>
           </w:p>
           <w:p>
             <w:pPr>
@@ -4224,30 +4541,72 @@
               </w:rPr>
               <w:t>修改前</w:t>
             </w:r>
-          </w:p>
-          <w:p>
-            <w:pPr>
-              <w:snapToGrid w:val="0"/>
-              <w:rPr>
-                <w:rFonts w:ascii="微軟正黑體" w:eastAsia="微軟正黑體" w:hAnsi="微軟正黑體"/>
-                <w:noProof/>
-                <w:color w:val="FFFFFF" w:themeColor="background1"/>
-                <w:sz w:val="26"/>
-                <w:szCs w:val="26"/>
-              </w:rPr>
-            </w:pPr>
-          </w:p>
-          <w:p>
-            <w:pPr>
-              <w:snapToGrid w:val="0"/>
-              <w:rPr>
-                <w:rFonts w:ascii="微軟正黑體" w:eastAsia="微軟正黑體" w:hAnsi="微軟正黑體"/>
-                <w:noProof/>
-                <w:color w:val="FFFFFF" w:themeColor="background1"/>
-                <w:sz w:val="26"/>
-                <w:szCs w:val="26"/>
-              </w:rPr>
-            </w:pPr>
+            <w:r>
+              <w:rPr>
+                <w:rFonts w:ascii="微軟正黑體" w:eastAsia="微軟正黑體" w:hAnsi="微軟正黑體" w:hint="eastAsia"/>
+                <w:noProof/>
+                <w:color w:val="FFFFFF" w:themeColor="background1"/>
+                <w:sz w:val="26"/>
+                <w:szCs w:val="26"/>
+              </w:rPr>
+              <w:t>：</w:t>
+            </w:r>
+          </w:p>
+          <w:p>
+            <w:pPr>
+              <w:snapToGrid w:val="0"/>
+              <w:rPr>
+                <w:rFonts w:ascii="微軟正黑體" w:eastAsia="微軟正黑體" w:hAnsi="微軟正黑體" w:hint="eastAsia"/>
+                <w:noProof/>
+                <w:color w:val="FFFFFF" w:themeColor="background1"/>
+                <w:sz w:val="26"/>
+                <w:szCs w:val="26"/>
+              </w:rPr>
+            </w:pPr>
+            <w:r>
+              <w:rPr>
+                <w:rFonts w:ascii="微軟正黑體" w:eastAsia="微軟正黑體" w:hAnsi="微軟正黑體"/>
+                <w:noProof/>
+                <w:color w:val="FFFFFF" w:themeColor="background1"/>
+                <w:sz w:val="26"/>
+                <w:szCs w:val="26"/>
+              </w:rPr>
+              <w:drawing>
+                <wp:inline distT="0" distB="0" distL="0" distR="0" wp14:anchorId="3DBF1975" wp14:editId="3A856110">
+                  <wp:extent cx="6686550" cy="1157045"/>
+                  <wp:effectExtent l="0" t="0" r="0" b="5080"/>
+                  <wp:docPr id="2008518983" name="圖片 1"/>
+                  <wp:cNvGraphicFramePr>
+                    <a:graphicFrameLocks xmlns:a="http://schemas.openxmlformats.org/drawingml/2006/main" noChangeAspect="1"/>
+                  </wp:cNvGraphicFramePr>
+                  <a:graphic xmlns:a="http://schemas.openxmlformats.org/drawingml/2006/main">
+                    <a:graphicData uri="http://schemas.openxmlformats.org/drawingml/2006/picture">
+                      <pic:pic xmlns:pic="http://schemas.openxmlformats.org/drawingml/2006/picture">
+                        <pic:nvPicPr>
+                          <pic:cNvPr id="2008518983" name=""/>
+                          <pic:cNvPicPr/>
+                        </pic:nvPicPr>
+                        <pic:blipFill>
+                          <a:blip r:embed="rId28"/>
+                          <a:stretch>
+                            <a:fillRect/>
+                          </a:stretch>
+                        </pic:blipFill>
+                        <pic:spPr>
+                          <a:xfrm>
+                            <a:off x="0" y="0"/>
+                            <a:ext cx="6766848" cy="1170940"/>
+                          </a:xfrm>
+                          <a:prstGeom prst="rect">
+                            <a:avLst/>
+                          </a:prstGeom>
+                        </pic:spPr>
+                      </pic:pic>
+                    </a:graphicData>
+                  </a:graphic>
+                </wp:inline>
+              </w:drawing>
+            </w:r>
           </w:p>
           <w:p>
             <w:pPr>
@@ -4270,42 +4629,140 @@
               </w:rPr>
               <w:t>修改後</w:t>
             </w:r>
-          </w:p>
-          <w:p>
-            <w:pPr>
-              <w:snapToGrid w:val="0"/>
-              <w:rPr>
-                <w:rFonts w:ascii="微軟正黑體" w:eastAsia="微軟正黑體" w:hAnsi="微軟正黑體"/>
-                <w:noProof/>
-                <w:color w:val="FFFFFF" w:themeColor="background1"/>
-                <w:sz w:val="26"/>
-                <w:szCs w:val="26"/>
-              </w:rPr>
-            </w:pPr>
-          </w:p>
-          <w:p>
-            <w:pPr>
-              <w:snapToGrid w:val="0"/>
-              <w:rPr>
-                <w:rFonts w:ascii="微軟正黑體" w:eastAsia="微軟正黑體" w:hAnsi="微軟正黑體"/>
-                <w:noProof/>
-                <w:color w:val="FFFFFF" w:themeColor="background1"/>
-                <w:sz w:val="26"/>
-                <w:szCs w:val="26"/>
-              </w:rPr>
-            </w:pPr>
-          </w:p>
-          <w:p>
-            <w:pPr>
-              <w:snapToGrid w:val="0"/>
-              <w:rPr>
-                <w:rFonts w:ascii="微軟正黑體" w:eastAsia="微軟正黑體" w:hAnsi="微軟正黑體"/>
-                <w:noProof/>
-                <w:color w:val="FFFFFF" w:themeColor="background1"/>
-                <w:sz w:val="26"/>
-                <w:szCs w:val="26"/>
-              </w:rPr>
-            </w:pPr>
+            <w:r>
+              <w:rPr>
+                <w:rFonts w:ascii="微軟正黑體" w:eastAsia="微軟正黑體" w:hAnsi="微軟正黑體" w:hint="eastAsia"/>
+                <w:noProof/>
+                <w:color w:val="FFFFFF" w:themeColor="background1"/>
+                <w:sz w:val="26"/>
+                <w:szCs w:val="26"/>
+              </w:rPr>
+              <w:t>：</w:t>
+            </w:r>
+          </w:p>
+          <w:p>
+            <w:pPr>
+              <w:snapToGrid w:val="0"/>
+              <w:rPr>
+                <w:rFonts w:ascii="微軟正黑體" w:eastAsia="微軟正黑體" w:hAnsi="微軟正黑體"/>
+                <w:noProof/>
+                <w:color w:val="FFFFFF" w:themeColor="background1"/>
+                <w:sz w:val="26"/>
+                <w:szCs w:val="26"/>
+              </w:rPr>
+            </w:pPr>
+            <w:r>
+              <w:rPr>
+                <w:rFonts w:ascii="微軟正黑體" w:eastAsia="微軟正黑體" w:hAnsi="微軟正黑體"/>
+                <w:noProof/>
+                <w:color w:val="FFFFFF" w:themeColor="background1"/>
+                <w:sz w:val="26"/>
+                <w:szCs w:val="26"/>
+              </w:rPr>
+              <w:drawing>
+                <wp:inline distT="0" distB="0" distL="0" distR="0" wp14:anchorId="3B0884B3" wp14:editId="795EE459">
+                  <wp:extent cx="6734175" cy="1125909"/>
+                  <wp:effectExtent l="0" t="0" r="0" b="0"/>
+                  <wp:docPr id="1070331590" name="圖片 1"/>
+                  <wp:cNvGraphicFramePr>
+                    <a:graphicFrameLocks xmlns:a="http://schemas.openxmlformats.org/drawingml/2006/main" noChangeAspect="1"/>
+                  </wp:cNvGraphicFramePr>
+                  <a:graphic xmlns:a="http://schemas.openxmlformats.org/drawingml/2006/main">
+                    <a:graphicData uri="http://schemas.openxmlformats.org/drawingml/2006/picture">
+                      <pic:pic xmlns:pic="http://schemas.openxmlformats.org/drawingml/2006/picture">
+                        <pic:nvPicPr>
+                          <pic:cNvPr id="1070331590" name=""/>
+                          <pic:cNvPicPr/>
+                        </pic:nvPicPr>
+                        <pic:blipFill>
+                          <a:blip r:embed="rId29"/>
+                          <a:stretch>
+                            <a:fillRect/>
+                          </a:stretch>
+                        </pic:blipFill>
+                        <pic:spPr>
+                          <a:xfrm>
+                            <a:off x="0" y="0"/>
+                            <a:ext cx="6786769" cy="1134702"/>
+                          </a:xfrm>
+                          <a:prstGeom prst="rect">
+                            <a:avLst/>
+                          </a:prstGeom>
+                        </pic:spPr>
+                      </pic:pic>
+                    </a:graphicData>
+                  </a:graphic>
+                </wp:inline>
+              </w:drawing>
+            </w:r>
+          </w:p>
+          <w:p>
+            <w:pPr>
+              <w:snapToGrid w:val="0"/>
+              <w:rPr>
+                <w:rFonts w:ascii="微軟正黑體" w:eastAsia="微軟正黑體" w:hAnsi="微軟正黑體" w:hint="eastAsia"/>
+                <w:noProof/>
+                <w:color w:val="FFFFFF" w:themeColor="background1"/>
+                <w:sz w:val="26"/>
+                <w:szCs w:val="26"/>
+              </w:rPr>
+            </w:pPr>
+          </w:p>
+          <w:p>
+            <w:pPr>
+              <w:snapToGrid w:val="0"/>
+              <w:rPr>
+                <w:rFonts w:ascii="微軟正黑體" w:eastAsia="微軟正黑體" w:hAnsi="微軟正黑體" w:hint="eastAsia"/>
+                <w:noProof/>
+                <w:color w:val="FFFFFF" w:themeColor="background1"/>
+                <w:sz w:val="26"/>
+                <w:szCs w:val="26"/>
+              </w:rPr>
+            </w:pPr>
+            <w:r>
+              <w:rPr>
+                <w:rFonts w:ascii="微軟正黑體" w:eastAsia="微軟正黑體" w:hAnsi="微軟正黑體"/>
+                <w:noProof/>
+                <w:color w:val="FFFFFF" w:themeColor="background1"/>
+                <w:sz w:val="26"/>
+                <w:szCs w:val="26"/>
+              </w:rPr>
+              <w:drawing>
+                <wp:inline distT="0" distB="0" distL="0" distR="0" wp14:anchorId="18278C8A" wp14:editId="507B106C">
+                  <wp:extent cx="6734175" cy="934355"/>
+                  <wp:effectExtent l="0" t="0" r="0" b="0"/>
+                  <wp:docPr id="109780452" name="圖片 1"/>
+                  <wp:cNvGraphicFramePr>
+                    <a:graphicFrameLocks xmlns:a="http://schemas.openxmlformats.org/drawingml/2006/main" noChangeAspect="1"/>
+                  </wp:cNvGraphicFramePr>
+                  <a:graphic xmlns:a="http://schemas.openxmlformats.org/drawingml/2006/main">
+                    <a:graphicData uri="http://schemas.openxmlformats.org/drawingml/2006/picture">
+                      <pic:pic xmlns:pic="http://schemas.openxmlformats.org/drawingml/2006/picture">
+                        <pic:nvPicPr>
+                          <pic:cNvPr id="109780452" name=""/>
+                          <pic:cNvPicPr/>
+                        </pic:nvPicPr>
+                        <pic:blipFill>
+                          <a:blip r:embed="rId30"/>
+                          <a:stretch>
+                            <a:fillRect/>
+                          </a:stretch>
+                        </pic:blipFill>
+                        <pic:spPr>
+                          <a:xfrm>
+                            <a:off x="0" y="0"/>
+                            <a:ext cx="6811661" cy="945106"/>
+                          </a:xfrm>
+                          <a:prstGeom prst="rect">
+                            <a:avLst/>
+                          </a:prstGeom>
+                        </pic:spPr>
+                      </pic:pic>
+                    </a:graphicData>
+                  </a:graphic>
+                </wp:inline>
+              </w:drawing>
+            </w:r>
           </w:p>
         </w:tc>
       </w:tr>
@@ -4320,7 +4777,7 @@
               <w:snapToGrid w:val="0"/>
               <w:jc w:val="center"/>
               <w:rPr>
-                <w:rFonts w:ascii="微軟正黑體" w:eastAsia="微軟正黑體" w:hAnsi="微軟正黑體"/>
+                <w:rFonts w:ascii="微軟正黑體" w:eastAsia="微軟正黑體" w:hAnsi="微軟正黑體" w:hint="eastAsia"/>
                 <w:sz w:val="26"/>
                 <w:szCs w:val="26"/>
               </w:rPr>
@@ -4356,6 +4813,14 @@
                 <w:szCs w:val="26"/>
               </w:rPr>
               <w:t>08/</w:t>
+            </w:r>
+            <w:r>
+              <w:rPr>
+                <w:rFonts w:ascii="微軟正黑體" w:eastAsia="微軟正黑體" w:hAnsi="微軟正黑體" w:hint="eastAsia"/>
+                <w:sz w:val="26"/>
+                <w:szCs w:val="26"/>
+              </w:rPr>
+              <w:t>13</w:t>
             </w:r>
           </w:p>
         </w:tc>
@@ -4405,7 +4870,23 @@
                 <w:sz w:val="26"/>
                 <w:szCs w:val="26"/>
               </w:rPr>
-              <w:t>第題</w:t>
+              <w:t>第</w:t>
+            </w:r>
+            <w:r>
+              <w:rPr>
+                <w:rFonts w:ascii="微軟正黑體" w:eastAsia="微軟正黑體" w:hAnsi="微軟正黑體" w:hint="eastAsia"/>
+                <w:sz w:val="26"/>
+                <w:szCs w:val="26"/>
+              </w:rPr>
+              <w:t>6-1</w:t>
+            </w:r>
+            <w:r>
+              <w:rPr>
+                <w:rFonts w:ascii="微軟正黑體" w:eastAsia="微軟正黑體" w:hAnsi="微軟正黑體" w:hint="eastAsia"/>
+                <w:sz w:val="26"/>
+                <w:szCs w:val="26"/>
+              </w:rPr>
+              <w:t>題</w:t>
             </w:r>
           </w:p>
         </w:tc>
@@ -4419,11 +4900,19 @@
             <w:pPr>
               <w:snapToGrid w:val="0"/>
               <w:rPr>
-                <w:rFonts w:ascii="微軟正黑體" w:eastAsia="微軟正黑體" w:hAnsi="微軟正黑體"/>
-                <w:sz w:val="26"/>
-                <w:szCs w:val="26"/>
-              </w:rPr>
-            </w:pPr>
+                <w:rFonts w:ascii="微軟正黑體" w:eastAsia="微軟正黑體" w:hAnsi="微軟正黑體" w:hint="eastAsia"/>
+                <w:sz w:val="26"/>
+                <w:szCs w:val="26"/>
+              </w:rPr>
+            </w:pPr>
+            <w:r>
+              <w:rPr>
+                <w:rFonts w:ascii="微軟正黑體" w:eastAsia="微軟正黑體" w:hAnsi="微軟正黑體" w:hint="eastAsia"/>
+                <w:sz w:val="26"/>
+                <w:szCs w:val="26"/>
+              </w:rPr>
+              <w:t>讀取csv，按price排序後再輸出新csv</w:t>
+            </w:r>
           </w:p>
         </w:tc>
       </w:tr>
@@ -4435,8 +4924,12 @@
           <w:p>
             <w:pPr>
               <w:pStyle w:val="a4"/>
-              <w:snapToGrid w:val="0"/>
-              <w:ind w:leftChars="0" w:left="360"/>
+              <w:numPr>
+                <w:ilvl w:val="0"/>
+                <w:numId w:val="21"/>
+              </w:numPr>
+              <w:snapToGrid w:val="0"/>
+              <w:ind w:leftChars="0"/>
               <w:jc w:val="both"/>
               <w:rPr>
                 <w:rFonts w:ascii="微軟正黑體" w:eastAsia="微軟正黑體" w:hAnsi="微軟正黑體" w:hint="eastAsia"/>
@@ -4444,6 +4937,14 @@
                 <w:szCs w:val="26"/>
               </w:rPr>
             </w:pPr>
+            <w:r>
+              <w:rPr>
+                <w:rFonts w:ascii="微軟正黑體" w:eastAsia="微軟正黑體" w:hAnsi="微軟正黑體" w:hint="eastAsia"/>
+                <w:sz w:val="26"/>
+                <w:szCs w:val="26"/>
+              </w:rPr>
+              <w:t>使用相對路徑</w:t>
+            </w:r>
           </w:p>
         </w:tc>
         <w:tc>
@@ -4452,6 +4953,33 @@
             <w:gridSpan w:val="4"/>
             <w:shd w:val="clear" w:color="auto" w:fill="595959" w:themeFill="text1" w:themeFillTint="A6"/>
           </w:tcPr>
+          <w:p>
+            <w:pPr>
+              <w:pStyle w:val="a4"/>
+              <w:numPr>
+                <w:ilvl w:val="0"/>
+                <w:numId w:val="20"/>
+              </w:numPr>
+              <w:ind w:leftChars="0"/>
+              <w:rPr>
+                <w:color w:val="FFFFFF" w:themeColor="background1"/>
+              </w:rPr>
+            </w:pPr>
+            <w:r>
+              <w:rPr>
+                <w:rFonts w:hint="eastAsia"/>
+                <w:color w:val="FFFFFF" w:themeColor="background1"/>
+              </w:rPr>
+              <w:t>避免其他</w:t>
+            </w:r>
+            <w:r>
+              <w:rPr>
+                <w:rFonts w:hint="eastAsia"/>
+                <w:color w:val="FFFFFF" w:themeColor="background1"/>
+              </w:rPr>
+              <w:t>開發人員讀取不到檔案，可使用相對路徑代替絕對路徑</w:t>
+            </w:r>
+          </w:p>
           <w:tbl>
             <w:tblPr>
               <w:tblStyle w:val="a3"/>
@@ -4470,7 +4998,7 @@
               </w:trPr>
               <w:tc>
                 <w:tcPr>
-                  <w:tcW w:w="12872" w:type="dxa"/>
+                  <w:tcW w:w="15815" w:type="dxa"/>
                   <w:shd w:val="pct65" w:color="auto" w:fill="auto"/>
                 </w:tcPr>
                 <w:p>
@@ -4499,17 +5027,14 @@
                   <w:pPr>
                     <w:snapToGrid w:val="0"/>
                     <w:rPr>
-                      <w:rFonts w:ascii="微軟正黑體" w:eastAsia="微軟正黑體" w:hAnsi="微軟正黑體"/>
+                      <w:rFonts w:ascii="微軟正黑體" w:eastAsia="微軟正黑體" w:hAnsi="微軟正黑體" w:hint="eastAsia"/>
                       <w:noProof/>
                       <w:color w:val="FFFFFF" w:themeColor="background1"/>
                       <w:sz w:val="26"/>
                       <w:szCs w:val="26"/>
                     </w:rPr>
                   </w:pPr>
-                </w:p>
-                <w:p>
-                  <w:pPr>
-                    <w:snapToGrid w:val="0"/>
+                  <w:r>
                     <w:rPr>
                       <w:rFonts w:ascii="微軟正黑體" w:eastAsia="微軟正黑體" w:hAnsi="微軟正黑體"/>
                       <w:noProof/>
@@ -4517,7 +5042,42 @@
                       <w:sz w:val="26"/>
                       <w:szCs w:val="26"/>
                     </w:rPr>
-                  </w:pPr>
+                    <w:drawing>
+                      <wp:inline distT="0" distB="0" distL="0" distR="0" wp14:anchorId="5BD10692" wp14:editId="7CF5E846">
+                        <wp:extent cx="6811326" cy="428685"/>
+                        <wp:effectExtent l="0" t="0" r="0" b="9525"/>
+                        <wp:docPr id="842945418" name="圖片 1"/>
+                        <wp:cNvGraphicFramePr>
+                          <a:graphicFrameLocks xmlns:a="http://schemas.openxmlformats.org/drawingml/2006/main" noChangeAspect="1"/>
+                        </wp:cNvGraphicFramePr>
+                        <a:graphic xmlns:a="http://schemas.openxmlformats.org/drawingml/2006/main">
+                          <a:graphicData uri="http://schemas.openxmlformats.org/drawingml/2006/picture">
+                            <pic:pic xmlns:pic="http://schemas.openxmlformats.org/drawingml/2006/picture">
+                              <pic:nvPicPr>
+                                <pic:cNvPr id="842945418" name=""/>
+                                <pic:cNvPicPr/>
+                              </pic:nvPicPr>
+                              <pic:blipFill>
+                                <a:blip r:embed="rId31"/>
+                                <a:stretch>
+                                  <a:fillRect/>
+                                </a:stretch>
+                              </pic:blipFill>
+                              <pic:spPr>
+                                <a:xfrm>
+                                  <a:off x="0" y="0"/>
+                                  <a:ext cx="6811326" cy="428685"/>
+                                </a:xfrm>
+                                <a:prstGeom prst="rect">
+                                  <a:avLst/>
+                                </a:prstGeom>
+                              </pic:spPr>
+                            </pic:pic>
+                          </a:graphicData>
+                        </a:graphic>
+                      </wp:inline>
+                    </w:drawing>
+                  </w:r>
                 </w:p>
                 <w:p>
                   <w:pPr>
@@ -4565,6 +5125,18 @@
                     </w:rPr>
                   </w:pPr>
                 </w:p>
+                <w:p>
+                  <w:pPr>
+                    <w:snapToGrid w:val="0"/>
+                    <w:rPr>
+                      <w:rFonts w:ascii="微軟正黑體" w:eastAsia="微軟正黑體" w:hAnsi="微軟正黑體" w:hint="eastAsia"/>
+                      <w:noProof/>
+                      <w:color w:val="FFFFFF" w:themeColor="background1"/>
+                      <w:sz w:val="26"/>
+                      <w:szCs w:val="26"/>
+                    </w:rPr>
+                  </w:pPr>
+                </w:p>
               </w:tc>
             </w:tr>
           </w:tbl>
@@ -4588,15 +5160,52 @@
           <w:p>
             <w:pPr>
               <w:pStyle w:val="a4"/>
-              <w:snapToGrid w:val="0"/>
-              <w:ind w:leftChars="0" w:left="360"/>
+              <w:numPr>
+                <w:ilvl w:val="0"/>
+                <w:numId w:val="21"/>
+              </w:numPr>
+              <w:snapToGrid w:val="0"/>
+              <w:ind w:leftChars="0"/>
               <w:jc w:val="both"/>
               <w:rPr>
-                <w:rFonts w:ascii="微軟正黑體" w:eastAsia="微軟正黑體" w:hAnsi="微軟正黑體"/>
-                <w:sz w:val="26"/>
-                <w:szCs w:val="26"/>
-              </w:rPr>
-            </w:pPr>
+                <w:rFonts w:ascii="微軟正黑體" w:eastAsia="微軟正黑體" w:hAnsi="微軟正黑體" w:hint="eastAsia"/>
+                <w:sz w:val="26"/>
+                <w:szCs w:val="26"/>
+              </w:rPr>
+            </w:pPr>
+            <w:r>
+              <w:rPr>
+                <w:rFonts w:ascii="微軟正黑體" w:eastAsia="微軟正黑體" w:hAnsi="微軟正黑體"/>
+                <w:sz w:val="26"/>
+                <w:szCs w:val="26"/>
+              </w:rPr>
+              <w:lastRenderedPageBreak/>
+              <w:t>T</w:t>
+            </w:r>
+            <w:r>
+              <w:rPr>
+                <w:rFonts w:ascii="微軟正黑體" w:eastAsia="微軟正黑體" w:hAnsi="微軟正黑體" w:hint="eastAsia"/>
+                <w:sz w:val="26"/>
+                <w:szCs w:val="26"/>
+              </w:rPr>
+              <w:t>ry</w:t>
+            </w:r>
+            <w:r>
+              <w:rPr>
+                <w:rFonts w:ascii="微軟正黑體" w:eastAsia="微軟正黑體" w:hAnsi="微軟正黑體"/>
+                <w:sz w:val="26"/>
+                <w:szCs w:val="26"/>
+              </w:rPr>
+              <w:t>…</w:t>
+            </w:r>
+            <w:r>
+              <w:rPr>
+                <w:rFonts w:ascii="微軟正黑體" w:eastAsia="微軟正黑體" w:hAnsi="微軟正黑體" w:hint="eastAsia"/>
+                <w:sz w:val="26"/>
+                <w:szCs w:val="26"/>
+              </w:rPr>
+              <w:t>catch</w:t>
+            </w:r>
           </w:p>
         </w:tc>
         <w:tc>
@@ -4607,15 +5216,61 @@
           </w:tcPr>
           <w:p>
             <w:pPr>
-              <w:snapToGrid w:val="0"/>
-              <w:rPr>
-                <w:rFonts w:ascii="微軟正黑體" w:eastAsia="微軟正黑體" w:hAnsi="微軟正黑體"/>
-                <w:noProof/>
-                <w:color w:val="FFFFFF" w:themeColor="background1"/>
-                <w:sz w:val="26"/>
-                <w:szCs w:val="26"/>
-              </w:rPr>
-            </w:pPr>
+              <w:pStyle w:val="a4"/>
+              <w:numPr>
+                <w:ilvl w:val="0"/>
+                <w:numId w:val="20"/>
+              </w:numPr>
+              <w:snapToGrid w:val="0"/>
+              <w:ind w:leftChars="0"/>
+              <w:rPr>
+                <w:rFonts w:ascii="微軟正黑體" w:eastAsia="微軟正黑體" w:hAnsi="微軟正黑體"/>
+                <w:noProof/>
+                <w:color w:val="FFFFFF" w:themeColor="background1"/>
+                <w:sz w:val="26"/>
+                <w:szCs w:val="26"/>
+              </w:rPr>
+            </w:pPr>
+            <w:r>
+              <w:rPr>
+                <w:rFonts w:ascii="微軟正黑體" w:eastAsia="微軟正黑體" w:hAnsi="微軟正黑體"/>
+                <w:noProof/>
+                <w:color w:val="FFFFFF" w:themeColor="background1"/>
+                <w:sz w:val="26"/>
+                <w:szCs w:val="26"/>
+              </w:rPr>
+              <w:t>T</w:t>
+            </w:r>
+            <w:r>
+              <w:rPr>
+                <w:rFonts w:ascii="微軟正黑體" w:eastAsia="微軟正黑體" w:hAnsi="微軟正黑體" w:hint="eastAsia"/>
+                <w:noProof/>
+                <w:color w:val="FFFFFF" w:themeColor="background1"/>
+                <w:sz w:val="26"/>
+                <w:szCs w:val="26"/>
+              </w:rPr>
+              <w:t>ry</w:t>
+            </w:r>
+            <w:r>
+              <w:rPr>
+                <w:rFonts w:ascii="微軟正黑體" w:eastAsia="微軟正黑體" w:hAnsi="微軟正黑體"/>
+                <w:noProof/>
+                <w:color w:val="FFFFFF" w:themeColor="background1"/>
+                <w:sz w:val="26"/>
+                <w:szCs w:val="26"/>
+              </w:rPr>
+              <w:t>…</w:t>
+            </w:r>
+            <w:r>
+              <w:rPr>
+                <w:rFonts w:ascii="微軟正黑體" w:eastAsia="微軟正黑體" w:hAnsi="微軟正黑體" w:hint="eastAsia"/>
+                <w:noProof/>
+                <w:color w:val="FFFFFF" w:themeColor="background1"/>
+                <w:sz w:val="26"/>
+                <w:szCs w:val="26"/>
+              </w:rPr>
+              <w:t>catch的範圍太大，應該要縮小使用</w:t>
+            </w:r>
           </w:p>
           <w:p>
             <w:pPr>
@@ -4650,38 +5305,47 @@
                 <w:szCs w:val="26"/>
               </w:rPr>
             </w:pPr>
-          </w:p>
-          <w:p>
-            <w:pPr>
-              <w:snapToGrid w:val="0"/>
-              <w:rPr>
-                <w:rFonts w:ascii="微軟正黑體" w:eastAsia="微軟正黑體" w:hAnsi="微軟正黑體"/>
-                <w:noProof/>
-                <w:color w:val="FFFFFF" w:themeColor="background1"/>
-                <w:sz w:val="26"/>
-                <w:szCs w:val="26"/>
-              </w:rPr>
-            </w:pPr>
-          </w:p>
-          <w:p>
-            <w:pPr>
-              <w:snapToGrid w:val="0"/>
-              <w:rPr>
-                <w:rFonts w:ascii="微軟正黑體" w:eastAsia="微軟正黑體" w:hAnsi="微軟正黑體"/>
-                <w:noProof/>
-                <w:color w:val="FFFFFF" w:themeColor="background1"/>
-                <w:sz w:val="26"/>
-                <w:szCs w:val="26"/>
-              </w:rPr>
-            </w:pPr>
-            <w:r>
-              <w:rPr>
-                <w:rFonts w:ascii="微軟正黑體" w:eastAsia="微軟正黑體" w:hAnsi="微軟正黑體" w:hint="eastAsia"/>
-                <w:noProof/>
-                <w:color w:val="FFFFFF" w:themeColor="background1"/>
-                <w:sz w:val="26"/>
-                <w:szCs w:val="26"/>
-              </w:rPr>
+            <w:r>
+              <w:object w:dxaOrig="15630" w:dyaOrig="12645" w14:anchorId="05995357">
+                <v:shape id="_x0000_i1025" type="#_x0000_t75" style="width:555.75pt;height:449.25pt" o:ole="">
+                  <v:imagedata r:id="rId32" o:title=""/>
+                </v:shape>
+                <o:OLEObject Type="Embed" ProgID="PBrush" ShapeID="_x0000_i1025" DrawAspect="Content" ObjectID="_1785139661" r:id="rId33"/>
+              </w:object>
+            </w:r>
+          </w:p>
+          <w:p>
+            <w:pPr>
+              <w:snapToGrid w:val="0"/>
+              <w:rPr>
+                <w:rFonts w:ascii="微軟正黑體" w:eastAsia="微軟正黑體" w:hAnsi="微軟正黑體"/>
+                <w:noProof/>
+                <w:color w:val="FFFFFF" w:themeColor="background1"/>
+                <w:sz w:val="26"/>
+                <w:szCs w:val="26"/>
+              </w:rPr>
+            </w:pPr>
+          </w:p>
+          <w:p>
+            <w:pPr>
+              <w:snapToGrid w:val="0"/>
+              <w:rPr>
+                <w:rFonts w:ascii="微軟正黑體" w:eastAsia="微軟正黑體" w:hAnsi="微軟正黑體"/>
+                <w:noProof/>
+                <w:color w:val="FFFFFF" w:themeColor="background1"/>
+                <w:sz w:val="26"/>
+                <w:szCs w:val="26"/>
+              </w:rPr>
+            </w:pPr>
+            <w:r>
+              <w:rPr>
+                <w:rFonts w:ascii="微軟正黑體" w:eastAsia="微軟正黑體" w:hAnsi="微軟正黑體" w:hint="eastAsia"/>
+                <w:noProof/>
+                <w:color w:val="FFFFFF" w:themeColor="background1"/>
+                <w:sz w:val="26"/>
+                <w:szCs w:val="26"/>
+              </w:rPr>
+              <w:lastRenderedPageBreak/>
               <w:t>修改後：</w:t>
             </w:r>
           </w:p>
@@ -4696,48 +5360,545 @@
                 <w:szCs w:val="26"/>
               </w:rPr>
             </w:pPr>
-          </w:p>
-          <w:p>
-            <w:pPr>
-              <w:snapToGrid w:val="0"/>
-              <w:rPr>
-                <w:rFonts w:ascii="微軟正黑體" w:eastAsia="微軟正黑體" w:hAnsi="微軟正黑體"/>
-                <w:noProof/>
-                <w:color w:val="FFFFFF" w:themeColor="background1"/>
-                <w:sz w:val="26"/>
-                <w:szCs w:val="26"/>
-              </w:rPr>
-            </w:pPr>
-          </w:p>
-          <w:p>
-            <w:pPr>
-              <w:snapToGrid w:val="0"/>
-              <w:rPr>
-                <w:rFonts w:ascii="微軟正黑體" w:eastAsia="微軟正黑體" w:hAnsi="微軟正黑體"/>
-                <w:noProof/>
-                <w:color w:val="FFFFFF" w:themeColor="background1"/>
-                <w:sz w:val="26"/>
-                <w:szCs w:val="26"/>
-              </w:rPr>
-            </w:pPr>
-          </w:p>
-          <w:p>
-            <w:pPr>
-              <w:snapToGrid w:val="0"/>
-              <w:rPr>
-                <w:rFonts w:ascii="微軟正黑體" w:eastAsia="微軟正黑體" w:hAnsi="微軟正黑體"/>
-                <w:noProof/>
-                <w:color w:val="FFFFFF" w:themeColor="background1"/>
-                <w:sz w:val="26"/>
-                <w:szCs w:val="26"/>
-              </w:rPr>
-            </w:pPr>
-          </w:p>
-          <w:p>
-            <w:pPr>
-              <w:snapToGrid w:val="0"/>
-              <w:rPr>
-                <w:rFonts w:ascii="微軟正黑體" w:eastAsia="微軟正黑體" w:hAnsi="微軟正黑體"/>
+            <w:r>
+              <w:object w:dxaOrig="16230" w:dyaOrig="13470" w14:anchorId="2E87E012">
+                <v:shape id="_x0000_i1029" type="#_x0000_t75" style="width:555.75pt;height:462pt" o:ole="">
+                  <v:imagedata r:id="rId34" o:title=""/>
+                </v:shape>
+                <o:OLEObject Type="Embed" ProgID="PBrush" ShapeID="_x0000_i1029" DrawAspect="Content" ObjectID="_1785139662" r:id="rId35"/>
+              </w:object>
+            </w:r>
+          </w:p>
+          <w:p>
+            <w:pPr>
+              <w:snapToGrid w:val="0"/>
+              <w:rPr>
+                <w:rFonts w:ascii="微軟正黑體" w:eastAsia="微軟正黑體" w:hAnsi="微軟正黑體"/>
+                <w:noProof/>
+                <w:color w:val="FFFFFF" w:themeColor="background1"/>
+                <w:sz w:val="26"/>
+                <w:szCs w:val="26"/>
+              </w:rPr>
+            </w:pPr>
+          </w:p>
+          <w:p>
+            <w:pPr>
+              <w:snapToGrid w:val="0"/>
+              <w:rPr>
+                <w:rFonts w:ascii="微軟正黑體" w:eastAsia="微軟正黑體" w:hAnsi="微軟正黑體" w:hint="eastAsia"/>
+                <w:noProof/>
+                <w:color w:val="FFFFFF" w:themeColor="background1"/>
+                <w:sz w:val="26"/>
+                <w:szCs w:val="26"/>
+              </w:rPr>
+            </w:pPr>
+          </w:p>
+        </w:tc>
+      </w:tr>
+      <w:tr>
+        <w:tc>
+          <w:tcPr>
+            <w:tcW w:w="2943" w:type="dxa"/>
+          </w:tcPr>
+          <w:p>
+            <w:pPr>
+              <w:pStyle w:val="a4"/>
+              <w:numPr>
+                <w:ilvl w:val="0"/>
+                <w:numId w:val="21"/>
+              </w:numPr>
+              <w:snapToGrid w:val="0"/>
+              <w:ind w:leftChars="0"/>
+              <w:jc w:val="both"/>
+              <w:rPr>
+                <w:rFonts w:ascii="微軟正黑體" w:eastAsia="微軟正黑體" w:hAnsi="微軟正黑體"/>
+                <w:sz w:val="26"/>
+                <w:szCs w:val="26"/>
+              </w:rPr>
+            </w:pPr>
+            <w:r>
+              <w:rPr>
+                <w:rFonts w:ascii="微軟正黑體" w:eastAsia="微軟正黑體" w:hAnsi="微軟正黑體" w:hint="eastAsia"/>
+                <w:sz w:val="26"/>
+                <w:szCs w:val="26"/>
+              </w:rPr>
+              <w:lastRenderedPageBreak/>
+              <w:t>使用</w:t>
+            </w:r>
+            <w:r>
+              <w:rPr>
+                <w:rFonts w:ascii="微軟正黑體" w:eastAsia="微軟正黑體" w:hAnsi="微軟正黑體" w:hint="eastAsia"/>
+                <w:sz w:val="26"/>
+                <w:szCs w:val="26"/>
+              </w:rPr>
+              <w:t>B</w:t>
+            </w:r>
+            <w:r>
+              <w:rPr>
+                <w:rFonts w:ascii="微軟正黑體" w:eastAsia="微軟正黑體" w:hAnsi="微軟正黑體" w:hint="eastAsia"/>
+                <w:sz w:val="26"/>
+                <w:szCs w:val="26"/>
+              </w:rPr>
+              <w:t xml:space="preserve">ig </w:t>
+            </w:r>
+            <w:r>
+              <w:rPr>
+                <w:rFonts w:ascii="微軟正黑體" w:eastAsia="微軟正黑體" w:hAnsi="微軟正黑體" w:hint="eastAsia"/>
+                <w:sz w:val="26"/>
+                <w:szCs w:val="26"/>
+              </w:rPr>
+              <w:t>D</w:t>
+            </w:r>
+            <w:r>
+              <w:rPr>
+                <w:rFonts w:ascii="微軟正黑體" w:eastAsia="微軟正黑體" w:hAnsi="微軟正黑體" w:hint="eastAsia"/>
+                <w:sz w:val="26"/>
+                <w:szCs w:val="26"/>
+              </w:rPr>
+              <w:t>ecimal</w:t>
+            </w:r>
+          </w:p>
+        </w:tc>
+        <w:tc>
+          <w:tcPr>
+            <w:tcW w:w="12872" w:type="dxa"/>
+            <w:gridSpan w:val="4"/>
+            <w:shd w:val="clear" w:color="auto" w:fill="595959" w:themeFill="text1" w:themeFillTint="A6"/>
+          </w:tcPr>
+          <w:p>
+            <w:pPr>
+              <w:pStyle w:val="a4"/>
+              <w:numPr>
+                <w:ilvl w:val="0"/>
+                <w:numId w:val="20"/>
+              </w:numPr>
+              <w:snapToGrid w:val="0"/>
+              <w:ind w:leftChars="0"/>
+              <w:rPr>
+                <w:rFonts w:ascii="微軟正黑體" w:eastAsia="微軟正黑體" w:hAnsi="微軟正黑體"/>
+                <w:noProof/>
+                <w:color w:val="FFFFFF" w:themeColor="background1"/>
+                <w:sz w:val="26"/>
+                <w:szCs w:val="26"/>
+              </w:rPr>
+            </w:pPr>
+            <w:r>
+              <w:rPr>
+                <w:rFonts w:ascii="微軟正黑體" w:eastAsia="微軟正黑體" w:hAnsi="微軟正黑體" w:hint="eastAsia"/>
+                <w:noProof/>
+                <w:color w:val="FFFFFF" w:themeColor="background1"/>
+                <w:sz w:val="26"/>
+                <w:szCs w:val="26"/>
+              </w:rPr>
+              <w:t>跟數字相關的欄位，在排序處理時用Dig Decimal</w:t>
+            </w:r>
+          </w:p>
+          <w:p>
+            <w:pPr>
+              <w:snapToGrid w:val="0"/>
+              <w:rPr>
+                <w:rFonts w:ascii="微軟正黑體" w:eastAsia="微軟正黑體" w:hAnsi="微軟正黑體"/>
+                <w:noProof/>
+                <w:color w:val="FFFFFF" w:themeColor="background1"/>
+                <w:sz w:val="26"/>
+                <w:szCs w:val="26"/>
+              </w:rPr>
+            </w:pPr>
+            <w:r>
+              <w:rPr>
+                <w:rFonts w:ascii="微軟正黑體" w:eastAsia="微軟正黑體" w:hAnsi="微軟正黑體" w:hint="eastAsia"/>
+                <w:noProof/>
+                <w:color w:val="FFFFFF" w:themeColor="background1"/>
+                <w:sz w:val="26"/>
+                <w:szCs w:val="26"/>
+              </w:rPr>
+              <w:t>修改前：</w:t>
+            </w:r>
+          </w:p>
+          <w:p>
+            <w:pPr>
+              <w:snapToGrid w:val="0"/>
+              <w:rPr>
+                <w:rFonts w:ascii="微軟正黑體" w:eastAsia="微軟正黑體" w:hAnsi="微軟正黑體"/>
+                <w:noProof/>
+                <w:color w:val="FFFFFF" w:themeColor="background1"/>
+                <w:sz w:val="26"/>
+                <w:szCs w:val="26"/>
+              </w:rPr>
+            </w:pPr>
+            <w:r>
+              <w:rPr>
+                <w:rFonts w:ascii="微軟正黑體" w:eastAsia="微軟正黑體" w:hAnsi="微軟正黑體"/>
+                <w:noProof/>
+                <w:color w:val="FFFFFF" w:themeColor="background1"/>
+                <w:sz w:val="26"/>
+                <w:szCs w:val="26"/>
+              </w:rPr>
+              <mc:AlternateContent>
+                <mc:Choice Requires="wpi">
+                  <w:drawing>
+                    <wp:anchor distT="0" distB="0" distL="114300" distR="114300" simplePos="0" relativeHeight="251668480" behindDoc="0" locked="0" layoutInCell="1" allowOverlap="1" wp14:anchorId="26628860" wp14:editId="5D35E12A">
+                      <wp:simplePos x="0" y="0"/>
+                      <wp:positionH relativeFrom="column">
+                        <wp:posOffset>3168650</wp:posOffset>
+                      </wp:positionH>
+                      <wp:positionV relativeFrom="paragraph">
+                        <wp:posOffset>572770</wp:posOffset>
+                      </wp:positionV>
+                      <wp:extent cx="43815" cy="60325"/>
+                      <wp:effectExtent l="38100" t="38100" r="51435" b="34925"/>
+                      <wp:wrapNone/>
+                      <wp:docPr id="955000713" name="筆跡 10"/>
+                      <wp:cNvGraphicFramePr/>
+                      <a:graphic xmlns:a="http://schemas.openxmlformats.org/drawingml/2006/main">
+                        <a:graphicData uri="http://schemas.microsoft.com/office/word/2010/wordprocessingInk">
+                          <w14:contentPart bwMode="auto" r:id="rId36">
+                            <w14:nvContentPartPr>
+                              <w14:cNvContentPartPr/>
+                            </w14:nvContentPartPr>
+                            <w14:xfrm>
+                              <a:off x="0" y="0"/>
+                              <a:ext cx="43815" cy="60325"/>
+                            </w14:xfrm>
+                          </w14:contentPart>
+                        </a:graphicData>
+                      </a:graphic>
+                    </wp:anchor>
+                  </w:drawing>
+                </mc:Choice>
+                <mc:Fallback>
+                  <w:pict>
+                    <v:shape w14:anchorId="13531C83" id="筆跡 10" o:spid="_x0000_s1026" type="#_x0000_t75" style="position:absolute;margin-left:249pt;margin-top:44.6pt;width:4.4pt;height:5.7pt;z-index:251668480;visibility:visible;mso-wrap-style:square;mso-wrap-distance-left:9pt;mso-wrap-distance-top:0;mso-wrap-distance-right:9pt;mso-wrap-distance-bottom:0;mso-position-horizontal:absolute;mso-position-horizontal-relative:text;mso-position-vertical:absolute;mso-position-vertical-relative:text" o:gfxdata="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">
+                      <v:imagedata r:id="rId37" o:title=""/>
+                    </v:shape>
+                  </w:pict>
+                </mc:Fallback>
+              </mc:AlternateContent>
+            </w:r>
+            <w:r>
+              <w:rPr>
+                <w:rFonts w:ascii="微軟正黑體" w:eastAsia="微軟正黑體" w:hAnsi="微軟正黑體"/>
+                <w:noProof/>
+                <w:color w:val="FFFFFF" w:themeColor="background1"/>
+                <w:sz w:val="26"/>
+                <w:szCs w:val="26"/>
+              </w:rPr>
+              <mc:AlternateContent>
+                <mc:Choice Requires="wpi">
+                  <w:drawing>
+                    <wp:anchor distT="0" distB="0" distL="114300" distR="114300" simplePos="0" relativeHeight="251663360" behindDoc="0" locked="0" layoutInCell="1" allowOverlap="1" wp14:anchorId="53103768" wp14:editId="46F7F5E8">
+                      <wp:simplePos x="0" y="0"/>
+                      <wp:positionH relativeFrom="column">
+                        <wp:posOffset>3149463</wp:posOffset>
+                      </wp:positionH>
+                      <wp:positionV relativeFrom="paragraph">
+                        <wp:posOffset>590955</wp:posOffset>
+                      </wp:positionV>
+                      <wp:extent cx="89280" cy="42840"/>
+                      <wp:effectExtent l="38100" t="38100" r="44450" b="52705"/>
+                      <wp:wrapNone/>
+                      <wp:docPr id="259962430" name="筆跡 5"/>
+                      <wp:cNvGraphicFramePr/>
+                      <a:graphic xmlns:a="http://schemas.openxmlformats.org/drawingml/2006/main">
+                        <a:graphicData uri="http://schemas.microsoft.com/office/word/2010/wordprocessingInk">
+                          <w14:contentPart bwMode="auto" r:id="rId38">
+                            <w14:nvContentPartPr>
+                              <w14:cNvContentPartPr/>
+                            </w14:nvContentPartPr>
+                            <w14:xfrm>
+                              <a:off x="0" y="0"/>
+                              <a:ext cx="89280" cy="42840"/>
+                            </w14:xfrm>
+                          </w14:contentPart>
+                        </a:graphicData>
+                      </a:graphic>
+                    </wp:anchor>
+                  </w:drawing>
+                </mc:Choice>
+                <mc:Fallback>
+                  <w:pict>
+                    <v:shape w14:anchorId="726AD175" id="筆跡 5" o:spid="_x0000_s1026" type="#_x0000_t75" style="position:absolute;margin-left:247.5pt;margin-top:46.05pt;width:8.05pt;height:4.35pt;z-index:251663360;visibility:visible;mso-wrap-style:square;mso-wrap-distance-left:9pt;mso-wrap-distance-top:0;mso-wrap-distance-right:9pt;mso-wrap-distance-bottom:0;mso-position-horizontal:absolute;mso-position-horizontal-relative:text;mso-position-vertical:absolute;mso-position-vertical-relative:text" o:gfxdata="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">
+                      <v:imagedata r:id="rId39" o:title=""/>
+                    </v:shape>
+                  </w:pict>
+                </mc:Fallback>
+              </mc:AlternateContent>
+            </w:r>
+            <w:r>
+              <w:rPr>
+                <w:rFonts w:ascii="微軟正黑體" w:eastAsia="微軟正黑體" w:hAnsi="微軟正黑體"/>
+                <w:noProof/>
+                <w:color w:val="FFFFFF" w:themeColor="background1"/>
+                <w:sz w:val="26"/>
+                <w:szCs w:val="26"/>
+              </w:rPr>
+              <mc:AlternateContent>
+                <mc:Choice Requires="wpi">
+                  <w:drawing>
+                    <wp:anchor distT="0" distB="0" distL="114300" distR="114300" simplePos="0" relativeHeight="251662336" behindDoc="0" locked="0" layoutInCell="1" allowOverlap="1" wp14:anchorId="239FE038" wp14:editId="31A1AE1B">
+                      <wp:simplePos x="0" y="0"/>
+                      <wp:positionH relativeFrom="column">
+                        <wp:posOffset>3113325</wp:posOffset>
+                      </wp:positionH>
+                      <wp:positionV relativeFrom="paragraph">
+                        <wp:posOffset>566730</wp:posOffset>
+                      </wp:positionV>
+                      <wp:extent cx="133920" cy="49320"/>
+                      <wp:effectExtent l="19050" t="38100" r="19050" b="46355"/>
+                      <wp:wrapNone/>
+                      <wp:docPr id="1841922059" name="筆跡 4"/>
+                      <wp:cNvGraphicFramePr/>
+                      <a:graphic xmlns:a="http://schemas.openxmlformats.org/drawingml/2006/main">
+                        <a:graphicData uri="http://schemas.microsoft.com/office/word/2010/wordprocessingInk">
+                          <w14:contentPart bwMode="auto" r:id="rId40">
+                            <w14:nvContentPartPr>
+                              <w14:cNvContentPartPr/>
+                            </w14:nvContentPartPr>
+                            <w14:xfrm>
+                              <a:off x="0" y="0"/>
+                              <a:ext cx="133920" cy="49320"/>
+                            </w14:xfrm>
+                          </w14:contentPart>
+                        </a:graphicData>
+                      </a:graphic>
+                    </wp:anchor>
+                  </w:drawing>
+                </mc:Choice>
+                <mc:Fallback>
+                  <w:pict>
+                    <v:shape w14:anchorId="3630C5BD" id="筆跡 4" o:spid="_x0000_s1026" type="#_x0000_t75" style="position:absolute;margin-left:244.65pt;margin-top:44.1pt;width:11.55pt;height:4.9pt;z-index:251662336;visibility:visible;mso-wrap-style:square;mso-wrap-distance-left:9pt;mso-wrap-distance-top:0;mso-wrap-distance-right:9pt;mso-wrap-distance-bottom:0;mso-position-horizontal:absolute;mso-position-horizontal-relative:text;mso-position-vertical:absolute;mso-position-vertical-relative:text" o:gfxdata="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">
+                      <v:imagedata r:id="rId41" o:title=""/>
+                    </v:shape>
+                  </w:pict>
+                </mc:Fallback>
+              </mc:AlternateContent>
+            </w:r>
+            <w:r>
+              <w:rPr>
+                <w:rFonts w:ascii="微軟正黑體" w:eastAsia="微軟正黑體" w:hAnsi="微軟正黑體"/>
+                <w:noProof/>
+                <w:color w:val="FFFFFF" w:themeColor="background1"/>
+                <w:sz w:val="26"/>
+                <w:szCs w:val="26"/>
+              </w:rPr>
+              <mc:AlternateContent>
+                <mc:Choice Requires="wpi">
+                  <w:drawing>
+                    <wp:anchor distT="0" distB="0" distL="114300" distR="114300" simplePos="0" relativeHeight="251661312" behindDoc="0" locked="0" layoutInCell="1" allowOverlap="1" wp14:anchorId="77BA8C28" wp14:editId="22A12012">
+                      <wp:simplePos x="0" y="0"/>
+                      <wp:positionH relativeFrom="column">
+                        <wp:posOffset>3205845</wp:posOffset>
+                      </wp:positionH>
+                      <wp:positionV relativeFrom="paragraph">
+                        <wp:posOffset>586170</wp:posOffset>
+                      </wp:positionV>
+                      <wp:extent cx="32760" cy="18720"/>
+                      <wp:effectExtent l="38100" t="38100" r="43815" b="38735"/>
+                      <wp:wrapNone/>
+                      <wp:docPr id="585501610" name="筆跡 3"/>
+                      <wp:cNvGraphicFramePr/>
+                      <a:graphic xmlns:a="http://schemas.openxmlformats.org/drawingml/2006/main">
+                        <a:graphicData uri="http://schemas.microsoft.com/office/word/2010/wordprocessingInk">
+                          <w14:contentPart bwMode="auto" r:id="rId42">
+                            <w14:nvContentPartPr>
+                              <w14:cNvContentPartPr/>
+                            </w14:nvContentPartPr>
+                            <w14:xfrm>
+                              <a:off x="0" y="0"/>
+                              <a:ext cx="32760" cy="18720"/>
+                            </w14:xfrm>
+                          </w14:contentPart>
+                        </a:graphicData>
+                      </a:graphic>
+                    </wp:anchor>
+                  </w:drawing>
+                </mc:Choice>
+                <mc:Fallback>
+                  <w:pict>
+                    <v:shape w14:anchorId="1F0E3C50" id="筆跡 3" o:spid="_x0000_s1026" type="#_x0000_t75" style="position:absolute;margin-left:251.95pt;margin-top:45.65pt;width:3.6pt;height:2.45pt;z-index:251661312;visibility:visible;mso-wrap-style:square;mso-wrap-distance-left:9pt;mso-wrap-distance-top:0;mso-wrap-distance-right:9pt;mso-wrap-distance-bottom:0;mso-position-horizontal:absolute;mso-position-horizontal-relative:text;mso-position-vertical:absolute;mso-position-vertical-relative:text" o:gfxdata="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">
+                      <v:imagedata r:id="rId43" o:title=""/>
+                    </v:shape>
+                  </w:pict>
+                </mc:Fallback>
+              </mc:AlternateContent>
+            </w:r>
+            <w:r>
+              <w:rPr>
+                <w:rFonts w:ascii="微軟正黑體" w:eastAsia="微軟正黑體" w:hAnsi="微軟正黑體"/>
+                <w:noProof/>
+                <w:color w:val="FFFFFF" w:themeColor="background1"/>
+                <w:sz w:val="26"/>
+                <w:szCs w:val="26"/>
+              </w:rPr>
+              <mc:AlternateContent>
+                <mc:Choice Requires="wpi">
+                  <w:drawing>
+                    <wp:anchor distT="0" distB="0" distL="114300" distR="114300" simplePos="0" relativeHeight="251660288" behindDoc="0" locked="0" layoutInCell="1" allowOverlap="1" wp14:anchorId="2198FC5F" wp14:editId="1A581959">
+                      <wp:simplePos x="0" y="0"/>
+                      <wp:positionH relativeFrom="column">
+                        <wp:posOffset>3200085</wp:posOffset>
+                      </wp:positionH>
+                      <wp:positionV relativeFrom="paragraph">
+                        <wp:posOffset>595890</wp:posOffset>
+                      </wp:positionV>
+                      <wp:extent cx="360" cy="360"/>
+                      <wp:effectExtent l="38100" t="38100" r="38100" b="38100"/>
+                      <wp:wrapNone/>
+                      <wp:docPr id="176261732" name="筆跡 2"/>
+                      <wp:cNvGraphicFramePr/>
+                      <a:graphic xmlns:a="http://schemas.openxmlformats.org/drawingml/2006/main">
+                        <a:graphicData uri="http://schemas.microsoft.com/office/word/2010/wordprocessingInk">
+                          <w14:contentPart bwMode="auto" r:id="rId44">
+                            <w14:nvContentPartPr>
+                              <w14:cNvContentPartPr/>
+                            </w14:nvContentPartPr>
+                            <w14:xfrm>
+                              <a:off x="0" y="0"/>
+                              <a:ext cx="360" cy="360"/>
+                            </w14:xfrm>
+                          </w14:contentPart>
+                        </a:graphicData>
+                      </a:graphic>
+                    </wp:anchor>
+                  </w:drawing>
+                </mc:Choice>
+                <mc:Fallback>
+                  <w:pict>
+                    <v:shape w14:anchorId="66E9D8C0" id="筆跡 2" o:spid="_x0000_s1026" type="#_x0000_t75" style="position:absolute;margin-left:251.5pt;margin-top:46.4pt;width:1.05pt;height:1.05pt;z-index:251660288;visibility:visible;mso-wrap-style:square;mso-wrap-distance-left:9pt;mso-wrap-distance-top:0;mso-wrap-distance-right:9pt;mso-wrap-distance-bottom:0;mso-position-horizontal:absolute;mso-position-horizontal-relative:text;mso-position-vertical:absolute;mso-position-vertical-relative:text" o:gfxdata="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">
+                      <v:imagedata r:id="rId45" o:title=""/>
+                    </v:shape>
+                  </w:pict>
+                </mc:Fallback>
+              </mc:AlternateContent>
+            </w:r>
+            <w:r>
+              <w:rPr>
+                <w:rFonts w:ascii="微軟正黑體" w:eastAsia="微軟正黑體" w:hAnsi="微軟正黑體"/>
+                <w:noProof/>
+                <w:color w:val="FFFFFF" w:themeColor="background1"/>
+                <w:sz w:val="26"/>
+                <w:szCs w:val="26"/>
+              </w:rPr>
+              <w:drawing>
+                <wp:inline distT="0" distB="0" distL="0" distR="0" wp14:anchorId="64A39AE2" wp14:editId="40D137C2">
+                  <wp:extent cx="6868484" cy="1533739"/>
+                  <wp:effectExtent l="0" t="0" r="8890" b="9525"/>
+                  <wp:docPr id="370870969" name="圖片 1"/>
+                  <wp:cNvGraphicFramePr>
+                    <a:graphicFrameLocks xmlns:a="http://schemas.openxmlformats.org/drawingml/2006/main" noChangeAspect="1"/>
+                  </wp:cNvGraphicFramePr>
+                  <a:graphic xmlns:a="http://schemas.openxmlformats.org/drawingml/2006/main">
+                    <a:graphicData uri="http://schemas.openxmlformats.org/drawingml/2006/picture">
+                      <pic:pic xmlns:pic="http://schemas.openxmlformats.org/drawingml/2006/picture">
+                        <pic:nvPicPr>
+                          <pic:cNvPr id="370870969" name=""/>
+                          <pic:cNvPicPr/>
+                        </pic:nvPicPr>
+                        <pic:blipFill>
+                          <a:blip r:embed="rId46"/>
+                          <a:stretch>
+                            <a:fillRect/>
+                          </a:stretch>
+                        </pic:blipFill>
+                        <pic:spPr>
+                          <a:xfrm>
+                            <a:off x="0" y="0"/>
+                            <a:ext cx="6868484" cy="1533739"/>
+                          </a:xfrm>
+                          <a:prstGeom prst="rect">
+                            <a:avLst/>
+                          </a:prstGeom>
+                        </pic:spPr>
+                      </pic:pic>
+                    </a:graphicData>
+                  </a:graphic>
+                </wp:inline>
+              </w:drawing>
+            </w:r>
+          </w:p>
+          <w:p>
+            <w:pPr>
+              <w:snapToGrid w:val="0"/>
+              <w:rPr>
+                <w:rFonts w:ascii="微軟正黑體" w:eastAsia="微軟正黑體" w:hAnsi="微軟正黑體"/>
+                <w:noProof/>
+                <w:color w:val="FFFFFF" w:themeColor="background1"/>
+                <w:sz w:val="26"/>
+                <w:szCs w:val="26"/>
+              </w:rPr>
+            </w:pPr>
+            <w:r>
+              <w:rPr>
+                <w:rFonts w:ascii="微軟正黑體" w:eastAsia="微軟正黑體" w:hAnsi="微軟正黑體" w:hint="eastAsia"/>
+                <w:noProof/>
+                <w:color w:val="FFFFFF" w:themeColor="background1"/>
+                <w:sz w:val="26"/>
+                <w:szCs w:val="26"/>
+              </w:rPr>
+              <w:t>修改後：</w:t>
+            </w:r>
+          </w:p>
+          <w:p>
+            <w:pPr>
+              <w:snapToGrid w:val="0"/>
+              <w:rPr>
+                <w:rFonts w:ascii="微軟正黑體" w:eastAsia="微軟正黑體" w:hAnsi="微軟正黑體"/>
+                <w:noProof/>
+                <w:color w:val="FFFFFF" w:themeColor="background1"/>
+                <w:sz w:val="26"/>
+                <w:szCs w:val="26"/>
+              </w:rPr>
+            </w:pPr>
+            <w:r>
+              <w:rPr>
+                <w:rFonts w:ascii="微軟正黑體" w:eastAsia="微軟正黑體" w:hAnsi="微軟正黑體"/>
+                <w:noProof/>
+                <w:color w:val="FFFFFF" w:themeColor="background1"/>
+                <w:sz w:val="26"/>
+                <w:szCs w:val="26"/>
+              </w:rPr>
+              <w:drawing>
+                <wp:inline distT="0" distB="0" distL="0" distR="0" wp14:anchorId="3EF48F3D" wp14:editId="0931D595">
+                  <wp:extent cx="6868160" cy="1452177"/>
+                  <wp:effectExtent l="0" t="0" r="0" b="0"/>
+                  <wp:docPr id="764226804" name="圖片 1"/>
+                  <wp:cNvGraphicFramePr>
+                    <a:graphicFrameLocks xmlns:a="http://schemas.openxmlformats.org/drawingml/2006/main" noChangeAspect="1"/>
+                  </wp:cNvGraphicFramePr>
+                  <a:graphic xmlns:a="http://schemas.openxmlformats.org/drawingml/2006/main">
+                    <a:graphicData uri="http://schemas.openxmlformats.org/drawingml/2006/picture">
+                      <pic:pic xmlns:pic="http://schemas.openxmlformats.org/drawingml/2006/picture">
+                        <pic:nvPicPr>
+                          <pic:cNvPr id="764226804" name=""/>
+                          <pic:cNvPicPr/>
+                        </pic:nvPicPr>
+                        <pic:blipFill>
+                          <a:blip r:embed="rId47"/>
+                          <a:stretch>
+                            <a:fillRect/>
+                          </a:stretch>
+                        </pic:blipFill>
+                        <pic:spPr>
+                          <a:xfrm>
+                            <a:off x="0" y="0"/>
+                            <a:ext cx="6885169" cy="1455773"/>
+                          </a:xfrm>
+                          <a:prstGeom prst="rect">
+                            <a:avLst/>
+                          </a:prstGeom>
+                        </pic:spPr>
+                      </pic:pic>
+                    </a:graphicData>
+                  </a:graphic>
+                </wp:inline>
+              </w:drawing>
+            </w:r>
+          </w:p>
+          <w:p>
+            <w:pPr>
+              <w:snapToGrid w:val="0"/>
+              <w:rPr>
+                <w:rFonts w:ascii="微軟正黑體" w:eastAsia="微軟正黑體" w:hAnsi="微軟正黑體" w:hint="eastAsia"/>
                 <w:noProof/>
                 <w:color w:val="FFFFFF" w:themeColor="background1"/>
                 <w:sz w:val="26"/>
@@ -4843,7 +6004,23 @@
                 <w:sz w:val="26"/>
                 <w:szCs w:val="26"/>
               </w:rPr>
-              <w:t>第題</w:t>
+              <w:t>第</w:t>
+            </w:r>
+            <w:r>
+              <w:rPr>
+                <w:rFonts w:ascii="微軟正黑體" w:eastAsia="微軟正黑體" w:hAnsi="微軟正黑體" w:hint="eastAsia"/>
+                <w:sz w:val="26"/>
+                <w:szCs w:val="26"/>
+              </w:rPr>
+              <w:t>6-2</w:t>
+            </w:r>
+            <w:r>
+              <w:rPr>
+                <w:rFonts w:ascii="微軟正黑體" w:eastAsia="微軟正黑體" w:hAnsi="微軟正黑體" w:hint="eastAsia"/>
+                <w:sz w:val="26"/>
+                <w:szCs w:val="26"/>
+              </w:rPr>
+              <w:t>題</w:t>
             </w:r>
           </w:p>
         </w:tc>
@@ -4862,6 +6039,40 @@
                 <w:szCs w:val="26"/>
               </w:rPr>
             </w:pPr>
+            <w:r>
+              <w:rPr>
+                <w:rFonts w:ascii="微軟正黑體" w:eastAsia="微軟正黑體" w:hAnsi="微軟正黑體" w:hint="eastAsia"/>
+                <w:sz w:val="26"/>
+                <w:szCs w:val="26"/>
+              </w:rPr>
+              <w:t xml:space="preserve">針對 Manufacturer將資料分組，計算 </w:t>
+            </w:r>
+            <w:proofErr w:type="spellStart"/>
+            <w:r>
+              <w:rPr>
+                <w:rFonts w:ascii="微軟正黑體" w:eastAsia="微軟正黑體" w:hAnsi="微軟正黑體" w:hint="eastAsia"/>
+                <w:sz w:val="26"/>
+                <w:szCs w:val="26"/>
+              </w:rPr>
+              <w:t>M</w:t>
+            </w:r>
+            <w:r>
+              <w:rPr>
+                <w:rFonts w:ascii="微軟正黑體" w:eastAsia="微軟正黑體" w:hAnsi="微軟正黑體" w:hint="eastAsia"/>
+                <w:sz w:val="26"/>
+                <w:szCs w:val="26"/>
+              </w:rPr>
+              <w:t>inPrice</w:t>
+            </w:r>
+            <w:proofErr w:type="spellEnd"/>
+            <w:r>
+              <w:rPr>
+                <w:rFonts w:ascii="微軟正黑體" w:eastAsia="微軟正黑體" w:hAnsi="微軟正黑體" w:hint="eastAsia"/>
+                <w:sz w:val="26"/>
+                <w:szCs w:val="26"/>
+              </w:rPr>
+              <w:t xml:space="preserve"> ,Price的小計、合計</w:t>
+            </w:r>
           </w:p>
         </w:tc>
       </w:tr>
@@ -4872,13 +6083,27 @@
           </w:tcPr>
           <w:p>
             <w:pPr>
-              <w:snapToGrid w:val="0"/>
-              <w:rPr>
-                <w:rFonts w:ascii="微軟正黑體" w:eastAsia="微軟正黑體" w:hAnsi="微軟正黑體"/>
-                <w:sz w:val="26"/>
-                <w:szCs w:val="26"/>
-              </w:rPr>
-            </w:pPr>
+              <w:pStyle w:val="a4"/>
+              <w:numPr>
+                <w:ilvl w:val="0"/>
+                <w:numId w:val="22"/>
+              </w:numPr>
+              <w:snapToGrid w:val="0"/>
+              <w:ind w:leftChars="0"/>
+              <w:rPr>
+                <w:rFonts w:ascii="微軟正黑體" w:eastAsia="微軟正黑體" w:hAnsi="微軟正黑體" w:hint="eastAsia"/>
+                <w:sz w:val="26"/>
+                <w:szCs w:val="26"/>
+              </w:rPr>
+            </w:pPr>
+            <w:r>
+              <w:rPr>
+                <w:rFonts w:ascii="微軟正黑體" w:eastAsia="微軟正黑體" w:hAnsi="微軟正黑體" w:hint="eastAsia"/>
+                <w:sz w:val="26"/>
+                <w:szCs w:val="26"/>
+              </w:rPr>
+              <w:t>append修改</w:t>
+            </w:r>
           </w:p>
           <w:p>
             <w:pPr>
@@ -4970,10 +6195,49 @@
           <w:p>
             <w:pPr>
               <w:pStyle w:val="a4"/>
+              <w:numPr>
+                <w:ilvl w:val="0"/>
+                <w:numId w:val="20"/>
+              </w:numPr>
               <w:snapToGrid w:val="0"/>
               <w:ind w:leftChars="0"/>
               <w:rPr>
                 <w:rFonts w:ascii="微軟正黑體" w:eastAsia="微軟正黑體" w:hAnsi="微軟正黑體"/>
+                <w:color w:val="FFFFFF" w:themeColor="background1"/>
+                <w:sz w:val="26"/>
+                <w:szCs w:val="26"/>
+              </w:rPr>
+            </w:pPr>
+            <w:proofErr w:type="spellStart"/>
+            <w:r>
+              <w:rPr>
+                <w:rFonts w:ascii="微軟正黑體" w:eastAsia="微軟正黑體" w:hAnsi="微軟正黑體" w:hint="eastAsia"/>
+                <w:color w:val="FFFFFF" w:themeColor="background1"/>
+                <w:sz w:val="26"/>
+                <w:szCs w:val="26"/>
+              </w:rPr>
+              <w:lastRenderedPageBreak/>
+              <w:t>String.format</w:t>
+            </w:r>
+            <w:proofErr w:type="spellEnd"/>
+            <w:r>
+              <w:rPr>
+                <w:rFonts w:ascii="微軟正黑體" w:eastAsia="微軟正黑體" w:hAnsi="微軟正黑體" w:hint="eastAsia"/>
+                <w:color w:val="FFFFFF" w:themeColor="background1"/>
+                <w:sz w:val="26"/>
+                <w:szCs w:val="26"/>
+              </w:rPr>
+              <w:t>可以傳入多個參數，不需要重複使用append</w:t>
+            </w:r>
+          </w:p>
+          <w:p>
+            <w:pPr>
+              <w:pStyle w:val="a4"/>
+              <w:snapToGrid w:val="0"/>
+              <w:ind w:leftChars="0"/>
+              <w:rPr>
+                <w:rFonts w:ascii="微軟正黑體" w:eastAsia="微軟正黑體" w:hAnsi="微軟正黑體" w:hint="eastAsia"/>
+                <w:color w:val="FFFFFF" w:themeColor="background1"/>
                 <w:sz w:val="26"/>
                 <w:szCs w:val="26"/>
               </w:rPr>
@@ -5005,13 +6269,302 @@
             <w:pPr>
               <w:snapToGrid w:val="0"/>
               <w:rPr>
-                <w:rFonts w:ascii="微軟正黑體" w:eastAsia="微軟正黑體" w:hAnsi="微軟正黑體"/>
-                <w:noProof/>
-                <w:color w:val="FFFFFF" w:themeColor="background1"/>
-                <w:sz w:val="26"/>
-                <w:szCs w:val="26"/>
-              </w:rPr>
-            </w:pPr>
+                <w:rFonts w:ascii="微軟正黑體" w:eastAsia="微軟正黑體" w:hAnsi="微軟正黑體" w:hint="eastAsia"/>
+                <w:noProof/>
+                <w:color w:val="FFFFFF" w:themeColor="background1"/>
+                <w:sz w:val="26"/>
+                <w:szCs w:val="26"/>
+              </w:rPr>
+            </w:pPr>
+          </w:p>
+          <w:p>
+            <w:pPr>
+              <w:snapToGrid w:val="0"/>
+              <w:rPr>
+                <w:rFonts w:ascii="微軟正黑體" w:eastAsia="微軟正黑體" w:hAnsi="微軟正黑體"/>
+                <w:noProof/>
+                <w:color w:val="FFFFFF" w:themeColor="background1"/>
+                <w:sz w:val="26"/>
+                <w:szCs w:val="26"/>
+              </w:rPr>
+            </w:pPr>
+            <w:r>
+              <w:rPr>
+                <w:rFonts w:ascii="微軟正黑體" w:eastAsia="微軟正黑體" w:hAnsi="微軟正黑體"/>
+                <w:noProof/>
+                <w:color w:val="FFFFFF" w:themeColor="background1"/>
+                <w:sz w:val="26"/>
+                <w:szCs w:val="26"/>
+              </w:rPr>
+              <w:drawing>
+                <wp:inline distT="0" distB="0" distL="0" distR="0" wp14:anchorId="197CCAFA" wp14:editId="60BD876C">
+                  <wp:extent cx="7943850" cy="833721"/>
+                  <wp:effectExtent l="0" t="0" r="0" b="5080"/>
+                  <wp:docPr id="546851940" name="圖片 1"/>
+                  <wp:cNvGraphicFramePr>
+                    <a:graphicFrameLocks xmlns:a="http://schemas.openxmlformats.org/drawingml/2006/main" noChangeAspect="1"/>
+                  </wp:cNvGraphicFramePr>
+                  <a:graphic xmlns:a="http://schemas.openxmlformats.org/drawingml/2006/main">
+                    <a:graphicData uri="http://schemas.openxmlformats.org/drawingml/2006/picture">
+                      <pic:pic xmlns:pic="http://schemas.openxmlformats.org/drawingml/2006/picture">
+                        <pic:nvPicPr>
+                          <pic:cNvPr id="546851940" name=""/>
+                          <pic:cNvPicPr/>
+                        </pic:nvPicPr>
+                        <pic:blipFill rotWithShape="1">
+                          <a:blip r:embed="rId48"/>
+                          <a:srcRect r="1601"/>
+                          <a:stretch/>
+                        </pic:blipFill>
+                        <pic:spPr bwMode="auto">
+                          <a:xfrm>
+                            <a:off x="0" y="0"/>
+                            <a:ext cx="8046924" cy="844539"/>
+                          </a:xfrm>
+                          <a:prstGeom prst="rect">
+                            <a:avLst/>
+                          </a:prstGeom>
+                          <a:ln>
+                            <a:noFill/>
+                          </a:ln>
+                          <a:extLst>
+                            <a:ext uri="{53640926-AAD7-44D8-BBD7-CCE9431645EC}">
+                              <a14:shadowObscured xmlns:a14="http://schemas.microsoft.com/office/drawing/2010/main"/>
+                            </a:ext>
+                          </a:extLst>
+                        </pic:spPr>
+                      </pic:pic>
+                    </a:graphicData>
+                  </a:graphic>
+                </wp:inline>
+              </w:drawing>
+            </w:r>
+          </w:p>
+          <w:p>
+            <w:pPr>
+              <w:snapToGrid w:val="0"/>
+              <w:rPr>
+                <w:rFonts w:ascii="微軟正黑體" w:eastAsia="微軟正黑體" w:hAnsi="微軟正黑體" w:hint="eastAsia"/>
+                <w:noProof/>
+                <w:color w:val="FFFFFF" w:themeColor="background1"/>
+                <w:sz w:val="26"/>
+                <w:szCs w:val="26"/>
+              </w:rPr>
+            </w:pPr>
+          </w:p>
+          <w:p>
+            <w:pPr>
+              <w:snapToGrid w:val="0"/>
+              <w:rPr>
+                <w:rFonts w:ascii="微軟正黑體" w:eastAsia="微軟正黑體" w:hAnsi="微軟正黑體" w:hint="eastAsia"/>
+                <w:noProof/>
+                <w:color w:val="FFFFFF" w:themeColor="background1"/>
+                <w:sz w:val="26"/>
+                <w:szCs w:val="26"/>
+              </w:rPr>
+            </w:pPr>
+            <w:r>
+              <w:rPr>
+                <w:rFonts w:ascii="微軟正黑體" w:eastAsia="微軟正黑體" w:hAnsi="微軟正黑體"/>
+                <w:noProof/>
+                <w:color w:val="FFFFFF" w:themeColor="background1"/>
+                <w:sz w:val="26"/>
+                <w:szCs w:val="26"/>
+              </w:rPr>
+              <w:lastRenderedPageBreak/>
+              <w:drawing>
+                <wp:inline distT="0" distB="0" distL="0" distR="0" wp14:anchorId="6998A68E" wp14:editId="6B277BF1">
+                  <wp:extent cx="6866343" cy="1019175"/>
+                  <wp:effectExtent l="0" t="0" r="0" b="0"/>
+                  <wp:docPr id="1680635912" name="圖片 1"/>
+                  <wp:cNvGraphicFramePr>
+                    <a:graphicFrameLocks xmlns:a="http://schemas.openxmlformats.org/drawingml/2006/main" noChangeAspect="1"/>
+                  </wp:cNvGraphicFramePr>
+                  <a:graphic xmlns:a="http://schemas.openxmlformats.org/drawingml/2006/main">
+                    <a:graphicData uri="http://schemas.openxmlformats.org/drawingml/2006/picture">
+                      <pic:pic xmlns:pic="http://schemas.openxmlformats.org/drawingml/2006/picture">
+                        <pic:nvPicPr>
+                          <pic:cNvPr id="1680635912" name=""/>
+                          <pic:cNvPicPr/>
+                        </pic:nvPicPr>
+                        <pic:blipFill rotWithShape="1">
+                          <a:blip r:embed="rId49"/>
+                          <a:srcRect b="25676"/>
+                          <a:stretch/>
+                        </pic:blipFill>
+                        <pic:spPr bwMode="auto">
+                          <a:xfrm>
+                            <a:off x="0" y="0"/>
+                            <a:ext cx="6883933" cy="1021786"/>
+                          </a:xfrm>
+                          <a:prstGeom prst="rect">
+                            <a:avLst/>
+                          </a:prstGeom>
+                          <a:ln>
+                            <a:noFill/>
+                          </a:ln>
+                          <a:extLst>
+                            <a:ext uri="{53640926-AAD7-44D8-BBD7-CCE9431645EC}">
+                              <a14:shadowObscured xmlns:a14="http://schemas.microsoft.com/office/drawing/2010/main"/>
+                            </a:ext>
+                          </a:extLst>
+                        </pic:spPr>
+                      </pic:pic>
+                    </a:graphicData>
+                  </a:graphic>
+                </wp:inline>
+              </w:drawing>
+            </w:r>
+          </w:p>
+          <w:p>
+            <w:pPr>
+              <w:snapToGrid w:val="0"/>
+              <w:rPr>
+                <w:rFonts w:ascii="微軟正黑體" w:eastAsia="微軟正黑體" w:hAnsi="微軟正黑體"/>
+                <w:noProof/>
+                <w:color w:val="FFFFFF" w:themeColor="background1"/>
+                <w:sz w:val="26"/>
+                <w:szCs w:val="26"/>
+              </w:rPr>
+            </w:pPr>
+          </w:p>
+          <w:p>
+            <w:pPr>
+              <w:snapToGrid w:val="0"/>
+              <w:rPr>
+                <w:rFonts w:ascii="微軟正黑體" w:eastAsia="微軟正黑體" w:hAnsi="微軟正黑體"/>
+                <w:noProof/>
+                <w:color w:val="FFFFFF" w:themeColor="background1"/>
+                <w:sz w:val="26"/>
+                <w:szCs w:val="26"/>
+              </w:rPr>
+            </w:pPr>
+            <w:r>
+              <w:rPr>
+                <w:rFonts w:ascii="微軟正黑體" w:eastAsia="微軟正黑體" w:hAnsi="微軟正黑體"/>
+                <w:noProof/>
+                <w:color w:val="FFFFFF" w:themeColor="background1"/>
+                <w:sz w:val="26"/>
+                <w:szCs w:val="26"/>
+              </w:rPr>
+              <w:drawing>
+                <wp:inline distT="0" distB="0" distL="0" distR="0" wp14:anchorId="7C1F820D" wp14:editId="75C08628">
+                  <wp:extent cx="8036560" cy="495300"/>
+                  <wp:effectExtent l="0" t="0" r="2540" b="0"/>
+                  <wp:docPr id="617928903" name="圖片 1"/>
+                  <wp:cNvGraphicFramePr>
+                    <a:graphicFrameLocks xmlns:a="http://schemas.openxmlformats.org/drawingml/2006/main" noChangeAspect="1"/>
+                  </wp:cNvGraphicFramePr>
+                  <a:graphic xmlns:a="http://schemas.openxmlformats.org/drawingml/2006/main">
+                    <a:graphicData uri="http://schemas.openxmlformats.org/drawingml/2006/picture">
+                      <pic:pic xmlns:pic="http://schemas.openxmlformats.org/drawingml/2006/picture">
+                        <pic:nvPicPr>
+                          <pic:cNvPr id="617928903" name=""/>
+                          <pic:cNvPicPr/>
+                        </pic:nvPicPr>
+                        <pic:blipFill rotWithShape="1">
+                          <a:blip r:embed="rId50"/>
+                          <a:srcRect b="45340"/>
+                          <a:stretch/>
+                        </pic:blipFill>
+                        <pic:spPr bwMode="auto">
+                          <a:xfrm>
+                            <a:off x="0" y="0"/>
+                            <a:ext cx="8036560" cy="495300"/>
+                          </a:xfrm>
+                          <a:prstGeom prst="rect">
+                            <a:avLst/>
+                          </a:prstGeom>
+                          <a:ln>
+                            <a:noFill/>
+                          </a:ln>
+                          <a:extLst>
+                            <a:ext uri="{53640926-AAD7-44D8-BBD7-CCE9431645EC}">
+                              <a14:shadowObscured xmlns:a14="http://schemas.microsoft.com/office/drawing/2010/main"/>
+                            </a:ext>
+                          </a:extLst>
+                        </pic:spPr>
+                      </pic:pic>
+                    </a:graphicData>
+                  </a:graphic>
+                </wp:inline>
+              </w:drawing>
+            </w:r>
+          </w:p>
+          <w:p>
+            <w:pPr>
+              <w:snapToGrid w:val="0"/>
+              <w:rPr>
+                <w:rFonts w:ascii="微軟正黑體" w:eastAsia="微軟正黑體" w:hAnsi="微軟正黑體" w:hint="eastAsia"/>
+                <w:noProof/>
+                <w:color w:val="FFFFFF" w:themeColor="background1"/>
+                <w:sz w:val="26"/>
+                <w:szCs w:val="26"/>
+              </w:rPr>
+            </w:pPr>
+          </w:p>
+          <w:p>
+            <w:pPr>
+              <w:snapToGrid w:val="0"/>
+              <w:rPr>
+                <w:rFonts w:ascii="微軟正黑體" w:eastAsia="微軟正黑體" w:hAnsi="微軟正黑體"/>
+                <w:noProof/>
+                <w:color w:val="FFFFFF" w:themeColor="background1"/>
+                <w:sz w:val="26"/>
+                <w:szCs w:val="26"/>
+              </w:rPr>
+            </w:pPr>
+            <w:r>
+              <w:rPr>
+                <w:rFonts w:ascii="微軟正黑體" w:eastAsia="微軟正黑體" w:hAnsi="微軟正黑體"/>
+                <w:noProof/>
+                <w:color w:val="FFFFFF" w:themeColor="background1"/>
+                <w:sz w:val="26"/>
+                <w:szCs w:val="26"/>
+              </w:rPr>
+              <w:drawing>
+                <wp:inline distT="0" distB="0" distL="0" distR="0" wp14:anchorId="34483B59" wp14:editId="565BE5B1">
+                  <wp:extent cx="8036560" cy="552450"/>
+                  <wp:effectExtent l="0" t="0" r="2540" b="0"/>
+                  <wp:docPr id="711009585" name="圖片 1"/>
+                  <wp:cNvGraphicFramePr>
+                    <a:graphicFrameLocks xmlns:a="http://schemas.openxmlformats.org/drawingml/2006/main" noChangeAspect="1"/>
+                  </wp:cNvGraphicFramePr>
+                  <a:graphic xmlns:a="http://schemas.openxmlformats.org/drawingml/2006/main">
+                    <a:graphicData uri="http://schemas.openxmlformats.org/drawingml/2006/picture">
+                      <pic:pic xmlns:pic="http://schemas.openxmlformats.org/drawingml/2006/picture">
+                        <pic:nvPicPr>
+                          <pic:cNvPr id="711009585" name=""/>
+                          <pic:cNvPicPr/>
+                        </pic:nvPicPr>
+                        <pic:blipFill rotWithShape="1">
+                          <a:blip r:embed="rId51"/>
+                          <a:srcRect b="36956"/>
+                          <a:stretch/>
+                        </pic:blipFill>
+                        <pic:spPr bwMode="auto">
+                          <a:xfrm>
+                            <a:off x="0" y="0"/>
+                            <a:ext cx="8036560" cy="552450"/>
+                          </a:xfrm>
+                          <a:prstGeom prst="rect">
+                            <a:avLst/>
+                          </a:prstGeom>
+                          <a:ln>
+                            <a:noFill/>
+                          </a:ln>
+                          <a:extLst>
+                            <a:ext uri="{53640926-AAD7-44D8-BBD7-CCE9431645EC}">
+                              <a14:shadowObscured xmlns:a14="http://schemas.microsoft.com/office/drawing/2010/main"/>
+                            </a:ext>
+                          </a:extLst>
+                        </pic:spPr>
+                      </pic:pic>
+                    </a:graphicData>
+                  </a:graphic>
+                </wp:inline>
+              </w:drawing>
+            </w:r>
           </w:p>
           <w:p>
             <w:pPr>
@@ -5058,156 +6611,313 @@
                 <w:szCs w:val="26"/>
               </w:rPr>
             </w:pPr>
-          </w:p>
-          <w:p>
-            <w:pPr>
-              <w:snapToGrid w:val="0"/>
-              <w:rPr>
-                <w:rFonts w:ascii="微軟正黑體" w:eastAsia="微軟正黑體" w:hAnsi="微軟正黑體"/>
-                <w:noProof/>
-                <w:color w:val="FFFFFF" w:themeColor="background1"/>
-                <w:sz w:val="26"/>
-                <w:szCs w:val="26"/>
-              </w:rPr>
-            </w:pPr>
-          </w:p>
-        </w:tc>
-      </w:tr>
-      <w:tr>
-        <w:tc>
-          <w:tcPr>
-            <w:tcW w:w="2943" w:type="dxa"/>
-          </w:tcPr>
-          <w:p>
-            <w:pPr>
-              <w:pStyle w:val="a4"/>
-              <w:snapToGrid w:val="0"/>
-              <w:ind w:leftChars="0" w:left="360"/>
-              <w:rPr>
-                <w:rFonts w:ascii="微軟正黑體" w:eastAsia="微軟正黑體" w:hAnsi="微軟正黑體" w:hint="eastAsia"/>
-                <w:sz w:val="26"/>
-                <w:szCs w:val="26"/>
-              </w:rPr>
-            </w:pPr>
-          </w:p>
-        </w:tc>
-        <w:tc>
-          <w:tcPr>
-            <w:tcW w:w="12872" w:type="dxa"/>
-            <w:gridSpan w:val="4"/>
-            <w:shd w:val="clear" w:color="auto" w:fill="595959" w:themeFill="text1" w:themeFillTint="A6"/>
-          </w:tcPr>
-          <w:p>
-            <w:pPr>
-              <w:snapToGrid w:val="0"/>
-              <w:rPr>
-                <w:rFonts w:ascii="微軟正黑體" w:eastAsia="微軟正黑體" w:hAnsi="微軟正黑體"/>
-                <w:color w:val="FFFFFF" w:themeColor="background1"/>
-                <w:sz w:val="26"/>
-                <w:szCs w:val="26"/>
-              </w:rPr>
-            </w:pPr>
-            <w:r>
-              <w:rPr>
-                <w:rFonts w:ascii="微軟正黑體" w:eastAsia="微軟正黑體" w:hAnsi="微軟正黑體" w:hint="eastAsia"/>
-                <w:color w:val="FFFFFF" w:themeColor="background1"/>
-                <w:sz w:val="26"/>
-                <w:szCs w:val="26"/>
-              </w:rPr>
-              <w:t>修改前：</w:t>
-            </w:r>
-          </w:p>
-          <w:p>
-            <w:pPr>
-              <w:snapToGrid w:val="0"/>
-              <w:rPr>
-                <w:rFonts w:ascii="微軟正黑體" w:eastAsia="微軟正黑體" w:hAnsi="微軟正黑體"/>
-                <w:color w:val="FFFFFF" w:themeColor="background1"/>
-                <w:sz w:val="26"/>
-                <w:szCs w:val="26"/>
-              </w:rPr>
-            </w:pPr>
-          </w:p>
-          <w:p>
-            <w:pPr>
-              <w:snapToGrid w:val="0"/>
-              <w:rPr>
-                <w:rFonts w:ascii="微軟正黑體" w:eastAsia="微軟正黑體" w:hAnsi="微軟正黑體"/>
-                <w:color w:val="FFFFFF" w:themeColor="background1"/>
-                <w:sz w:val="26"/>
-                <w:szCs w:val="26"/>
-              </w:rPr>
-            </w:pPr>
-          </w:p>
-          <w:p>
-            <w:pPr>
-              <w:snapToGrid w:val="0"/>
-              <w:rPr>
-                <w:rFonts w:ascii="微軟正黑體" w:eastAsia="微軟正黑體" w:hAnsi="微軟正黑體"/>
-                <w:color w:val="FFFFFF" w:themeColor="background1"/>
-                <w:sz w:val="26"/>
-                <w:szCs w:val="26"/>
-              </w:rPr>
-            </w:pPr>
-            <w:r>
-              <w:rPr>
-                <w:rFonts w:ascii="微軟正黑體" w:eastAsia="微軟正黑體" w:hAnsi="微軟正黑體" w:hint="eastAsia"/>
-                <w:color w:val="FFFFFF" w:themeColor="background1"/>
-                <w:sz w:val="26"/>
-                <w:szCs w:val="26"/>
-              </w:rPr>
-              <w:t>修改後：</w:t>
-            </w:r>
-          </w:p>
-          <w:p>
-            <w:pPr>
-              <w:snapToGrid w:val="0"/>
-              <w:rPr>
-                <w:rFonts w:ascii="微軟正黑體" w:eastAsia="微軟正黑體" w:hAnsi="微軟正黑體"/>
-                <w:color w:val="FFFFFF" w:themeColor="background1"/>
-                <w:sz w:val="26"/>
-                <w:szCs w:val="26"/>
-              </w:rPr>
-            </w:pPr>
-          </w:p>
-          <w:p>
-            <w:pPr>
-              <w:snapToGrid w:val="0"/>
-              <w:rPr>
-                <w:rFonts w:ascii="微軟正黑體" w:eastAsia="微軟正黑體" w:hAnsi="微軟正黑體"/>
-                <w:color w:val="FFFFFF" w:themeColor="background1"/>
-                <w:sz w:val="26"/>
-                <w:szCs w:val="26"/>
-              </w:rPr>
-            </w:pPr>
-          </w:p>
-          <w:p>
-            <w:pPr>
-              <w:snapToGrid w:val="0"/>
-              <w:rPr>
-                <w:rFonts w:ascii="微軟正黑體" w:eastAsia="微軟正黑體" w:hAnsi="微軟正黑體"/>
-                <w:color w:val="FFFFFF" w:themeColor="background1"/>
-                <w:sz w:val="26"/>
-                <w:szCs w:val="26"/>
-              </w:rPr>
-            </w:pPr>
-          </w:p>
-          <w:p>
-            <w:pPr>
-              <w:snapToGrid w:val="0"/>
-              <w:rPr>
-                <w:rFonts w:ascii="微軟正黑體" w:eastAsia="微軟正黑體" w:hAnsi="微軟正黑體"/>
-                <w:color w:val="FFFFFF" w:themeColor="background1"/>
-                <w:sz w:val="26"/>
-                <w:szCs w:val="26"/>
-              </w:rPr>
-            </w:pPr>
-          </w:p>
-          <w:p>
-            <w:pPr>
-              <w:snapToGrid w:val="0"/>
-              <w:rPr>
-                <w:rFonts w:ascii="微軟正黑體" w:eastAsia="微軟正黑體" w:hAnsi="微軟正黑體"/>
+            <w:r>
+              <w:rPr>
+                <w:rFonts w:ascii="微軟正黑體" w:eastAsia="微軟正黑體" w:hAnsi="微軟正黑體"/>
+                <w:noProof/>
+                <w:color w:val="FFFFFF" w:themeColor="background1"/>
+                <w:sz w:val="26"/>
+                <w:szCs w:val="26"/>
+              </w:rPr>
+              <w:drawing>
+                <wp:inline distT="0" distB="0" distL="0" distR="0" wp14:anchorId="46E98C71" wp14:editId="72679052">
+                  <wp:extent cx="7953375" cy="552450"/>
+                  <wp:effectExtent l="0" t="0" r="9525" b="0"/>
+                  <wp:docPr id="697737179" name="圖片 1"/>
+                  <wp:cNvGraphicFramePr>
+                    <a:graphicFrameLocks xmlns:a="http://schemas.openxmlformats.org/drawingml/2006/main" noChangeAspect="1"/>
+                  </wp:cNvGraphicFramePr>
+                  <a:graphic xmlns:a="http://schemas.openxmlformats.org/drawingml/2006/main">
+                    <a:graphicData uri="http://schemas.openxmlformats.org/drawingml/2006/picture">
+                      <pic:pic xmlns:pic="http://schemas.openxmlformats.org/drawingml/2006/picture">
+                        <pic:nvPicPr>
+                          <pic:cNvPr id="697737179" name=""/>
+                          <pic:cNvPicPr/>
+                        </pic:nvPicPr>
+                        <pic:blipFill rotWithShape="1">
+                          <a:blip r:embed="rId52"/>
+                          <a:srcRect r="1035" b="37002"/>
+                          <a:stretch/>
+                        </pic:blipFill>
+                        <pic:spPr bwMode="auto">
+                          <a:xfrm>
+                            <a:off x="0" y="0"/>
+                            <a:ext cx="7953375" cy="552450"/>
+                          </a:xfrm>
+                          <a:prstGeom prst="rect">
+                            <a:avLst/>
+                          </a:prstGeom>
+                          <a:ln>
+                            <a:noFill/>
+                          </a:ln>
+                          <a:extLst>
+                            <a:ext uri="{53640926-AAD7-44D8-BBD7-CCE9431645EC}">
+                              <a14:shadowObscured xmlns:a14="http://schemas.microsoft.com/office/drawing/2010/main"/>
+                            </a:ext>
+                          </a:extLst>
+                        </pic:spPr>
+                      </pic:pic>
+                    </a:graphicData>
+                  </a:graphic>
+                </wp:inline>
+              </w:drawing>
+            </w:r>
+          </w:p>
+          <w:p>
+            <w:pPr>
+              <w:snapToGrid w:val="0"/>
+              <w:rPr>
+                <w:rFonts w:ascii="微軟正黑體" w:eastAsia="微軟正黑體" w:hAnsi="微軟正黑體" w:hint="eastAsia"/>
+                <w:noProof/>
+                <w:color w:val="FFFFFF" w:themeColor="background1"/>
+                <w:sz w:val="26"/>
+                <w:szCs w:val="26"/>
+              </w:rPr>
+            </w:pPr>
+          </w:p>
+          <w:p>
+            <w:pPr>
+              <w:snapToGrid w:val="0"/>
+              <w:rPr>
+                <w:rFonts w:ascii="微軟正黑體" w:eastAsia="微軟正黑體" w:hAnsi="微軟正黑體"/>
+                <w:noProof/>
+                <w:color w:val="FFFFFF" w:themeColor="background1"/>
+                <w:sz w:val="26"/>
+                <w:szCs w:val="26"/>
+              </w:rPr>
+            </w:pPr>
+            <w:r>
+              <w:rPr>
+                <w:rFonts w:ascii="微軟正黑體" w:eastAsia="微軟正黑體" w:hAnsi="微軟正黑體"/>
+                <w:noProof/>
+                <w:color w:val="FFFFFF" w:themeColor="background1"/>
+                <w:sz w:val="26"/>
+                <w:szCs w:val="26"/>
+              </w:rPr>
+              <w:drawing>
+                <wp:inline distT="0" distB="0" distL="0" distR="0" wp14:anchorId="6F36BEAA" wp14:editId="733D4B69">
+                  <wp:extent cx="7953375" cy="598805"/>
+                  <wp:effectExtent l="0" t="0" r="9525" b="0"/>
+                  <wp:docPr id="221272958" name="圖片 1"/>
+                  <wp:cNvGraphicFramePr>
+                    <a:graphicFrameLocks xmlns:a="http://schemas.openxmlformats.org/drawingml/2006/main" noChangeAspect="1"/>
+                  </wp:cNvGraphicFramePr>
+                  <a:graphic xmlns:a="http://schemas.openxmlformats.org/drawingml/2006/main">
+                    <a:graphicData uri="http://schemas.openxmlformats.org/drawingml/2006/picture">
+                      <pic:pic xmlns:pic="http://schemas.openxmlformats.org/drawingml/2006/picture">
+                        <pic:nvPicPr>
+                          <pic:cNvPr id="221272958" name=""/>
+                          <pic:cNvPicPr/>
+                        </pic:nvPicPr>
+                        <pic:blipFill rotWithShape="1">
+                          <a:blip r:embed="rId53"/>
+                          <a:srcRect r="1035"/>
+                          <a:stretch/>
+                        </pic:blipFill>
+                        <pic:spPr bwMode="auto">
+                          <a:xfrm>
+                            <a:off x="0" y="0"/>
+                            <a:ext cx="7953375" cy="598805"/>
+                          </a:xfrm>
+                          <a:prstGeom prst="rect">
+                            <a:avLst/>
+                          </a:prstGeom>
+                          <a:ln>
+                            <a:noFill/>
+                          </a:ln>
+                          <a:extLst>
+                            <a:ext uri="{53640926-AAD7-44D8-BBD7-CCE9431645EC}">
+                              <a14:shadowObscured xmlns:a14="http://schemas.microsoft.com/office/drawing/2010/main"/>
+                            </a:ext>
+                          </a:extLst>
+                        </pic:spPr>
+                      </pic:pic>
+                    </a:graphicData>
+                  </a:graphic>
+                </wp:inline>
+              </w:drawing>
+            </w:r>
+          </w:p>
+          <w:p>
+            <w:pPr>
+              <w:snapToGrid w:val="0"/>
+              <w:rPr>
+                <w:rFonts w:ascii="微軟正黑體" w:eastAsia="微軟正黑體" w:hAnsi="微軟正黑體" w:hint="eastAsia"/>
+                <w:noProof/>
+                <w:color w:val="FFFFFF" w:themeColor="background1"/>
+                <w:sz w:val="26"/>
+                <w:szCs w:val="26"/>
+              </w:rPr>
+            </w:pPr>
+          </w:p>
+          <w:p>
+            <w:pPr>
+              <w:snapToGrid w:val="0"/>
+              <w:rPr>
+                <w:rFonts w:ascii="微軟正黑體" w:eastAsia="微軟正黑體" w:hAnsi="微軟正黑體"/>
+                <w:noProof/>
+                <w:color w:val="FFFFFF" w:themeColor="background1"/>
+                <w:sz w:val="26"/>
+                <w:szCs w:val="26"/>
+              </w:rPr>
+            </w:pPr>
+            <w:r>
+              <w:rPr>
+                <w:rFonts w:ascii="微軟正黑體" w:eastAsia="微軟正黑體" w:hAnsi="微軟正黑體"/>
+                <w:noProof/>
+                <w:color w:val="FFFFFF" w:themeColor="background1"/>
+                <w:sz w:val="26"/>
+                <w:szCs w:val="26"/>
+              </w:rPr>
+              <w:drawing>
+                <wp:inline distT="0" distB="0" distL="0" distR="0" wp14:anchorId="3B63BE59" wp14:editId="2A15A9AD">
+                  <wp:extent cx="7943850" cy="381000"/>
+                  <wp:effectExtent l="0" t="0" r="0" b="0"/>
+                  <wp:docPr id="2006405965" name="圖片 1"/>
+                  <wp:cNvGraphicFramePr>
+                    <a:graphicFrameLocks xmlns:a="http://schemas.openxmlformats.org/drawingml/2006/main" noChangeAspect="1"/>
+                  </wp:cNvGraphicFramePr>
+                  <a:graphic xmlns:a="http://schemas.openxmlformats.org/drawingml/2006/main">
+                    <a:graphicData uri="http://schemas.openxmlformats.org/drawingml/2006/picture">
+                      <pic:pic xmlns:pic="http://schemas.openxmlformats.org/drawingml/2006/picture">
+                        <pic:nvPicPr>
+                          <pic:cNvPr id="2006405965" name=""/>
+                          <pic:cNvPicPr/>
+                        </pic:nvPicPr>
+                        <pic:blipFill rotWithShape="1">
+                          <a:blip r:embed="rId54"/>
+                          <a:srcRect r="239"/>
+                          <a:stretch/>
+                        </pic:blipFill>
+                        <pic:spPr bwMode="auto">
+                          <a:xfrm>
+                            <a:off x="0" y="0"/>
+                            <a:ext cx="7944955" cy="381053"/>
+                          </a:xfrm>
+                          <a:prstGeom prst="rect">
+                            <a:avLst/>
+                          </a:prstGeom>
+                          <a:ln>
+                            <a:noFill/>
+                          </a:ln>
+                          <a:extLst>
+                            <a:ext uri="{53640926-AAD7-44D8-BBD7-CCE9431645EC}">
+                              <a14:shadowObscured xmlns:a14="http://schemas.microsoft.com/office/drawing/2010/main"/>
+                            </a:ext>
+                          </a:extLst>
+                        </pic:spPr>
+                      </pic:pic>
+                    </a:graphicData>
+                  </a:graphic>
+                </wp:inline>
+              </w:drawing>
+            </w:r>
+          </w:p>
+          <w:p>
+            <w:pPr>
+              <w:snapToGrid w:val="0"/>
+              <w:rPr>
+                <w:rFonts w:ascii="微軟正黑體" w:eastAsia="微軟正黑體" w:hAnsi="微軟正黑體" w:hint="eastAsia"/>
+                <w:noProof/>
+                <w:color w:val="FFFFFF" w:themeColor="background1"/>
+                <w:sz w:val="26"/>
+                <w:szCs w:val="26"/>
+              </w:rPr>
+            </w:pPr>
+          </w:p>
+          <w:p>
+            <w:pPr>
+              <w:snapToGrid w:val="0"/>
+              <w:rPr>
+                <w:rFonts w:ascii="微軟正黑體" w:eastAsia="微軟正黑體" w:hAnsi="微軟正黑體"/>
+                <w:noProof/>
+                <w:color w:val="FFFFFF" w:themeColor="background1"/>
+                <w:sz w:val="26"/>
+                <w:szCs w:val="26"/>
+              </w:rPr>
+            </w:pPr>
+            <w:r>
+              <w:rPr>
+                <w:rFonts w:ascii="微軟正黑體" w:eastAsia="微軟正黑體" w:hAnsi="微軟正黑體"/>
+                <w:noProof/>
+                <w:color w:val="FFFFFF" w:themeColor="background1"/>
+                <w:sz w:val="26"/>
+                <w:szCs w:val="26"/>
+              </w:rPr>
+              <w:drawing>
+                <wp:inline distT="0" distB="0" distL="0" distR="0" wp14:anchorId="4C9869FF" wp14:editId="14341A05">
+                  <wp:extent cx="7943850" cy="365760"/>
+                  <wp:effectExtent l="0" t="0" r="0" b="0"/>
+                  <wp:docPr id="565039236" name="圖片 1"/>
+                  <wp:cNvGraphicFramePr>
+                    <a:graphicFrameLocks xmlns:a="http://schemas.openxmlformats.org/drawingml/2006/main" noChangeAspect="1"/>
+                  </wp:cNvGraphicFramePr>
+                  <a:graphic xmlns:a="http://schemas.openxmlformats.org/drawingml/2006/main">
+                    <a:graphicData uri="http://schemas.openxmlformats.org/drawingml/2006/picture">
+                      <pic:pic xmlns:pic="http://schemas.openxmlformats.org/drawingml/2006/picture">
+                        <pic:nvPicPr>
+                          <pic:cNvPr id="565039236" name=""/>
+                          <pic:cNvPicPr/>
+                        </pic:nvPicPr>
+                        <pic:blipFill rotWithShape="1">
+                          <a:blip r:embed="rId55"/>
+                          <a:srcRect r="1154"/>
+                          <a:stretch/>
+                        </pic:blipFill>
+                        <pic:spPr bwMode="auto">
+                          <a:xfrm>
+                            <a:off x="0" y="0"/>
+                            <a:ext cx="7943850" cy="365760"/>
+                          </a:xfrm>
+                          <a:prstGeom prst="rect">
+                            <a:avLst/>
+                          </a:prstGeom>
+                          <a:ln>
+                            <a:noFill/>
+                          </a:ln>
+                          <a:extLst>
+                            <a:ext uri="{53640926-AAD7-44D8-BBD7-CCE9431645EC}">
+                              <a14:shadowObscured xmlns:a14="http://schemas.microsoft.com/office/drawing/2010/main"/>
+                            </a:ext>
+                          </a:extLst>
+                        </pic:spPr>
+                      </pic:pic>
+                    </a:graphicData>
+                  </a:graphic>
+                </wp:inline>
+              </w:drawing>
+            </w:r>
+          </w:p>
+          <w:p>
+            <w:pPr>
+              <w:snapToGrid w:val="0"/>
+              <w:rPr>
+                <w:rFonts w:ascii="微軟正黑體" w:eastAsia="微軟正黑體" w:hAnsi="微軟正黑體"/>
+                <w:noProof/>
+                <w:color w:val="FFFFFF" w:themeColor="background1"/>
+                <w:sz w:val="26"/>
+                <w:szCs w:val="26"/>
+              </w:rPr>
+            </w:pPr>
+          </w:p>
+          <w:p>
+            <w:pPr>
+              <w:snapToGrid w:val="0"/>
+              <w:rPr>
+                <w:rFonts w:ascii="微軟正黑體" w:eastAsia="微軟正黑體" w:hAnsi="微軟正黑體"/>
+                <w:noProof/>
+                <w:color w:val="FFFFFF" w:themeColor="background1"/>
+                <w:sz w:val="26"/>
+                <w:szCs w:val="26"/>
+              </w:rPr>
+            </w:pPr>
+          </w:p>
+          <w:p>
+            <w:pPr>
+              <w:snapToGrid w:val="0"/>
+              <w:rPr>
+                <w:rFonts w:ascii="微軟正黑體" w:eastAsia="微軟正黑體" w:hAnsi="微軟正黑體" w:hint="eastAsia"/>
+                <w:noProof/>
                 <w:color w:val="FFFFFF" w:themeColor="background1"/>
                 <w:sz w:val="26"/>
                 <w:szCs w:val="26"/>
@@ -5238,6 +6948,7 @@
                 <w:sz w:val="26"/>
                 <w:szCs w:val="26"/>
               </w:rPr>
+              <w:lastRenderedPageBreak/>
               <w:t>202</w:t>
             </w:r>
             <w:r>
@@ -5306,6 +7017,14 @@
                 <w:szCs w:val="26"/>
               </w:rPr>
             </w:pPr>
+            <w:r>
+              <w:rPr>
+                <w:rFonts w:ascii="微軟正黑體" w:eastAsia="微軟正黑體" w:hAnsi="微軟正黑體" w:hint="eastAsia"/>
+                <w:sz w:val="26"/>
+                <w:szCs w:val="26"/>
+              </w:rPr>
+              <w:t>第7題</w:t>
+            </w:r>
           </w:p>
         </w:tc>
         <w:tc>
@@ -5323,6 +7042,14 @@
                 <w:szCs w:val="26"/>
               </w:rPr>
             </w:pPr>
+            <w:r>
+              <w:rPr>
+                <w:rFonts w:ascii="微軟正黑體" w:eastAsia="微軟正黑體" w:hAnsi="微軟正黑體" w:hint="eastAsia"/>
+                <w:sz w:val="26"/>
+                <w:szCs w:val="26"/>
+              </w:rPr>
+              <w:t>資料庫 JDBC</w:t>
+            </w:r>
           </w:p>
         </w:tc>
       </w:tr>
@@ -5339,17 +7066,25 @@
               <w:pStyle w:val="a4"/>
               <w:numPr>
                 <w:ilvl w:val="0"/>
-                <w:numId w:val="11"/>
+                <w:numId w:val="23"/>
               </w:numPr>
               <w:snapToGrid w:val="0"/>
               <w:ind w:leftChars="0"/>
               <w:jc w:val="both"/>
               <w:rPr>
-                <w:rFonts w:ascii="微軟正黑體" w:eastAsia="微軟正黑體" w:hAnsi="微軟正黑體"/>
-                <w:sz w:val="26"/>
-                <w:szCs w:val="26"/>
-              </w:rPr>
-            </w:pPr>
+                <w:rFonts w:ascii="微軟正黑體" w:eastAsia="微軟正黑體" w:hAnsi="微軟正黑體" w:hint="eastAsia"/>
+                <w:sz w:val="26"/>
+                <w:szCs w:val="26"/>
+              </w:rPr>
+            </w:pPr>
+            <w:r>
+              <w:rPr>
+                <w:rFonts w:ascii="微軟正黑體" w:eastAsia="微軟正黑體" w:hAnsi="微軟正黑體" w:hint="eastAsia"/>
+                <w:sz w:val="26"/>
+                <w:szCs w:val="26"/>
+              </w:rPr>
+              <w:t>SQL指令改寫</w:t>
+            </w:r>
           </w:p>
         </w:tc>
         <w:tc>
@@ -5391,6 +7126,50 @@
                 <w:szCs w:val="26"/>
               </w:rPr>
             </w:pPr>
+            <w:r>
+              <w:rPr>
+                <w:rFonts w:ascii="微軟正黑體" w:eastAsia="微軟正黑體" w:hAnsi="微軟正黑體"/>
+                <w:noProof/>
+                <w:color w:val="FFFFFF" w:themeColor="background1"/>
+                <w:sz w:val="26"/>
+                <w:szCs w:val="26"/>
+              </w:rPr>
+              <w:drawing>
+                <wp:inline distT="0" distB="0" distL="0" distR="0" wp14:anchorId="7805C1E6" wp14:editId="0FEC98CE">
+                  <wp:extent cx="8036560" cy="173990"/>
+                  <wp:effectExtent l="0" t="0" r="2540" b="0"/>
+                  <wp:docPr id="1136395982" name="圖片 1"/>
+                  <wp:cNvGraphicFramePr>
+                    <a:graphicFrameLocks xmlns:a="http://schemas.openxmlformats.org/drawingml/2006/main" noChangeAspect="1"/>
+                  </wp:cNvGraphicFramePr>
+                  <a:graphic xmlns:a="http://schemas.openxmlformats.org/drawingml/2006/main">
+                    <a:graphicData uri="http://schemas.openxmlformats.org/drawingml/2006/picture">
+                      <pic:pic xmlns:pic="http://schemas.openxmlformats.org/drawingml/2006/picture">
+                        <pic:nvPicPr>
+                          <pic:cNvPr id="1136395982" name=""/>
+                          <pic:cNvPicPr/>
+                        </pic:nvPicPr>
+                        <pic:blipFill>
+                          <a:blip r:embed="rId56"/>
+                          <a:stretch>
+                            <a:fillRect/>
+                          </a:stretch>
+                        </pic:blipFill>
+                        <pic:spPr>
+                          <a:xfrm>
+                            <a:off x="0" y="0"/>
+                            <a:ext cx="8036560" cy="173990"/>
+                          </a:xfrm>
+                          <a:prstGeom prst="rect">
+                            <a:avLst/>
+                          </a:prstGeom>
+                        </pic:spPr>
+                      </pic:pic>
+                    </a:graphicData>
+                  </a:graphic>
+                </wp:inline>
+              </w:drawing>
+            </w:r>
           </w:p>
           <w:p>
             <w:pPr>
@@ -5437,6 +7216,50 @@
                 <w:szCs w:val="26"/>
               </w:rPr>
             </w:pPr>
+            <w:r>
+              <w:rPr>
+                <w:rFonts w:ascii="微軟正黑體" w:eastAsia="微軟正黑體" w:hAnsi="微軟正黑體"/>
+                <w:noProof/>
+                <w:color w:val="FFFFFF" w:themeColor="background1"/>
+                <w:sz w:val="26"/>
+                <w:szCs w:val="26"/>
+              </w:rPr>
+              <w:drawing>
+                <wp:inline distT="0" distB="0" distL="0" distR="0" wp14:anchorId="597304AB" wp14:editId="2C8709E9">
+                  <wp:extent cx="8036560" cy="401955"/>
+                  <wp:effectExtent l="0" t="0" r="2540" b="0"/>
+                  <wp:docPr id="357197589" name="圖片 1"/>
+                  <wp:cNvGraphicFramePr>
+                    <a:graphicFrameLocks xmlns:a="http://schemas.openxmlformats.org/drawingml/2006/main" noChangeAspect="1"/>
+                  </wp:cNvGraphicFramePr>
+                  <a:graphic xmlns:a="http://schemas.openxmlformats.org/drawingml/2006/main">
+                    <a:graphicData uri="http://schemas.openxmlformats.org/drawingml/2006/picture">
+                      <pic:pic xmlns:pic="http://schemas.openxmlformats.org/drawingml/2006/picture">
+                        <pic:nvPicPr>
+                          <pic:cNvPr id="357197589" name=""/>
+                          <pic:cNvPicPr/>
+                        </pic:nvPicPr>
+                        <pic:blipFill>
+                          <a:blip r:embed="rId57"/>
+                          <a:stretch>
+                            <a:fillRect/>
+                          </a:stretch>
+                        </pic:blipFill>
+                        <pic:spPr>
+                          <a:xfrm>
+                            <a:off x="0" y="0"/>
+                            <a:ext cx="8036560" cy="401955"/>
+                          </a:xfrm>
+                          <a:prstGeom prst="rect">
+                            <a:avLst/>
+                          </a:prstGeom>
+                        </pic:spPr>
+                      </pic:pic>
+                    </a:graphicData>
+                  </a:graphic>
+                </wp:inline>
+              </w:drawing>
+            </w:r>
           </w:p>
           <w:p>
             <w:pPr>
@@ -5463,15 +7286,93 @@
           <w:p>
             <w:pPr>
               <w:pStyle w:val="a4"/>
-              <w:snapToGrid w:val="0"/>
-              <w:ind w:leftChars="0" w:left="360"/>
+              <w:numPr>
+                <w:ilvl w:val="0"/>
+                <w:numId w:val="23"/>
+              </w:numPr>
+              <w:snapToGrid w:val="0"/>
+              <w:ind w:leftChars="0"/>
               <w:jc w:val="both"/>
               <w:rPr>
-                <w:rFonts w:ascii="微軟正黑體" w:eastAsia="微軟正黑體" w:hAnsi="微軟正黑體" w:hint="eastAsia"/>
-                <w:sz w:val="26"/>
-                <w:szCs w:val="26"/>
-              </w:rPr>
-            </w:pPr>
+                <w:rFonts w:ascii="微軟正黑體" w:eastAsia="微軟正黑體" w:hAnsi="微軟正黑體"/>
+                <w:sz w:val="26"/>
+                <w:szCs w:val="26"/>
+              </w:rPr>
+            </w:pPr>
+            <w:r>
+              <w:rPr>
+                <w:rFonts w:ascii="微軟正黑體" w:eastAsia="微軟正黑體" w:hAnsi="微軟正黑體" w:hint="eastAsia"/>
+                <w:sz w:val="26"/>
+                <w:szCs w:val="26"/>
+              </w:rPr>
+              <w:t>常數</w:t>
+            </w:r>
+            <w:r>
+              <w:rPr>
+                <w:rFonts w:ascii="微軟正黑體" w:eastAsia="微軟正黑體" w:hAnsi="微軟正黑體" w:hint="eastAsia"/>
+                <w:sz w:val="26"/>
+                <w:szCs w:val="26"/>
+              </w:rPr>
+              <w:t>：連線資料</w:t>
+            </w:r>
+          </w:p>
+          <w:p>
+            <w:pPr>
+              <w:pStyle w:val="a4"/>
+              <w:numPr>
+                <w:ilvl w:val="0"/>
+                <w:numId w:val="24"/>
+              </w:numPr>
+              <w:snapToGrid w:val="0"/>
+              <w:ind w:leftChars="0"/>
+              <w:jc w:val="both"/>
+              <w:rPr>
+                <w:rFonts w:ascii="微軟正黑體" w:eastAsia="微軟正黑體" w:hAnsi="微軟正黑體"/>
+                <w:sz w:val="26"/>
+                <w:szCs w:val="26"/>
+              </w:rPr>
+            </w:pPr>
+            <w:r>
+              <w:rPr>
+                <w:rFonts w:ascii="微軟正黑體" w:eastAsia="微軟正黑體" w:hAnsi="微軟正黑體"/>
+                <w:sz w:val="26"/>
+                <w:szCs w:val="26"/>
+              </w:rPr>
+              <w:t>A</w:t>
+            </w:r>
+            <w:r>
+              <w:rPr>
+                <w:rFonts w:ascii="微軟正黑體" w:eastAsia="微軟正黑體" w:hAnsi="微軟正黑體" w:hint="eastAsia"/>
+                <w:sz w:val="26"/>
+                <w:szCs w:val="26"/>
+              </w:rPr>
+              <w:t>ccount</w:t>
+            </w:r>
+          </w:p>
+          <w:p>
+            <w:pPr>
+              <w:pStyle w:val="a4"/>
+              <w:numPr>
+                <w:ilvl w:val="0"/>
+                <w:numId w:val="24"/>
+              </w:numPr>
+              <w:snapToGrid w:val="0"/>
+              <w:ind w:leftChars="0"/>
+              <w:jc w:val="both"/>
+              <w:rPr>
+                <w:rFonts w:ascii="微軟正黑體" w:eastAsia="微軟正黑體" w:hAnsi="微軟正黑體" w:hint="eastAsia"/>
+                <w:sz w:val="26"/>
+                <w:szCs w:val="26"/>
+              </w:rPr>
+            </w:pPr>
+            <w:r>
+              <w:rPr>
+                <w:rFonts w:ascii="微軟正黑體" w:eastAsia="微軟正黑體" w:hAnsi="微軟正黑體" w:hint="eastAsia"/>
+                <w:sz w:val="26"/>
+                <w:szCs w:val="26"/>
+              </w:rPr>
+              <w:t>Password</w:t>
+            </w:r>
           </w:p>
         </w:tc>
         <w:tc>
@@ -5491,18 +7392,6 @@
                 <w:szCs w:val="26"/>
               </w:rPr>
             </w:pPr>
-          </w:p>
-          <w:p>
-            <w:pPr>
-              <w:snapToGrid w:val="0"/>
-              <w:rPr>
-                <w:rFonts w:ascii="微軟正黑體" w:eastAsia="微軟正黑體" w:hAnsi="微軟正黑體"/>
-                <w:noProof/>
-                <w:color w:val="FFFFFF" w:themeColor="background1"/>
-                <w:sz w:val="26"/>
-                <w:szCs w:val="26"/>
-              </w:rPr>
-            </w:pPr>
             <w:r>
               <w:rPr>
                 <w:rFonts w:ascii="微軟正黑體" w:eastAsia="微軟正黑體" w:hAnsi="微軟正黑體" w:hint="eastAsia"/>
@@ -5525,39 +7414,590 @@
                 <w:szCs w:val="26"/>
               </w:rPr>
             </w:pPr>
-          </w:p>
-          <w:p>
-            <w:pPr>
-              <w:snapToGrid w:val="0"/>
-              <w:rPr>
-                <w:rFonts w:ascii="微軟正黑體" w:eastAsia="微軟正黑體" w:hAnsi="微軟正黑體"/>
-                <w:noProof/>
-                <w:color w:val="FFFFFF" w:themeColor="background1"/>
-                <w:sz w:val="26"/>
-                <w:szCs w:val="26"/>
-              </w:rPr>
-            </w:pPr>
-          </w:p>
-          <w:p>
-            <w:pPr>
-              <w:snapToGrid w:val="0"/>
-              <w:rPr>
-                <w:rFonts w:ascii="微軟正黑體" w:eastAsia="微軟正黑體" w:hAnsi="微軟正黑體"/>
-                <w:noProof/>
-                <w:color w:val="FFFFFF" w:themeColor="background1"/>
-                <w:sz w:val="26"/>
-                <w:szCs w:val="26"/>
-              </w:rPr>
-            </w:pPr>
-            <w:r>
-              <w:rPr>
-                <w:rFonts w:ascii="微軟正黑體" w:eastAsia="微軟正黑體" w:hAnsi="微軟正黑體" w:hint="eastAsia"/>
+            <w:r>
+              <w:rPr>
+                <w:rFonts w:ascii="微軟正黑體" w:eastAsia="微軟正黑體" w:hAnsi="微軟正黑體"/>
+                <w:noProof/>
+                <w:color w:val="FFFFFF" w:themeColor="background1"/>
+                <w:sz w:val="26"/>
+                <w:szCs w:val="26"/>
+              </w:rPr>
+              <w:drawing>
+                <wp:inline distT="0" distB="0" distL="0" distR="0" wp14:anchorId="11BC3774" wp14:editId="7CA80752">
+                  <wp:extent cx="8036560" cy="508000"/>
+                  <wp:effectExtent l="0" t="0" r="2540" b="6350"/>
+                  <wp:docPr id="1060618905" name="圖片 1"/>
+                  <wp:cNvGraphicFramePr>
+                    <a:graphicFrameLocks xmlns:a="http://schemas.openxmlformats.org/drawingml/2006/main" noChangeAspect="1"/>
+                  </wp:cNvGraphicFramePr>
+                  <a:graphic xmlns:a="http://schemas.openxmlformats.org/drawingml/2006/main">
+                    <a:graphicData uri="http://schemas.openxmlformats.org/drawingml/2006/picture">
+                      <pic:pic xmlns:pic="http://schemas.openxmlformats.org/drawingml/2006/picture">
+                        <pic:nvPicPr>
+                          <pic:cNvPr id="1060618905" name=""/>
+                          <pic:cNvPicPr/>
+                        </pic:nvPicPr>
+                        <pic:blipFill>
+                          <a:blip r:embed="rId58"/>
+                          <a:stretch>
+                            <a:fillRect/>
+                          </a:stretch>
+                        </pic:blipFill>
+                        <pic:spPr>
+                          <a:xfrm>
+                            <a:off x="0" y="0"/>
+                            <a:ext cx="8036560" cy="508000"/>
+                          </a:xfrm>
+                          <a:prstGeom prst="rect">
+                            <a:avLst/>
+                          </a:prstGeom>
+                        </pic:spPr>
+                      </pic:pic>
+                    </a:graphicData>
+                  </a:graphic>
+                </wp:inline>
+              </w:drawing>
+            </w:r>
+          </w:p>
+          <w:p>
+            <w:pPr>
+              <w:snapToGrid w:val="0"/>
+              <w:rPr>
+                <w:rFonts w:ascii="微軟正黑體" w:eastAsia="微軟正黑體" w:hAnsi="微軟正黑體"/>
+                <w:noProof/>
+                <w:color w:val="FFFFFF" w:themeColor="background1"/>
+                <w:sz w:val="26"/>
+                <w:szCs w:val="26"/>
+              </w:rPr>
+            </w:pPr>
+          </w:p>
+          <w:p>
+            <w:pPr>
+              <w:snapToGrid w:val="0"/>
+              <w:rPr>
+                <w:rFonts w:ascii="微軟正黑體" w:eastAsia="微軟正黑體" w:hAnsi="微軟正黑體"/>
+                <w:noProof/>
+                <w:color w:val="FFFFFF" w:themeColor="background1"/>
+                <w:sz w:val="26"/>
+                <w:szCs w:val="26"/>
+              </w:rPr>
+            </w:pPr>
+            <w:r>
+              <w:rPr>
+                <w:rFonts w:ascii="微軟正黑體" w:eastAsia="微軟正黑體" w:hAnsi="微軟正黑體" w:hint="eastAsia"/>
+                <w:noProof/>
+                <w:color w:val="FFFFFF" w:themeColor="background1"/>
+                <w:sz w:val="26"/>
+                <w:szCs w:val="26"/>
+              </w:rPr>
+              <w:t>修改後：</w:t>
+            </w:r>
+          </w:p>
+          <w:p>
+            <w:pPr>
+              <w:snapToGrid w:val="0"/>
+              <w:rPr>
+                <w:rFonts w:ascii="微軟正黑體" w:eastAsia="微軟正黑體" w:hAnsi="微軟正黑體"/>
+                <w:noProof/>
+                <w:color w:val="FFFFFF" w:themeColor="background1"/>
+                <w:sz w:val="26"/>
+                <w:szCs w:val="26"/>
+              </w:rPr>
+            </w:pPr>
+            <w:r>
+              <w:rPr>
+                <w:rFonts w:ascii="微軟正黑體" w:eastAsia="微軟正黑體" w:hAnsi="微軟正黑體"/>
+                <w:noProof/>
+                <w:color w:val="FFFFFF" w:themeColor="background1"/>
+                <w:sz w:val="26"/>
+                <w:szCs w:val="26"/>
+              </w:rPr>
+              <w:drawing>
+                <wp:inline distT="0" distB="0" distL="0" distR="0" wp14:anchorId="1496F6FE" wp14:editId="7E8E2FAF">
+                  <wp:extent cx="7259063" cy="885949"/>
+                  <wp:effectExtent l="0" t="0" r="0" b="9525"/>
+                  <wp:docPr id="1023451523" name="圖片 1"/>
+                  <wp:cNvGraphicFramePr>
+                    <a:graphicFrameLocks xmlns:a="http://schemas.openxmlformats.org/drawingml/2006/main" noChangeAspect="1"/>
+                  </wp:cNvGraphicFramePr>
+                  <a:graphic xmlns:a="http://schemas.openxmlformats.org/drawingml/2006/main">
+                    <a:graphicData uri="http://schemas.openxmlformats.org/drawingml/2006/picture">
+                      <pic:pic xmlns:pic="http://schemas.openxmlformats.org/drawingml/2006/picture">
+                        <pic:nvPicPr>
+                          <pic:cNvPr id="1023451523" name=""/>
+                          <pic:cNvPicPr/>
+                        </pic:nvPicPr>
+                        <pic:blipFill>
+                          <a:blip r:embed="rId59"/>
+                          <a:stretch>
+                            <a:fillRect/>
+                          </a:stretch>
+                        </pic:blipFill>
+                        <pic:spPr>
+                          <a:xfrm>
+                            <a:off x="0" y="0"/>
+                            <a:ext cx="7259063" cy="885949"/>
+                          </a:xfrm>
+                          <a:prstGeom prst="rect">
+                            <a:avLst/>
+                          </a:prstGeom>
+                        </pic:spPr>
+                      </pic:pic>
+                    </a:graphicData>
+                  </a:graphic>
+                </wp:inline>
+              </w:drawing>
+            </w:r>
+          </w:p>
+          <w:p>
+            <w:pPr>
+              <w:snapToGrid w:val="0"/>
+              <w:rPr>
+                <w:rFonts w:ascii="微軟正黑體" w:eastAsia="微軟正黑體" w:hAnsi="微軟正黑體"/>
+                <w:noProof/>
+                <w:color w:val="FFFFFF" w:themeColor="background1"/>
+                <w:sz w:val="26"/>
+                <w:szCs w:val="26"/>
+              </w:rPr>
+            </w:pPr>
+          </w:p>
+          <w:p>
+            <w:pPr>
+              <w:snapToGrid w:val="0"/>
+              <w:rPr>
+                <w:rFonts w:ascii="微軟正黑體" w:eastAsia="微軟正黑體" w:hAnsi="微軟正黑體" w:hint="eastAsia"/>
+                <w:noProof/>
+                <w:color w:val="FFFFFF" w:themeColor="background1"/>
+                <w:sz w:val="26"/>
+                <w:szCs w:val="26"/>
+              </w:rPr>
+            </w:pPr>
+            <w:r>
+              <w:rPr>
+                <w:rFonts w:ascii="微軟正黑體" w:eastAsia="微軟正黑體" w:hAnsi="微軟正黑體"/>
+                <w:noProof/>
+                <w:color w:val="FFFFFF" w:themeColor="background1"/>
+                <w:sz w:val="26"/>
+                <w:szCs w:val="26"/>
+              </w:rPr>
+              <w:drawing>
+                <wp:inline distT="0" distB="0" distL="0" distR="0" wp14:anchorId="35E1381B" wp14:editId="1C3240F2">
+                  <wp:extent cx="7535327" cy="581106"/>
+                  <wp:effectExtent l="0" t="0" r="8890" b="9525"/>
+                  <wp:docPr id="1014641953" name="圖片 1"/>
+                  <wp:cNvGraphicFramePr>
+                    <a:graphicFrameLocks xmlns:a="http://schemas.openxmlformats.org/drawingml/2006/main" noChangeAspect="1"/>
+                  </wp:cNvGraphicFramePr>
+                  <a:graphic xmlns:a="http://schemas.openxmlformats.org/drawingml/2006/main">
+                    <a:graphicData uri="http://schemas.openxmlformats.org/drawingml/2006/picture">
+                      <pic:pic xmlns:pic="http://schemas.openxmlformats.org/drawingml/2006/picture">
+                        <pic:nvPicPr>
+                          <pic:cNvPr id="1014641953" name=""/>
+                          <pic:cNvPicPr/>
+                        </pic:nvPicPr>
+                        <pic:blipFill>
+                          <a:blip r:embed="rId60"/>
+                          <a:stretch>
+                            <a:fillRect/>
+                          </a:stretch>
+                        </pic:blipFill>
+                        <pic:spPr>
+                          <a:xfrm>
+                            <a:off x="0" y="0"/>
+                            <a:ext cx="7535327" cy="581106"/>
+                          </a:xfrm>
+                          <a:prstGeom prst="rect">
+                            <a:avLst/>
+                          </a:prstGeom>
+                        </pic:spPr>
+                      </pic:pic>
+                    </a:graphicData>
+                  </a:graphic>
+                </wp:inline>
+              </w:drawing>
+            </w:r>
+          </w:p>
+          <w:p>
+            <w:pPr>
+              <w:snapToGrid w:val="0"/>
+              <w:rPr>
+                <w:rFonts w:ascii="微軟正黑體" w:eastAsia="微軟正黑體" w:hAnsi="微軟正黑體"/>
+                <w:noProof/>
+                <w:color w:val="FFFFFF" w:themeColor="background1"/>
+                <w:sz w:val="26"/>
+                <w:szCs w:val="26"/>
+              </w:rPr>
+            </w:pPr>
+          </w:p>
+        </w:tc>
+      </w:tr>
+      <w:tr>
+        <w:trPr>
+          <w:trHeight w:val="1837"/>
+        </w:trPr>
+        <w:tc>
+          <w:tcPr>
+            <w:tcW w:w="2943" w:type="dxa"/>
+          </w:tcPr>
+          <w:p>
+            <w:pPr>
+              <w:pStyle w:val="a4"/>
+              <w:numPr>
+                <w:ilvl w:val="0"/>
+                <w:numId w:val="23"/>
+              </w:numPr>
+              <w:snapToGrid w:val="0"/>
+              <w:ind w:leftChars="0"/>
+              <w:jc w:val="both"/>
+              <w:rPr>
+                <w:rFonts w:ascii="微軟正黑體" w:eastAsia="微軟正黑體" w:hAnsi="微軟正黑體" w:hint="eastAsia"/>
+                <w:sz w:val="26"/>
+                <w:szCs w:val="26"/>
+              </w:rPr>
+            </w:pPr>
+            <w:r>
+              <w:rPr>
+                <w:rFonts w:ascii="微軟正黑體" w:eastAsia="微軟正黑體" w:hAnsi="微軟正黑體" w:hint="eastAsia"/>
+                <w:sz w:val="26"/>
+                <w:szCs w:val="26"/>
+              </w:rPr>
+              <w:t>常數</w:t>
+            </w:r>
+            <w:r>
+              <w:rPr>
+                <w:rFonts w:ascii="微軟正黑體" w:eastAsia="微軟正黑體" w:hAnsi="微軟正黑體" w:hint="eastAsia"/>
+                <w:sz w:val="26"/>
+                <w:szCs w:val="26"/>
+              </w:rPr>
+              <w:t>：</w:t>
+            </w:r>
+            <w:r>
+              <w:rPr>
+                <w:rFonts w:ascii="微軟正黑體" w:eastAsia="微軟正黑體" w:hAnsi="微軟正黑體" w:hint="eastAsia"/>
+                <w:sz w:val="26"/>
+                <w:szCs w:val="26"/>
+              </w:rPr>
+              <w:t>主要欄位</w:t>
+            </w:r>
+          </w:p>
+        </w:tc>
+        <w:tc>
+          <w:tcPr>
+            <w:tcW w:w="12872" w:type="dxa"/>
+            <w:gridSpan w:val="4"/>
+            <w:shd w:val="pct65" w:color="auto" w:fill="auto"/>
+          </w:tcPr>
+          <w:p>
+            <w:pPr>
+              <w:snapToGrid w:val="0"/>
+              <w:rPr>
+                <w:rFonts w:ascii="微軟正黑體" w:eastAsia="微軟正黑體" w:hAnsi="微軟正黑體"/>
+                <w:noProof/>
+                <w:color w:val="FFFFFF" w:themeColor="background1"/>
+                <w:sz w:val="26"/>
+                <w:szCs w:val="26"/>
+              </w:rPr>
+            </w:pPr>
+          </w:p>
+          <w:p>
+            <w:pPr>
+              <w:snapToGrid w:val="0"/>
+              <w:rPr>
+                <w:rFonts w:ascii="微軟正黑體" w:eastAsia="微軟正黑體" w:hAnsi="微軟正黑體"/>
+                <w:noProof/>
+                <w:color w:val="FFFFFF" w:themeColor="background1"/>
+                <w:sz w:val="26"/>
+                <w:szCs w:val="26"/>
+              </w:rPr>
+            </w:pPr>
+            <w:r>
+              <w:rPr>
+                <w:rFonts w:ascii="微軟正黑體" w:eastAsia="微軟正黑體" w:hAnsi="微軟正黑體" w:hint="eastAsia"/>
+                <w:noProof/>
+                <w:color w:val="FFFFFF" w:themeColor="background1"/>
+                <w:sz w:val="26"/>
+                <w:szCs w:val="26"/>
+              </w:rPr>
+              <w:t>修改前：</w:t>
+            </w:r>
+          </w:p>
+          <w:p>
+            <w:pPr>
+              <w:snapToGrid w:val="0"/>
+              <w:rPr>
+                <w:rFonts w:ascii="微軟正黑體" w:eastAsia="微軟正黑體" w:hAnsi="微軟正黑體"/>
+                <w:noProof/>
+                <w:color w:val="FFFFFF" w:themeColor="background1"/>
+                <w:sz w:val="26"/>
+                <w:szCs w:val="26"/>
+              </w:rPr>
+            </w:pPr>
+          </w:p>
+          <w:p>
+            <w:pPr>
+              <w:snapToGrid w:val="0"/>
+              <w:rPr>
+                <w:rFonts w:ascii="微軟正黑體" w:eastAsia="微軟正黑體" w:hAnsi="微軟正黑體"/>
+                <w:noProof/>
+                <w:color w:val="FFFFFF" w:themeColor="background1"/>
+                <w:sz w:val="26"/>
+                <w:szCs w:val="26"/>
+              </w:rPr>
+            </w:pPr>
+            <w:r>
+              <w:rPr>
+                <w:rFonts w:ascii="微軟正黑體" w:eastAsia="微軟正黑體" w:hAnsi="微軟正黑體" w:hint="eastAsia"/>
+                <w:noProof/>
+                <w:color w:val="FFFFFF" w:themeColor="background1"/>
+                <w:sz w:val="26"/>
+                <w:szCs w:val="26"/>
+              </w:rPr>
+              <w:t>修改後：</w:t>
+            </w:r>
+          </w:p>
+          <w:p>
+            <w:pPr>
+              <w:snapToGrid w:val="0"/>
+              <w:rPr>
+                <w:rFonts w:ascii="微軟正黑體" w:eastAsia="微軟正黑體" w:hAnsi="微軟正黑體" w:hint="eastAsia"/>
+                <w:noProof/>
+                <w:color w:val="FFFFFF" w:themeColor="background1"/>
+                <w:sz w:val="26"/>
+                <w:szCs w:val="26"/>
+              </w:rPr>
+            </w:pPr>
+            <w:r>
+              <w:rPr>
+                <w:rFonts w:ascii="微軟正黑體" w:eastAsia="微軟正黑體" w:hAnsi="微軟正黑體"/>
                 <w:noProof/>
                 <w:color w:val="FFFFFF" w:themeColor="background1"/>
                 <w:sz w:val="26"/>
                 <w:szCs w:val="26"/>
               </w:rPr>
               <w:lastRenderedPageBreak/>
+              <w:drawing>
+                <wp:inline distT="0" distB="0" distL="0" distR="0" wp14:anchorId="492FABEF" wp14:editId="44E3D7D3">
+                  <wp:extent cx="6697010" cy="1028844"/>
+                  <wp:effectExtent l="0" t="0" r="0" b="0"/>
+                  <wp:docPr id="1078783785" name="圖片 1"/>
+                  <wp:cNvGraphicFramePr>
+                    <a:graphicFrameLocks xmlns:a="http://schemas.openxmlformats.org/drawingml/2006/main" noChangeAspect="1"/>
+                  </wp:cNvGraphicFramePr>
+                  <a:graphic xmlns:a="http://schemas.openxmlformats.org/drawingml/2006/main">
+                    <a:graphicData uri="http://schemas.openxmlformats.org/drawingml/2006/picture">
+                      <pic:pic xmlns:pic="http://schemas.openxmlformats.org/drawingml/2006/picture">
+                        <pic:nvPicPr>
+                          <pic:cNvPr id="1078783785" name=""/>
+                          <pic:cNvPicPr/>
+                        </pic:nvPicPr>
+                        <pic:blipFill>
+                          <a:blip r:embed="rId61"/>
+                          <a:stretch>
+                            <a:fillRect/>
+                          </a:stretch>
+                        </pic:blipFill>
+                        <pic:spPr>
+                          <a:xfrm>
+                            <a:off x="0" y="0"/>
+                            <a:ext cx="6697010" cy="1028844"/>
+                          </a:xfrm>
+                          <a:prstGeom prst="rect">
+                            <a:avLst/>
+                          </a:prstGeom>
+                        </pic:spPr>
+                      </pic:pic>
+                    </a:graphicData>
+                  </a:graphic>
+                </wp:inline>
+              </w:drawing>
+            </w:r>
+          </w:p>
+          <w:p>
+            <w:pPr>
+              <w:snapToGrid w:val="0"/>
+              <w:rPr>
+                <w:rFonts w:ascii="微軟正黑體" w:eastAsia="微軟正黑體" w:hAnsi="微軟正黑體" w:hint="eastAsia"/>
+                <w:noProof/>
+                <w:color w:val="FFFFFF" w:themeColor="background1"/>
+                <w:sz w:val="26"/>
+                <w:szCs w:val="26"/>
+              </w:rPr>
+            </w:pPr>
+          </w:p>
+        </w:tc>
+      </w:tr>
+      <w:tr>
+        <w:trPr>
+          <w:trHeight w:val="1837"/>
+        </w:trPr>
+        <w:tc>
+          <w:tcPr>
+            <w:tcW w:w="2943" w:type="dxa"/>
+          </w:tcPr>
+          <w:p>
+            <w:pPr>
+              <w:pStyle w:val="a4"/>
+              <w:numPr>
+                <w:ilvl w:val="0"/>
+                <w:numId w:val="23"/>
+              </w:numPr>
+              <w:snapToGrid w:val="0"/>
+              <w:ind w:leftChars="0"/>
+              <w:jc w:val="both"/>
+              <w:rPr>
+                <w:rFonts w:ascii="微軟正黑體" w:eastAsia="微軟正黑體" w:hAnsi="微軟正黑體" w:hint="eastAsia"/>
+                <w:sz w:val="26"/>
+                <w:szCs w:val="26"/>
+              </w:rPr>
+            </w:pPr>
+            <w:proofErr w:type="spellStart"/>
+            <w:r>
+              <w:rPr>
+                <w:rFonts w:ascii="微軟正黑體" w:eastAsia="微軟正黑體" w:hAnsi="微軟正黑體" w:hint="eastAsia"/>
+                <w:sz w:val="26"/>
+                <w:szCs w:val="26"/>
+              </w:rPr>
+              <w:lastRenderedPageBreak/>
+              <w:t>doUpdate</w:t>
+            </w:r>
+            <w:proofErr w:type="spellEnd"/>
+            <w:r>
+              <w:rPr>
+                <w:rFonts w:ascii="微軟正黑體" w:eastAsia="微軟正黑體" w:hAnsi="微軟正黑體" w:hint="eastAsia"/>
+                <w:sz w:val="26"/>
+                <w:szCs w:val="26"/>
+              </w:rPr>
+              <w:t>方法修正</w:t>
+            </w:r>
+          </w:p>
+        </w:tc>
+        <w:tc>
+          <w:tcPr>
+            <w:tcW w:w="12872" w:type="dxa"/>
+            <w:gridSpan w:val="4"/>
+            <w:shd w:val="pct65" w:color="auto" w:fill="auto"/>
+          </w:tcPr>
+          <w:p>
+            <w:pPr>
+              <w:pStyle w:val="a4"/>
+              <w:numPr>
+                <w:ilvl w:val="0"/>
+                <w:numId w:val="20"/>
+              </w:numPr>
+              <w:snapToGrid w:val="0"/>
+              <w:ind w:leftChars="0"/>
+              <w:rPr>
+                <w:rFonts w:ascii="微軟正黑體" w:eastAsia="微軟正黑體" w:hAnsi="微軟正黑體"/>
+                <w:noProof/>
+                <w:color w:val="FFFFFF" w:themeColor="background1"/>
+                <w:sz w:val="26"/>
+                <w:szCs w:val="26"/>
+              </w:rPr>
+            </w:pPr>
+            <w:r>
+              <w:rPr>
+                <w:rFonts w:ascii="微軟正黑體" w:eastAsia="微軟正黑體" w:hAnsi="微軟正黑體" w:hint="eastAsia"/>
+                <w:noProof/>
+                <w:color w:val="FFFFFF" w:themeColor="background1"/>
+                <w:sz w:val="26"/>
+                <w:szCs w:val="26"/>
+              </w:rPr>
+              <w:t>原本的方法中沒有使用connection.commit和rollback的指令，所以導致方法錯誤</w:t>
+            </w:r>
+          </w:p>
+          <w:p>
+            <w:pPr>
+              <w:pStyle w:val="a4"/>
+              <w:numPr>
+                <w:ilvl w:val="0"/>
+                <w:numId w:val="20"/>
+              </w:numPr>
+              <w:snapToGrid w:val="0"/>
+              <w:ind w:leftChars="0"/>
+              <w:rPr>
+                <w:rFonts w:ascii="微軟正黑體" w:eastAsia="微軟正黑體" w:hAnsi="微軟正黑體"/>
+                <w:noProof/>
+                <w:color w:val="FFFFFF" w:themeColor="background1"/>
+                <w:sz w:val="26"/>
+                <w:szCs w:val="26"/>
+              </w:rPr>
+            </w:pPr>
+            <w:r>
+              <w:rPr>
+                <w:rFonts w:ascii="微軟正黑體" w:eastAsia="微軟正黑體" w:hAnsi="微軟正黑體" w:hint="eastAsia"/>
+                <w:noProof/>
+                <w:color w:val="FFFFFF" w:themeColor="background1"/>
+                <w:sz w:val="26"/>
+                <w:szCs w:val="26"/>
+              </w:rPr>
+              <w:t>在原有的catch區塊中再加入rollback指令</w:t>
+            </w:r>
+          </w:p>
+          <w:p>
+            <w:pPr>
+              <w:snapToGrid w:val="0"/>
+              <w:rPr>
+                <w:rFonts w:ascii="微軟正黑體" w:eastAsia="微軟正黑體" w:hAnsi="微軟正黑體"/>
+                <w:noProof/>
+                <w:color w:val="FFFFFF" w:themeColor="background1"/>
+                <w:sz w:val="26"/>
+                <w:szCs w:val="26"/>
+              </w:rPr>
+            </w:pPr>
+          </w:p>
+          <w:p>
+            <w:pPr>
+              <w:snapToGrid w:val="0"/>
+              <w:rPr>
+                <w:rFonts w:ascii="微軟正黑體" w:eastAsia="微軟正黑體" w:hAnsi="微軟正黑體"/>
+                <w:noProof/>
+                <w:color w:val="FFFFFF" w:themeColor="background1"/>
+                <w:sz w:val="26"/>
+                <w:szCs w:val="26"/>
+              </w:rPr>
+            </w:pPr>
+            <w:r>
+              <w:rPr>
+                <w:rFonts w:ascii="微軟正黑體" w:eastAsia="微軟正黑體" w:hAnsi="微軟正黑體" w:hint="eastAsia"/>
+                <w:noProof/>
+                <w:color w:val="FFFFFF" w:themeColor="background1"/>
+                <w:sz w:val="26"/>
+                <w:szCs w:val="26"/>
+              </w:rPr>
+              <w:t>修改前：</w:t>
+            </w:r>
+          </w:p>
+          <w:p>
+            <w:pPr>
+              <w:snapToGrid w:val="0"/>
+              <w:rPr>
+                <w:rFonts w:ascii="微軟正黑體" w:eastAsia="微軟正黑體" w:hAnsi="微軟正黑體"/>
+                <w:noProof/>
+                <w:color w:val="FFFFFF" w:themeColor="background1"/>
+                <w:sz w:val="26"/>
+                <w:szCs w:val="26"/>
+              </w:rPr>
+            </w:pPr>
+          </w:p>
+          <w:p>
+            <w:pPr>
+              <w:snapToGrid w:val="0"/>
+              <w:rPr>
+                <w:rFonts w:ascii="微軟正黑體" w:eastAsia="微軟正黑體" w:hAnsi="微軟正黑體"/>
+                <w:noProof/>
+                <w:color w:val="FFFFFF" w:themeColor="background1"/>
+                <w:sz w:val="26"/>
+                <w:szCs w:val="26"/>
+              </w:rPr>
+            </w:pPr>
+            <w:r>
+              <w:rPr>
+                <w:rFonts w:ascii="微軟正黑體" w:eastAsia="微軟正黑體" w:hAnsi="微軟正黑體" w:hint="eastAsia"/>
+                <w:noProof/>
+                <w:color w:val="FFFFFF" w:themeColor="background1"/>
+                <w:sz w:val="26"/>
+                <w:szCs w:val="26"/>
+              </w:rPr>
               <w:t>修改後：</w:t>
             </w:r>
           </w:p>
@@ -5565,19 +8005,7 @@
             <w:pPr>
               <w:snapToGrid w:val="0"/>
               <w:rPr>
-                <w:rFonts w:ascii="微軟正黑體" w:eastAsia="微軟正黑體" w:hAnsi="微軟正黑體"/>
-                <w:noProof/>
-                <w:color w:val="FFFFFF" w:themeColor="background1"/>
-                <w:sz w:val="26"/>
-                <w:szCs w:val="26"/>
-              </w:rPr>
-            </w:pPr>
-          </w:p>
-          <w:p>
-            <w:pPr>
-              <w:snapToGrid w:val="0"/>
-              <w:rPr>
-                <w:rFonts w:ascii="微軟正黑體" w:eastAsia="微軟正黑體" w:hAnsi="微軟正黑體"/>
+                <w:rFonts w:ascii="微軟正黑體" w:eastAsia="微軟正黑體" w:hAnsi="微軟正黑體" w:hint="eastAsia"/>
                 <w:noProof/>
                 <w:color w:val="FFFFFF" w:themeColor="background1"/>
                 <w:sz w:val="26"/>
@@ -5591,12 +8019,8 @@
     <w:p>
       <w:pPr>
         <w:widowControl/>
-        <w:rPr>
-          <w:rFonts w:hint="eastAsia"/>
-        </w:rPr>
       </w:pPr>
       <w:r>
-        <w:lastRenderedPageBreak/>
         <w:br w:type="page"/>
       </w:r>
     </w:p>
@@ -5611,7 +8035,7 @@
 </file>
 
 <file path=word/endnotes.xml><?xml version="1.0" encoding="utf-8"?>
-<w:endnotes xmlns:wpc="http://schemas.microsoft.com/office/word/2010/wordprocessingCanvas" xmlns:cx="http://schemas.microsoft.com/office/drawing/2014/chartex" xmlns:cx1="http://schemas.microsoft.com/office/drawing/2015/9/8/chartex" xmlns:cx2="http://schemas.microsoft.com/office/drawing/2015/10/21/chartex" xmlns:cx3="http://schemas.microsoft.com/office/drawing/2016/5/9/chartex" xmlns:cx4="http://schemas.microsoft.com/office/drawing/2016/5/10/chartex" xmlns:cx5="http://schemas.microsoft.com/office/drawing/2016/5/11/chartex" xmlns:cx6="http://schemas.microsoft.com/office/drawing/2016/5/12/chartex" xmlns:cx7="http://schemas.microsoft.com/office/drawing/2016/5/13/chartex" xmlns:cx8="http://schemas.microsoft.com/office/drawing/2016/5/14/chartex" xmlns:mc="http://schemas.openxmlformats.org/markup-compatibility/2006" xmlns:aink="http://schemas.microsoft.com/office/drawing/2016/ink" xmlns:am3d="http://schemas.microsoft.com/office/drawing/2017/model3d" xmlns:o="urn:schemas-microsoft-com:office:office" xmlns:oel="http://schemas.microsoft.com/office/2019/extlst" xmlns:r="http://schemas.openxmlformats.org/officeDocument/2006/relationships" xmlns:m="http://schemas.openxmlformats.org/officeDocument/2006/math" xmlns:v="urn:schemas-microsoft-com:vml" xmlns:wp14="http://schemas.microsoft.com/office/word/2010/wordprocessingDrawing" xmlns:wp="http://schemas.openxmlformats.org/drawingml/2006/wordprocessingDrawing" xmlns:w10="urn:schemas-microsoft-com:office:word" xmlns:w="http://schemas.openxmlformats.org/wordprocessingml/2006/main" xmlns:w14="http://schemas.microsoft.com/office/word/2010/wordml" xmlns:w15="http://schemas.microsoft.com/office/word/2012/wordml" xmlns:w16cex="http://schemas.microsoft.com/office/word/2018/wordml/cex" xmlns:w16cid="http://schemas.microsoft.com/office/word/2016/wordml/cid" xmlns:w16="http://schemas.microsoft.com/office/word/2018/wordml" xmlns:w16sdtdh="http://schemas.microsoft.com/office/word/2020/wordml/sdtdatahash" xmlns:w16se="http://schemas.microsoft.com/office/word/2015/wordml/symex" xmlns:wpg="http://schemas.microsoft.com/office/word/2010/wordprocessingGroup" xmlns:wpi="http://schemas.microsoft.com/office/word/2010/wordprocessingInk" xmlns:wne="http://schemas.microsoft.com/office/word/2006/wordml" xmlns:wps="http://schemas.microsoft.com/office/word/2010/wordprocessingShape" mc:Ignorable="w14 w15 w16se w16cid w16 w16cex w16sdtdh wp14">
+<w:endnotes xmlns:wpc="http://schemas.microsoft.com/office/word/2010/wordprocessingCanvas" xmlns:cx="http://schemas.microsoft.com/office/drawing/2014/chartex" xmlns:cx1="http://schemas.microsoft.com/office/drawing/2015/9/8/chartex" xmlns:cx2="http://schemas.microsoft.com/office/drawing/2015/10/21/chartex" xmlns:cx3="http://schemas.microsoft.com/office/drawing/2016/5/9/chartex" xmlns:cx4="http://schemas.microsoft.com/office/drawing/2016/5/10/chartex" xmlns:cx5="http://schemas.microsoft.com/office/drawing/2016/5/11/chartex" xmlns:cx6="http://schemas.microsoft.com/office/drawing/2016/5/12/chartex" xmlns:cx7="http://schemas.microsoft.com/office/drawing/2016/5/13/chartex" xmlns:cx8="http://schemas.microsoft.com/office/drawing/2016/5/14/chartex" xmlns:mc="http://schemas.openxmlformats.org/markup-compatibility/2006" xmlns:aink="http://schemas.microsoft.com/office/drawing/2016/ink" xmlns:am3d="http://schemas.microsoft.com/office/drawing/2017/model3d" xmlns:o="urn:schemas-microsoft-com:office:office" xmlns:oel="http://schemas.microsoft.com/office/2019/extlst" xmlns:r="http://schemas.openxmlformats.org/officeDocument/2006/relationships" xmlns:m="http://schemas.openxmlformats.org/officeDocument/2006/math" xmlns:v="urn:schemas-microsoft-com:vml" xmlns:wp14="http://schemas.microsoft.com/office/word/2010/wordprocessingDrawing" xmlns:wp="http://schemas.openxmlformats.org/drawingml/2006/wordprocessingDrawing" xmlns:w10="urn:schemas-microsoft-com:office:word" xmlns:w="http://schemas.openxmlformats.org/wordprocessingml/2006/main" xmlns:w14="http://schemas.microsoft.com/office/word/2010/wordml" xmlns:w15="http://schemas.microsoft.com/office/word/2012/wordml" xmlns:w16cex="http://schemas.microsoft.com/office/word/2018/wordml/cex" xmlns:w16cid="http://schemas.microsoft.com/office/word/2016/wordml/cid" xmlns:w16="http://schemas.microsoft.com/office/word/2018/wordml" xmlns:w16du="http://schemas.microsoft.com/office/word/2023/wordml/word16du" xmlns:w16sdtdh="http://schemas.microsoft.com/office/word/2020/wordml/sdtdatahash" xmlns:w16se="http://schemas.microsoft.com/office/word/2015/wordml/symex" xmlns:wpg="http://schemas.microsoft.com/office/word/2010/wordprocessingGroup" xmlns:wpi="http://schemas.microsoft.com/office/word/2010/wordprocessingInk" xmlns:wne="http://schemas.microsoft.com/office/word/2006/wordml" xmlns:wps="http://schemas.microsoft.com/office/word/2010/wordprocessingShape" mc:Ignorable="w14 w15 w16se w16cid w16 w16cex w16sdtdh w16du wp14">
   <w:endnote w:type="separator" w:id="-1">
     <w:p>
       <w:r>
@@ -5630,7 +8054,7 @@
 </file>
 
 <file path=word/footnotes.xml><?xml version="1.0" encoding="utf-8"?>
-<w:footnotes xmlns:wpc="http://schemas.microsoft.com/office/word/2010/wordprocessingCanvas" xmlns:cx="http://schemas.microsoft.com/office/drawing/2014/chartex" xmlns:cx1="http://schemas.microsoft.com/office/drawing/2015/9/8/chartex" xmlns:cx2="http://schemas.microsoft.com/office/drawing/2015/10/21/chartex" xmlns:cx3="http://schemas.microsoft.com/office/drawing/2016/5/9/chartex" xmlns:cx4="http://schemas.microsoft.com/office/drawing/2016/5/10/chartex" xmlns:cx5="http://schemas.microsoft.com/office/drawing/2016/5/11/chartex" xmlns:cx6="http://schemas.microsoft.com/office/drawing/2016/5/12/chartex" xmlns:cx7="http://schemas.microsoft.com/office/drawing/2016/5/13/chartex" xmlns:cx8="http://schemas.microsoft.com/office/drawing/2016/5/14/chartex" xmlns:mc="http://schemas.openxmlformats.org/markup-compatibility/2006" xmlns:aink="http://schemas.microsoft.com/office/drawing/2016/ink" xmlns:am3d="http://schemas.microsoft.com/office/drawing/2017/model3d" xmlns:o="urn:schemas-microsoft-com:office:office" xmlns:oel="http://schemas.microsoft.com/office/2019/extlst" xmlns:r="http://schemas.openxmlformats.org/officeDocument/2006/relationships" xmlns:m="http://schemas.openxmlformats.org/officeDocument/2006/math" xmlns:v="urn:schemas-microsoft-com:vml" xmlns:wp14="http://schemas.microsoft.com/office/word/2010/wordprocessingDrawing" xmlns:wp="http://schemas.openxmlformats.org/drawingml/2006/wordprocessingDrawing" xmlns:w10="urn:schemas-microsoft-com:office:word" xmlns:w="http://schemas.openxmlformats.org/wordprocessingml/2006/main" xmlns:w14="http://schemas.microsoft.com/office/word/2010/wordml" xmlns:w15="http://schemas.microsoft.com/office/word/2012/wordml" xmlns:w16cex="http://schemas.microsoft.com/office/word/2018/wordml/cex" xmlns:w16cid="http://schemas.microsoft.com/office/word/2016/wordml/cid" xmlns:w16="http://schemas.microsoft.com/office/word/2018/wordml" xmlns:w16sdtdh="http://schemas.microsoft.com/office/word/2020/wordml/sdtdatahash" xmlns:w16se="http://schemas.microsoft.com/office/word/2015/wordml/symex" xmlns:wpg="http://schemas.microsoft.com/office/word/2010/wordprocessingGroup" xmlns:wpi="http://schemas.microsoft.com/office/word/2010/wordprocessingInk" xmlns:wne="http://schemas.microsoft.com/office/word/2006/wordml" xmlns:wps="http://schemas.microsoft.com/office/word/2010/wordprocessingShape" mc:Ignorable="w14 w15 w16se w16cid w16 w16cex w16sdtdh wp14">
+<w:footnotes xmlns:wpc="http://schemas.microsoft.com/office/word/2010/wordprocessingCanvas" xmlns:cx="http://schemas.microsoft.com/office/drawing/2014/chartex" xmlns:cx1="http://schemas.microsoft.com/office/drawing/2015/9/8/chartex" xmlns:cx2="http://schemas.microsoft.com/office/drawing/2015/10/21/chartex" xmlns:cx3="http://schemas.microsoft.com/office/drawing/2016/5/9/chartex" xmlns:cx4="http://schemas.microsoft.com/office/drawing/2016/5/10/chartex" xmlns:cx5="http://schemas.microsoft.com/office/drawing/2016/5/11/chartex" xmlns:cx6="http://schemas.microsoft.com/office/drawing/2016/5/12/chartex" xmlns:cx7="http://schemas.microsoft.com/office/drawing/2016/5/13/chartex" xmlns:cx8="http://schemas.microsoft.com/office/drawing/2016/5/14/chartex" xmlns:mc="http://schemas.openxmlformats.org/markup-compatibility/2006" xmlns:aink="http://schemas.microsoft.com/office/drawing/2016/ink" xmlns:am3d="http://schemas.microsoft.com/office/drawing/2017/model3d" xmlns:o="urn:schemas-microsoft-com:office:office" xmlns:oel="http://schemas.microsoft.com/office/2019/extlst" xmlns:r="http://schemas.openxmlformats.org/officeDocument/2006/relationships" xmlns:m="http://schemas.openxmlformats.org/officeDocument/2006/math" xmlns:v="urn:schemas-microsoft-com:vml" xmlns:wp14="http://schemas.microsoft.com/office/word/2010/wordprocessingDrawing" xmlns:wp="http://schemas.openxmlformats.org/drawingml/2006/wordprocessingDrawing" xmlns:w10="urn:schemas-microsoft-com:office:word" xmlns:w="http://schemas.openxmlformats.org/wordprocessingml/2006/main" xmlns:w14="http://schemas.microsoft.com/office/word/2010/wordml" xmlns:w15="http://schemas.microsoft.com/office/word/2012/wordml" xmlns:w16cex="http://schemas.microsoft.com/office/word/2018/wordml/cex" xmlns:w16cid="http://schemas.microsoft.com/office/word/2016/wordml/cid" xmlns:w16="http://schemas.microsoft.com/office/word/2018/wordml" xmlns:w16du="http://schemas.microsoft.com/office/word/2023/wordml/word16du" xmlns:w16sdtdh="http://schemas.microsoft.com/office/word/2020/wordml/sdtdatahash" xmlns:w16se="http://schemas.microsoft.com/office/word/2015/wordml/symex" xmlns:wpg="http://schemas.microsoft.com/office/word/2010/wordprocessingGroup" xmlns:wpi="http://schemas.microsoft.com/office/word/2010/wordprocessingInk" xmlns:wne="http://schemas.microsoft.com/office/word/2006/wordml" xmlns:wps="http://schemas.microsoft.com/office/word/2010/wordprocessingShape" mc:Ignorable="w14 w15 w16se w16cid w16 w16cex w16sdtdh w16du wp14">
   <w:footnote w:type="separator" w:id="-1">
     <w:p>
       <w:r>
@@ -5649,11 +8073,11 @@
 </file>
 
 <file path=word/numbering.xml><?xml version="1.0" encoding="utf-8"?>
-<w:numbering xmlns:wpc="http://schemas.microsoft.com/office/word/2010/wordprocessingCanvas" xmlns:cx="http://schemas.microsoft.com/office/drawing/2014/chartex" xmlns:cx1="http://schemas.microsoft.com/office/drawing/2015/9/8/chartex" xmlns:cx2="http://schemas.microsoft.com/office/drawing/2015/10/21/chartex" xmlns:cx3="http://schemas.microsoft.com/office/drawing/2016/5/9/chartex" xmlns:cx4="http://schemas.microsoft.com/office/drawing/2016/5/10/chartex" xmlns:cx5="http://schemas.microsoft.com/office/drawing/2016/5/11/chartex" xmlns:cx6="http://schemas.microsoft.com/office/drawing/2016/5/12/chartex" xmlns:cx7="http://schemas.microsoft.com/office/drawing/2016/5/13/chartex" xmlns:cx8="http://schemas.microsoft.com/office/drawing/2016/5/14/chartex" xmlns:mc="http://schemas.openxmlformats.org/markup-compatibility/2006" xmlns:aink="http://schemas.microsoft.com/office/drawing/2016/ink" xmlns:am3d="http://schemas.microsoft.com/office/drawing/2017/model3d" xmlns:o="urn:schemas-microsoft-com:office:office" xmlns:oel="http://schemas.microsoft.com/office/2019/extlst" xmlns:r="http://schemas.openxmlformats.org/officeDocument/2006/relationships" xmlns:m="http://schemas.openxmlformats.org/officeDocument/2006/math" xmlns:v="urn:schemas-microsoft-com:vml" xmlns:wp14="http://schemas.microsoft.com/office/word/2010/wordprocessingDrawing" xmlns:wp="http://schemas.openxmlformats.org/drawingml/2006/wordprocessingDrawing" xmlns:w10="urn:schemas-microsoft-com:office:word" xmlns:w="http://schemas.openxmlformats.org/wordprocessingml/2006/main" xmlns:w14="http://schemas.microsoft.com/office/word/2010/wordml" xmlns:w15="http://schemas.microsoft.com/office/word/2012/wordml" xmlns:w16cex="http://schemas.microsoft.com/office/word/2018/wordml/cex" xmlns:w16cid="http://schemas.microsoft.com/office/word/2016/wordml/cid" xmlns:w16="http://schemas.microsoft.com/office/word/2018/wordml" xmlns:w16sdtdh="http://schemas.microsoft.com/office/word/2020/wordml/sdtdatahash" xmlns:w16se="http://schemas.microsoft.com/office/word/2015/wordml/symex" xmlns:wpg="http://schemas.microsoft.com/office/word/2010/wordprocessingGroup" xmlns:wpi="http://schemas.microsoft.com/office/word/2010/wordprocessingInk" xmlns:wne="http://schemas.microsoft.com/office/word/2006/wordml" xmlns:wps="http://schemas.microsoft.com/office/word/2010/wordprocessingShape" mc:Ignorable="w14 w15 w16se w16cid w16 w16cex w16sdtdh wp14">
+<w:numbering xmlns:wpc="http://schemas.microsoft.com/office/word/2010/wordprocessingCanvas" xmlns:cx="http://schemas.microsoft.com/office/drawing/2014/chartex" xmlns:cx1="http://schemas.microsoft.com/office/drawing/2015/9/8/chartex" xmlns:cx2="http://schemas.microsoft.com/office/drawing/2015/10/21/chartex" xmlns:cx3="http://schemas.microsoft.com/office/drawing/2016/5/9/chartex" xmlns:cx4="http://schemas.microsoft.com/office/drawing/2016/5/10/chartex" xmlns:cx5="http://schemas.microsoft.com/office/drawing/2016/5/11/chartex" xmlns:cx6="http://schemas.microsoft.com/office/drawing/2016/5/12/chartex" xmlns:cx7="http://schemas.microsoft.com/office/drawing/2016/5/13/chartex" xmlns:cx8="http://schemas.microsoft.com/office/drawing/2016/5/14/chartex" xmlns:mc="http://schemas.openxmlformats.org/markup-compatibility/2006" xmlns:aink="http://schemas.microsoft.com/office/drawing/2016/ink" xmlns:am3d="http://schemas.microsoft.com/office/drawing/2017/model3d" xmlns:o="urn:schemas-microsoft-com:office:office" xmlns:oel="http://schemas.microsoft.com/office/2019/extlst" xmlns:r="http://schemas.openxmlformats.org/officeDocument/2006/relationships" xmlns:m="http://schemas.openxmlformats.org/officeDocument/2006/math" xmlns:v="urn:schemas-microsoft-com:vml" xmlns:wp14="http://schemas.microsoft.com/office/word/2010/wordprocessingDrawing" xmlns:wp="http://schemas.openxmlformats.org/drawingml/2006/wordprocessingDrawing" xmlns:w10="urn:schemas-microsoft-com:office:word" xmlns:w="http://schemas.openxmlformats.org/wordprocessingml/2006/main" xmlns:w14="http://schemas.microsoft.com/office/word/2010/wordml" xmlns:w15="http://schemas.microsoft.com/office/word/2012/wordml" xmlns:w16cex="http://schemas.microsoft.com/office/word/2018/wordml/cex" xmlns:w16cid="http://schemas.microsoft.com/office/word/2016/wordml/cid" xmlns:w16="http://schemas.microsoft.com/office/word/2018/wordml" xmlns:w16du="http://schemas.microsoft.com/office/word/2023/wordml/word16du" xmlns:w16sdtdh="http://schemas.microsoft.com/office/word/2020/wordml/sdtdatahash" xmlns:w16se="http://schemas.microsoft.com/office/word/2015/wordml/symex" xmlns:wpg="http://schemas.microsoft.com/office/word/2010/wordprocessingGroup" xmlns:wpi="http://schemas.microsoft.com/office/word/2010/wordprocessingInk" xmlns:wne="http://schemas.microsoft.com/office/word/2006/wordml" xmlns:wps="http://schemas.microsoft.com/office/word/2010/wordprocessingShape" mc:Ignorable="w14 w15 w16se w16cid w16 w16cex w16sdtdh w16du wp14">
   <w:abstractNum w:abstractNumId="0" w15:restartNumberingAfterBreak="0">
     <w:nsid w:val="008179D7"/>
     <w:multiLevelType w:val="hybridMultilevel"/>
-    <w:tmpl w:val="EDE87D1E"/>
+    <w:tmpl w:val="39A6E76A"/>
     <w:lvl w:ilvl="0" w:tplc="04090001">
       <w:start w:val="1"/>
       <w:numFmt w:val="bullet"/>
@@ -5853,6 +8277,208 @@
     </w:lvl>
   </w:abstractNum>
   <w:abstractNum w:abstractNumId="2" w15:restartNumberingAfterBreak="0">
+    <w:nsid w:val="07503127"/>
+    <w:multiLevelType w:val="hybridMultilevel"/>
+    <w:tmpl w:val="36E45018"/>
+    <w:lvl w:ilvl="0" w:tplc="04090001">
+      <w:start w:val="1"/>
+      <w:numFmt w:val="bullet"/>
+      <w:lvlText w:val=""/>
+      <w:lvlJc w:val="left"/>
+      <w:pPr>
+        <w:ind w:left="480" w:hanging="480"/>
+      </w:pPr>
+      <w:rPr>
+        <w:rFonts w:ascii="Wingdings" w:hAnsi="Wingdings" w:hint="default"/>
+      </w:rPr>
+    </w:lvl>
+    <w:lvl w:ilvl="1" w:tplc="04090003" w:tentative="1">
+      <w:start w:val="1"/>
+      <w:numFmt w:val="bullet"/>
+      <w:lvlText w:val=""/>
+      <w:lvlJc w:val="left"/>
+      <w:pPr>
+        <w:ind w:left="960" w:hanging="480"/>
+      </w:pPr>
+      <w:rPr>
+        <w:rFonts w:ascii="Wingdings" w:hAnsi="Wingdings" w:hint="default"/>
+      </w:rPr>
+    </w:lvl>
+    <w:lvl w:ilvl="2" w:tplc="04090005" w:tentative="1">
+      <w:start w:val="1"/>
+      <w:numFmt w:val="bullet"/>
+      <w:lvlText w:val=""/>
+      <w:lvlJc w:val="left"/>
+      <w:pPr>
+        <w:ind w:left="1440" w:hanging="480"/>
+      </w:pPr>
+      <w:rPr>
+        <w:rFonts w:ascii="Wingdings" w:hAnsi="Wingdings" w:hint="default"/>
+      </w:rPr>
+    </w:lvl>
+    <w:lvl w:ilvl="3" w:tplc="04090001" w:tentative="1">
+      <w:start w:val="1"/>
+      <w:numFmt w:val="bullet"/>
+      <w:lvlText w:val=""/>
+      <w:lvlJc w:val="left"/>
+      <w:pPr>
+        <w:ind w:left="1920" w:hanging="480"/>
+      </w:pPr>
+      <w:rPr>
+        <w:rFonts w:ascii="Wingdings" w:hAnsi="Wingdings" w:hint="default"/>
+      </w:rPr>
+    </w:lvl>
+    <w:lvl w:ilvl="4" w:tplc="04090003" w:tentative="1">
+      <w:start w:val="1"/>
+      <w:numFmt w:val="bullet"/>
+      <w:lvlText w:val=""/>
+      <w:lvlJc w:val="left"/>
+      <w:pPr>
+        <w:ind w:left="2400" w:hanging="480"/>
+      </w:pPr>
+      <w:rPr>
+        <w:rFonts w:ascii="Wingdings" w:hAnsi="Wingdings" w:hint="default"/>
+      </w:rPr>
+    </w:lvl>
+    <w:lvl w:ilvl="5" w:tplc="04090005" w:tentative="1">
+      <w:start w:val="1"/>
+      <w:numFmt w:val="bullet"/>
+      <w:lvlText w:val=""/>
+      <w:lvlJc w:val="left"/>
+      <w:pPr>
+        <w:ind w:left="2880" w:hanging="480"/>
+      </w:pPr>
+      <w:rPr>
+        <w:rFonts w:ascii="Wingdings" w:hAnsi="Wingdings" w:hint="default"/>
+      </w:rPr>
+    </w:lvl>
+    <w:lvl w:ilvl="6" w:tplc="04090001" w:tentative="1">
+      <w:start w:val="1"/>
+      <w:numFmt w:val="bullet"/>
+      <w:lvlText w:val=""/>
+      <w:lvlJc w:val="left"/>
+      <w:pPr>
+        <w:ind w:left="3360" w:hanging="480"/>
+      </w:pPr>
+      <w:rPr>
+        <w:rFonts w:ascii="Wingdings" w:hAnsi="Wingdings" w:hint="default"/>
+      </w:rPr>
+    </w:lvl>
+    <w:lvl w:ilvl="7" w:tplc="04090003" w:tentative="1">
+      <w:start w:val="1"/>
+      <w:numFmt w:val="bullet"/>
+      <w:lvlText w:val=""/>
+      <w:lvlJc w:val="left"/>
+      <w:pPr>
+        <w:ind w:left="3840" w:hanging="480"/>
+      </w:pPr>
+      <w:rPr>
+        <w:rFonts w:ascii="Wingdings" w:hAnsi="Wingdings" w:hint="default"/>
+      </w:rPr>
+    </w:lvl>
+    <w:lvl w:ilvl="8" w:tplc="04090005" w:tentative="1">
+      <w:start w:val="1"/>
+      <w:numFmt w:val="bullet"/>
+      <w:lvlText w:val=""/>
+      <w:lvlJc w:val="left"/>
+      <w:pPr>
+        <w:ind w:left="4320" w:hanging="480"/>
+      </w:pPr>
+      <w:rPr>
+        <w:rFonts w:ascii="Wingdings" w:hAnsi="Wingdings" w:hint="default"/>
+      </w:rPr>
+    </w:lvl>
+  </w:abstractNum>
+  <w:abstractNum w:abstractNumId="3" w15:restartNumberingAfterBreak="0">
+    <w:nsid w:val="08DE64CA"/>
+    <w:multiLevelType w:val="hybridMultilevel"/>
+    <w:tmpl w:val="96C81CE0"/>
+    <w:lvl w:ilvl="0" w:tplc="998E80AA">
+      <w:start w:val="1"/>
+      <w:numFmt w:val="decimal"/>
+      <w:lvlText w:val="%1."/>
+      <w:lvlJc w:val="left"/>
+      <w:pPr>
+        <w:ind w:left="360" w:hanging="360"/>
+      </w:pPr>
+      <w:rPr>
+        <w:rFonts w:hint="default"/>
+      </w:rPr>
+    </w:lvl>
+    <w:lvl w:ilvl="1" w:tplc="04090019" w:tentative="1">
+      <w:start w:val="1"/>
+      <w:numFmt w:val="ideographTraditional"/>
+      <w:lvlText w:val="%2、"/>
+      <w:lvlJc w:val="left"/>
+      <w:pPr>
+        <w:ind w:left="960" w:hanging="480"/>
+      </w:pPr>
+    </w:lvl>
+    <w:lvl w:ilvl="2" w:tplc="0409001B" w:tentative="1">
+      <w:start w:val="1"/>
+      <w:numFmt w:val="lowerRoman"/>
+      <w:lvlText w:val="%3."/>
+      <w:lvlJc w:val="right"/>
+      <w:pPr>
+        <w:ind w:left="1440" w:hanging="480"/>
+      </w:pPr>
+    </w:lvl>
+    <w:lvl w:ilvl="3" w:tplc="0409000F" w:tentative="1">
+      <w:start w:val="1"/>
+      <w:numFmt w:val="decimal"/>
+      <w:lvlText w:val="%4."/>
+      <w:lvlJc w:val="left"/>
+      <w:pPr>
+        <w:ind w:left="1920" w:hanging="480"/>
+      </w:pPr>
+    </w:lvl>
+    <w:lvl w:ilvl="4" w:tplc="04090019" w:tentative="1">
+      <w:start w:val="1"/>
+      <w:numFmt w:val="ideographTraditional"/>
+      <w:lvlText w:val="%5、"/>
+      <w:lvlJc w:val="left"/>
+      <w:pPr>
+        <w:ind w:left="2400" w:hanging="480"/>
+      </w:pPr>
+    </w:lvl>
+    <w:lvl w:ilvl="5" w:tplc="0409001B" w:tentative="1">
+      <w:start w:val="1"/>
+      <w:numFmt w:val="lowerRoman"/>
+      <w:lvlText w:val="%6."/>
+      <w:lvlJc w:val="right"/>
+      <w:pPr>
+        <w:ind w:left="2880" w:hanging="480"/>
+      </w:pPr>
+    </w:lvl>
+    <w:lvl w:ilvl="6" w:tplc="0409000F" w:tentative="1">
+      <w:start w:val="1"/>
+      <w:numFmt w:val="decimal"/>
+      <w:lvlText w:val="%7."/>
+      <w:lvlJc w:val="left"/>
+      <w:pPr>
+        <w:ind w:left="3360" w:hanging="480"/>
+      </w:pPr>
+    </w:lvl>
+    <w:lvl w:ilvl="7" w:tplc="04090019" w:tentative="1">
+      <w:start w:val="1"/>
+      <w:numFmt w:val="ideographTraditional"/>
+      <w:lvlText w:val="%8、"/>
+      <w:lvlJc w:val="left"/>
+      <w:pPr>
+        <w:ind w:left="3840" w:hanging="480"/>
+      </w:pPr>
+    </w:lvl>
+    <w:lvl w:ilvl="8" w:tplc="0409001B" w:tentative="1">
+      <w:start w:val="1"/>
+      <w:numFmt w:val="lowerRoman"/>
+      <w:lvlText w:val="%9."/>
+      <w:lvlJc w:val="right"/>
+      <w:pPr>
+        <w:ind w:left="4320" w:hanging="480"/>
+      </w:pPr>
+    </w:lvl>
+  </w:abstractNum>
+  <w:abstractNum w:abstractNumId="4" w15:restartNumberingAfterBreak="0">
     <w:nsid w:val="09052EE4"/>
     <w:multiLevelType w:val="hybridMultilevel"/>
     <w:tmpl w:val="FC500C10"/>
@@ -5966,7 +8592,7 @@
       </w:rPr>
     </w:lvl>
   </w:abstractNum>
-  <w:abstractNum w:abstractNumId="3" w15:restartNumberingAfterBreak="0">
+  <w:abstractNum w:abstractNumId="5" w15:restartNumberingAfterBreak="0">
     <w:nsid w:val="09F07AE5"/>
     <w:multiLevelType w:val="hybridMultilevel"/>
     <w:tmpl w:val="E3C494CA"/>
@@ -6079,7 +8705,7 @@
       </w:rPr>
     </w:lvl>
   </w:abstractNum>
-  <w:abstractNum w:abstractNumId="4" w15:restartNumberingAfterBreak="0">
+  <w:abstractNum w:abstractNumId="6" w15:restartNumberingAfterBreak="0">
     <w:nsid w:val="0ED82B78"/>
     <w:multiLevelType w:val="hybridMultilevel"/>
     <w:tmpl w:val="4E82503C"/>
@@ -6168,7 +8794,7 @@
       </w:pPr>
     </w:lvl>
   </w:abstractNum>
-  <w:abstractNum w:abstractNumId="5" w15:restartNumberingAfterBreak="0">
+  <w:abstractNum w:abstractNumId="7" w15:restartNumberingAfterBreak="0">
     <w:nsid w:val="11AD5B68"/>
     <w:multiLevelType w:val="hybridMultilevel"/>
     <w:tmpl w:val="1902BFBE"/>
@@ -6257,7 +8883,7 @@
       </w:pPr>
     </w:lvl>
   </w:abstractNum>
-  <w:abstractNum w:abstractNumId="6" w15:restartNumberingAfterBreak="0">
+  <w:abstractNum w:abstractNumId="8" w15:restartNumberingAfterBreak="0">
     <w:nsid w:val="12FA26A4"/>
     <w:multiLevelType w:val="hybridMultilevel"/>
     <w:tmpl w:val="4FC492EC"/>
@@ -6370,7 +8996,7 @@
       </w:rPr>
     </w:lvl>
   </w:abstractNum>
-  <w:abstractNum w:abstractNumId="7" w15:restartNumberingAfterBreak="0">
+  <w:abstractNum w:abstractNumId="9" w15:restartNumberingAfterBreak="0">
     <w:nsid w:val="1A4618AE"/>
     <w:multiLevelType w:val="hybridMultilevel"/>
     <w:tmpl w:val="F3B273B4"/>
@@ -6484,7 +9110,7 @@
       </w:rPr>
     </w:lvl>
   </w:abstractNum>
-  <w:abstractNum w:abstractNumId="8" w15:restartNumberingAfterBreak="0">
+  <w:abstractNum w:abstractNumId="10" w15:restartNumberingAfterBreak="0">
     <w:nsid w:val="25EE52A2"/>
     <w:multiLevelType w:val="hybridMultilevel"/>
     <w:tmpl w:val="90823682"/>
@@ -6573,7 +9199,7 @@
       </w:pPr>
     </w:lvl>
   </w:abstractNum>
-  <w:abstractNum w:abstractNumId="9" w15:restartNumberingAfterBreak="0">
+  <w:abstractNum w:abstractNumId="11" w15:restartNumberingAfterBreak="0">
     <w:nsid w:val="28017712"/>
     <w:multiLevelType w:val="hybridMultilevel"/>
     <w:tmpl w:val="E5D6FFB6"/>
@@ -6662,7 +9288,120 @@
       </w:pPr>
     </w:lvl>
   </w:abstractNum>
-  <w:abstractNum w:abstractNumId="10" w15:restartNumberingAfterBreak="0">
+  <w:abstractNum w:abstractNumId="12" w15:restartNumberingAfterBreak="0">
+    <w:nsid w:val="3D4F40CC"/>
+    <w:multiLevelType w:val="hybridMultilevel"/>
+    <w:tmpl w:val="816211DA"/>
+    <w:lvl w:ilvl="0" w:tplc="04090001">
+      <w:start w:val="1"/>
+      <w:numFmt w:val="bullet"/>
+      <w:lvlText w:val=""/>
+      <w:lvlJc w:val="left"/>
+      <w:pPr>
+        <w:ind w:left="720" w:hanging="360"/>
+      </w:pPr>
+      <w:rPr>
+        <w:rFonts w:ascii="Wingdings" w:hAnsi="Wingdings" w:hint="default"/>
+      </w:rPr>
+    </w:lvl>
+    <w:lvl w:ilvl="1" w:tplc="04090003" w:tentative="1">
+      <w:start w:val="1"/>
+      <w:numFmt w:val="bullet"/>
+      <w:lvlText w:val=""/>
+      <w:lvlJc w:val="left"/>
+      <w:pPr>
+        <w:ind w:left="960" w:hanging="480"/>
+      </w:pPr>
+      <w:rPr>
+        <w:rFonts w:ascii="Wingdings" w:hAnsi="Wingdings" w:hint="default"/>
+      </w:rPr>
+    </w:lvl>
+    <w:lvl w:ilvl="2" w:tplc="04090005" w:tentative="1">
+      <w:start w:val="1"/>
+      <w:numFmt w:val="bullet"/>
+      <w:lvlText w:val=""/>
+      <w:lvlJc w:val="left"/>
+      <w:pPr>
+        <w:ind w:left="1440" w:hanging="480"/>
+      </w:pPr>
+      <w:rPr>
+        <w:rFonts w:ascii="Wingdings" w:hAnsi="Wingdings" w:hint="default"/>
+      </w:rPr>
+    </w:lvl>
+    <w:lvl w:ilvl="3" w:tplc="04090001" w:tentative="1">
+      <w:start w:val="1"/>
+      <w:numFmt w:val="bullet"/>
+      <w:lvlText w:val=""/>
+      <w:lvlJc w:val="left"/>
+      <w:pPr>
+        <w:ind w:left="1920" w:hanging="480"/>
+      </w:pPr>
+      <w:rPr>
+        <w:rFonts w:ascii="Wingdings" w:hAnsi="Wingdings" w:hint="default"/>
+      </w:rPr>
+    </w:lvl>
+    <w:lvl w:ilvl="4" w:tplc="04090003" w:tentative="1">
+      <w:start w:val="1"/>
+      <w:numFmt w:val="bullet"/>
+      <w:lvlText w:val=""/>
+      <w:lvlJc w:val="left"/>
+      <w:pPr>
+        <w:ind w:left="2400" w:hanging="480"/>
+      </w:pPr>
+      <w:rPr>
+        <w:rFonts w:ascii="Wingdings" w:hAnsi="Wingdings" w:hint="default"/>
+      </w:rPr>
+    </w:lvl>
+    <w:lvl w:ilvl="5" w:tplc="04090005" w:tentative="1">
+      <w:start w:val="1"/>
+      <w:numFmt w:val="bullet"/>
+      <w:lvlText w:val=""/>
+      <w:lvlJc w:val="left"/>
+      <w:pPr>
+        <w:ind w:left="2880" w:hanging="480"/>
+      </w:pPr>
+      <w:rPr>
+        <w:rFonts w:ascii="Wingdings" w:hAnsi="Wingdings" w:hint="default"/>
+      </w:rPr>
+    </w:lvl>
+    <w:lvl w:ilvl="6" w:tplc="04090001" w:tentative="1">
+      <w:start w:val="1"/>
+      <w:numFmt w:val="bullet"/>
+      <w:lvlText w:val=""/>
+      <w:lvlJc w:val="left"/>
+      <w:pPr>
+        <w:ind w:left="3360" w:hanging="480"/>
+      </w:pPr>
+      <w:rPr>
+        <w:rFonts w:ascii="Wingdings" w:hAnsi="Wingdings" w:hint="default"/>
+      </w:rPr>
+    </w:lvl>
+    <w:lvl w:ilvl="7" w:tplc="04090003" w:tentative="1">
+      <w:start w:val="1"/>
+      <w:numFmt w:val="bullet"/>
+      <w:lvlText w:val=""/>
+      <w:lvlJc w:val="left"/>
+      <w:pPr>
+        <w:ind w:left="3840" w:hanging="480"/>
+      </w:pPr>
+      <w:rPr>
+        <w:rFonts w:ascii="Wingdings" w:hAnsi="Wingdings" w:hint="default"/>
+      </w:rPr>
+    </w:lvl>
+    <w:lvl w:ilvl="8" w:tplc="04090005" w:tentative="1">
+      <w:start w:val="1"/>
+      <w:numFmt w:val="bullet"/>
+      <w:lvlText w:val=""/>
+      <w:lvlJc w:val="left"/>
+      <w:pPr>
+        <w:ind w:left="4320" w:hanging="480"/>
+      </w:pPr>
+      <w:rPr>
+        <w:rFonts w:ascii="Wingdings" w:hAnsi="Wingdings" w:hint="default"/>
+      </w:rPr>
+    </w:lvl>
+  </w:abstractNum>
+  <w:abstractNum w:abstractNumId="13" w15:restartNumberingAfterBreak="0">
     <w:nsid w:val="42B97071"/>
     <w:multiLevelType w:val="hybridMultilevel"/>
     <w:tmpl w:val="9D9C02AC"/>
@@ -6751,7 +9490,298 @@
       </w:pPr>
     </w:lvl>
   </w:abstractNum>
-  <w:abstractNum w:abstractNumId="11" w15:restartNumberingAfterBreak="0">
+  <w:abstractNum w:abstractNumId="14" w15:restartNumberingAfterBreak="0">
+    <w:nsid w:val="481E7CE8"/>
+    <w:multiLevelType w:val="hybridMultilevel"/>
+    <w:tmpl w:val="4EFA2056"/>
+    <w:lvl w:ilvl="0" w:tplc="9B940DCA">
+      <w:start w:val="2"/>
+      <w:numFmt w:val="bullet"/>
+      <w:lvlText w:val="-"/>
+      <w:lvlJc w:val="left"/>
+      <w:pPr>
+        <w:ind w:left="720" w:hanging="360"/>
+      </w:pPr>
+      <w:rPr>
+        <w:rFonts w:ascii="微軟正黑體" w:eastAsia="微軟正黑體" w:hAnsi="微軟正黑體" w:cstheme="minorBidi" w:hint="eastAsia"/>
+      </w:rPr>
+    </w:lvl>
+    <w:lvl w:ilvl="1" w:tplc="04090003" w:tentative="1">
+      <w:start w:val="1"/>
+      <w:numFmt w:val="bullet"/>
+      <w:lvlText w:val=""/>
+      <w:lvlJc w:val="left"/>
+      <w:pPr>
+        <w:ind w:left="1320" w:hanging="480"/>
+      </w:pPr>
+      <w:rPr>
+        <w:rFonts w:ascii="Wingdings" w:hAnsi="Wingdings" w:hint="default"/>
+      </w:rPr>
+    </w:lvl>
+    <w:lvl w:ilvl="2" w:tplc="04090005" w:tentative="1">
+      <w:start w:val="1"/>
+      <w:numFmt w:val="bullet"/>
+      <w:lvlText w:val=""/>
+      <w:lvlJc w:val="left"/>
+      <w:pPr>
+        <w:ind w:left="1800" w:hanging="480"/>
+      </w:pPr>
+      <w:rPr>
+        <w:rFonts w:ascii="Wingdings" w:hAnsi="Wingdings" w:hint="default"/>
+      </w:rPr>
+    </w:lvl>
+    <w:lvl w:ilvl="3" w:tplc="04090001" w:tentative="1">
+      <w:start w:val="1"/>
+      <w:numFmt w:val="bullet"/>
+      <w:lvlText w:val=""/>
+      <w:lvlJc w:val="left"/>
+      <w:pPr>
+        <w:ind w:left="2280" w:hanging="480"/>
+      </w:pPr>
+      <w:rPr>
+        <w:rFonts w:ascii="Wingdings" w:hAnsi="Wingdings" w:hint="default"/>
+      </w:rPr>
+    </w:lvl>
+    <w:lvl w:ilvl="4" w:tplc="04090003" w:tentative="1">
+      <w:start w:val="1"/>
+      <w:numFmt w:val="bullet"/>
+      <w:lvlText w:val=""/>
+      <w:lvlJc w:val="left"/>
+      <w:pPr>
+        <w:ind w:left="2760" w:hanging="480"/>
+      </w:pPr>
+      <w:rPr>
+        <w:rFonts w:ascii="Wingdings" w:hAnsi="Wingdings" w:hint="default"/>
+      </w:rPr>
+    </w:lvl>
+    <w:lvl w:ilvl="5" w:tplc="04090005" w:tentative="1">
+      <w:start w:val="1"/>
+      <w:numFmt w:val="bullet"/>
+      <w:lvlText w:val=""/>
+      <w:lvlJc w:val="left"/>
+      <w:pPr>
+        <w:ind w:left="3240" w:hanging="480"/>
+      </w:pPr>
+      <w:rPr>
+        <w:rFonts w:ascii="Wingdings" w:hAnsi="Wingdings" w:hint="default"/>
+      </w:rPr>
+    </w:lvl>
+    <w:lvl w:ilvl="6" w:tplc="04090001" w:tentative="1">
+      <w:start w:val="1"/>
+      <w:numFmt w:val="bullet"/>
+      <w:lvlText w:val=""/>
+      <w:lvlJc w:val="left"/>
+      <w:pPr>
+        <w:ind w:left="3720" w:hanging="480"/>
+      </w:pPr>
+      <w:rPr>
+        <w:rFonts w:ascii="Wingdings" w:hAnsi="Wingdings" w:hint="default"/>
+      </w:rPr>
+    </w:lvl>
+    <w:lvl w:ilvl="7" w:tplc="04090003" w:tentative="1">
+      <w:start w:val="1"/>
+      <w:numFmt w:val="bullet"/>
+      <w:lvlText w:val=""/>
+      <w:lvlJc w:val="left"/>
+      <w:pPr>
+        <w:ind w:left="4200" w:hanging="480"/>
+      </w:pPr>
+      <w:rPr>
+        <w:rFonts w:ascii="Wingdings" w:hAnsi="Wingdings" w:hint="default"/>
+      </w:rPr>
+    </w:lvl>
+    <w:lvl w:ilvl="8" w:tplc="04090005" w:tentative="1">
+      <w:start w:val="1"/>
+      <w:numFmt w:val="bullet"/>
+      <w:lvlText w:val=""/>
+      <w:lvlJc w:val="left"/>
+      <w:pPr>
+        <w:ind w:left="4680" w:hanging="480"/>
+      </w:pPr>
+      <w:rPr>
+        <w:rFonts w:ascii="Wingdings" w:hAnsi="Wingdings" w:hint="default"/>
+      </w:rPr>
+    </w:lvl>
+  </w:abstractNum>
+  <w:abstractNum w:abstractNumId="15" w15:restartNumberingAfterBreak="0">
+    <w:nsid w:val="4B9022E2"/>
+    <w:multiLevelType w:val="hybridMultilevel"/>
+    <w:tmpl w:val="332A2690"/>
+    <w:lvl w:ilvl="0" w:tplc="DDC6AF36">
+      <w:start w:val="1"/>
+      <w:numFmt w:val="decimal"/>
+      <w:lvlText w:val="%1."/>
+      <w:lvlJc w:val="left"/>
+      <w:pPr>
+        <w:ind w:left="360" w:hanging="360"/>
+      </w:pPr>
+      <w:rPr>
+        <w:rFonts w:hint="default"/>
+      </w:rPr>
+    </w:lvl>
+    <w:lvl w:ilvl="1" w:tplc="04090019" w:tentative="1">
+      <w:start w:val="1"/>
+      <w:numFmt w:val="ideographTraditional"/>
+      <w:lvlText w:val="%2、"/>
+      <w:lvlJc w:val="left"/>
+      <w:pPr>
+        <w:ind w:left="960" w:hanging="480"/>
+      </w:pPr>
+    </w:lvl>
+    <w:lvl w:ilvl="2" w:tplc="0409001B" w:tentative="1">
+      <w:start w:val="1"/>
+      <w:numFmt w:val="lowerRoman"/>
+      <w:lvlText w:val="%3."/>
+      <w:lvlJc w:val="right"/>
+      <w:pPr>
+        <w:ind w:left="1440" w:hanging="480"/>
+      </w:pPr>
+    </w:lvl>
+    <w:lvl w:ilvl="3" w:tplc="0409000F" w:tentative="1">
+      <w:start w:val="1"/>
+      <w:numFmt w:val="decimal"/>
+      <w:lvlText w:val="%4."/>
+      <w:lvlJc w:val="left"/>
+      <w:pPr>
+        <w:ind w:left="1920" w:hanging="480"/>
+      </w:pPr>
+    </w:lvl>
+    <w:lvl w:ilvl="4" w:tplc="04090019" w:tentative="1">
+      <w:start w:val="1"/>
+      <w:numFmt w:val="ideographTraditional"/>
+      <w:lvlText w:val="%5、"/>
+      <w:lvlJc w:val="left"/>
+      <w:pPr>
+        <w:ind w:left="2400" w:hanging="480"/>
+      </w:pPr>
+    </w:lvl>
+    <w:lvl w:ilvl="5" w:tplc="0409001B" w:tentative="1">
+      <w:start w:val="1"/>
+      <w:numFmt w:val="lowerRoman"/>
+      <w:lvlText w:val="%6."/>
+      <w:lvlJc w:val="right"/>
+      <w:pPr>
+        <w:ind w:left="2880" w:hanging="480"/>
+      </w:pPr>
+    </w:lvl>
+    <w:lvl w:ilvl="6" w:tplc="0409000F" w:tentative="1">
+      <w:start w:val="1"/>
+      <w:numFmt w:val="decimal"/>
+      <w:lvlText w:val="%7."/>
+      <w:lvlJc w:val="left"/>
+      <w:pPr>
+        <w:ind w:left="3360" w:hanging="480"/>
+      </w:pPr>
+    </w:lvl>
+    <w:lvl w:ilvl="7" w:tplc="04090019" w:tentative="1">
+      <w:start w:val="1"/>
+      <w:numFmt w:val="ideographTraditional"/>
+      <w:lvlText w:val="%8、"/>
+      <w:lvlJc w:val="left"/>
+      <w:pPr>
+        <w:ind w:left="3840" w:hanging="480"/>
+      </w:pPr>
+    </w:lvl>
+    <w:lvl w:ilvl="8" w:tplc="0409001B" w:tentative="1">
+      <w:start w:val="1"/>
+      <w:numFmt w:val="lowerRoman"/>
+      <w:lvlText w:val="%9."/>
+      <w:lvlJc w:val="right"/>
+      <w:pPr>
+        <w:ind w:left="4320" w:hanging="480"/>
+      </w:pPr>
+    </w:lvl>
+  </w:abstractNum>
+  <w:abstractNum w:abstractNumId="16" w15:restartNumberingAfterBreak="0">
+    <w:nsid w:val="53DF68D0"/>
+    <w:multiLevelType w:val="hybridMultilevel"/>
+    <w:tmpl w:val="C1068254"/>
+    <w:lvl w:ilvl="0" w:tplc="11649446">
+      <w:start w:val="1"/>
+      <w:numFmt w:val="decimal"/>
+      <w:lvlText w:val="%1."/>
+      <w:lvlJc w:val="left"/>
+      <w:pPr>
+        <w:ind w:left="360" w:hanging="360"/>
+      </w:pPr>
+      <w:rPr>
+        <w:rFonts w:hint="default"/>
+      </w:rPr>
+    </w:lvl>
+    <w:lvl w:ilvl="1" w:tplc="04090019" w:tentative="1">
+      <w:start w:val="1"/>
+      <w:numFmt w:val="ideographTraditional"/>
+      <w:lvlText w:val="%2、"/>
+      <w:lvlJc w:val="left"/>
+      <w:pPr>
+        <w:ind w:left="960" w:hanging="480"/>
+      </w:pPr>
+    </w:lvl>
+    <w:lvl w:ilvl="2" w:tplc="0409001B" w:tentative="1">
+      <w:start w:val="1"/>
+      <w:numFmt w:val="lowerRoman"/>
+      <w:lvlText w:val="%3."/>
+      <w:lvlJc w:val="right"/>
+      <w:pPr>
+        <w:ind w:left="1440" w:hanging="480"/>
+      </w:pPr>
+    </w:lvl>
+    <w:lvl w:ilvl="3" w:tplc="0409000F" w:tentative="1">
+      <w:start w:val="1"/>
+      <w:numFmt w:val="decimal"/>
+      <w:lvlText w:val="%4."/>
+      <w:lvlJc w:val="left"/>
+      <w:pPr>
+        <w:ind w:left="1920" w:hanging="480"/>
+      </w:pPr>
+    </w:lvl>
+    <w:lvl w:ilvl="4" w:tplc="04090019" w:tentative="1">
+      <w:start w:val="1"/>
+      <w:numFmt w:val="ideographTraditional"/>
+      <w:lvlText w:val="%5、"/>
+      <w:lvlJc w:val="left"/>
+      <w:pPr>
+        <w:ind w:left="2400" w:hanging="480"/>
+      </w:pPr>
+    </w:lvl>
+    <w:lvl w:ilvl="5" w:tplc="0409001B" w:tentative="1">
+      <w:start w:val="1"/>
+      <w:numFmt w:val="lowerRoman"/>
+      <w:lvlText w:val="%6."/>
+      <w:lvlJc w:val="right"/>
+      <w:pPr>
+        <w:ind w:left="2880" w:hanging="480"/>
+      </w:pPr>
+    </w:lvl>
+    <w:lvl w:ilvl="6" w:tplc="0409000F" w:tentative="1">
+      <w:start w:val="1"/>
+      <w:numFmt w:val="decimal"/>
+      <w:lvlText w:val="%7."/>
+      <w:lvlJc w:val="left"/>
+      <w:pPr>
+        <w:ind w:left="3360" w:hanging="480"/>
+      </w:pPr>
+    </w:lvl>
+    <w:lvl w:ilvl="7" w:tplc="04090019" w:tentative="1">
+      <w:start w:val="1"/>
+      <w:numFmt w:val="ideographTraditional"/>
+      <w:lvlText w:val="%8、"/>
+      <w:lvlJc w:val="left"/>
+      <w:pPr>
+        <w:ind w:left="3840" w:hanging="480"/>
+      </w:pPr>
+    </w:lvl>
+    <w:lvl w:ilvl="8" w:tplc="0409001B" w:tentative="1">
+      <w:start w:val="1"/>
+      <w:numFmt w:val="lowerRoman"/>
+      <w:lvlText w:val="%9."/>
+      <w:lvlJc w:val="right"/>
+      <w:pPr>
+        <w:ind w:left="4320" w:hanging="480"/>
+      </w:pPr>
+    </w:lvl>
+  </w:abstractNum>
+  <w:abstractNum w:abstractNumId="17" w15:restartNumberingAfterBreak="0">
     <w:nsid w:val="57AB7188"/>
     <w:multiLevelType w:val="hybridMultilevel"/>
     <w:tmpl w:val="81A8AB44"/>
@@ -6840,7 +9870,7 @@
       </w:pPr>
     </w:lvl>
   </w:abstractNum>
-  <w:abstractNum w:abstractNumId="12" w15:restartNumberingAfterBreak="0">
+  <w:abstractNum w:abstractNumId="18" w15:restartNumberingAfterBreak="0">
     <w:nsid w:val="65106F1B"/>
     <w:multiLevelType w:val="hybridMultilevel"/>
     <w:tmpl w:val="3E86290A"/>
@@ -6953,7 +9983,7 @@
       </w:rPr>
     </w:lvl>
   </w:abstractNum>
-  <w:abstractNum w:abstractNumId="13" w15:restartNumberingAfterBreak="0">
+  <w:abstractNum w:abstractNumId="19" w15:restartNumberingAfterBreak="0">
     <w:nsid w:val="665B0167"/>
     <w:multiLevelType w:val="hybridMultilevel"/>
     <w:tmpl w:val="979E20D8"/>
@@ -7042,7 +10072,7 @@
       </w:pPr>
     </w:lvl>
   </w:abstractNum>
-  <w:abstractNum w:abstractNumId="14" w15:restartNumberingAfterBreak="0">
+  <w:abstractNum w:abstractNumId="20" w15:restartNumberingAfterBreak="0">
     <w:nsid w:val="6688360A"/>
     <w:multiLevelType w:val="hybridMultilevel"/>
     <w:tmpl w:val="40988C96"/>
@@ -7156,7 +10186,7 @@
       </w:rPr>
     </w:lvl>
   </w:abstractNum>
-  <w:abstractNum w:abstractNumId="15" w15:restartNumberingAfterBreak="0">
+  <w:abstractNum w:abstractNumId="21" w15:restartNumberingAfterBreak="0">
     <w:nsid w:val="6ACE2C60"/>
     <w:multiLevelType w:val="hybridMultilevel"/>
     <w:tmpl w:val="263C5756"/>
@@ -7246,7 +10276,96 @@
       </w:pPr>
     </w:lvl>
   </w:abstractNum>
-  <w:abstractNum w:abstractNumId="16" w15:restartNumberingAfterBreak="0">
+  <w:abstractNum w:abstractNumId="22" w15:restartNumberingAfterBreak="0">
+    <w:nsid w:val="6D911E91"/>
+    <w:multiLevelType w:val="hybridMultilevel"/>
+    <w:tmpl w:val="AFE68E0A"/>
+    <w:lvl w:ilvl="0" w:tplc="32622D06">
+      <w:start w:val="1"/>
+      <w:numFmt w:val="decimal"/>
+      <w:lvlText w:val="%1."/>
+      <w:lvlJc w:val="left"/>
+      <w:pPr>
+        <w:ind w:left="360" w:hanging="360"/>
+      </w:pPr>
+      <w:rPr>
+        <w:rFonts w:hint="default"/>
+      </w:rPr>
+    </w:lvl>
+    <w:lvl w:ilvl="1" w:tplc="04090019" w:tentative="1">
+      <w:start w:val="1"/>
+      <w:numFmt w:val="ideographTraditional"/>
+      <w:lvlText w:val="%2、"/>
+      <w:lvlJc w:val="left"/>
+      <w:pPr>
+        <w:ind w:left="960" w:hanging="480"/>
+      </w:pPr>
+    </w:lvl>
+    <w:lvl w:ilvl="2" w:tplc="0409001B" w:tentative="1">
+      <w:start w:val="1"/>
+      <w:numFmt w:val="lowerRoman"/>
+      <w:lvlText w:val="%3."/>
+      <w:lvlJc w:val="right"/>
+      <w:pPr>
+        <w:ind w:left="1440" w:hanging="480"/>
+      </w:pPr>
+    </w:lvl>
+    <w:lvl w:ilvl="3" w:tplc="0409000F" w:tentative="1">
+      <w:start w:val="1"/>
+      <w:numFmt w:val="decimal"/>
+      <w:lvlText w:val="%4."/>
+      <w:lvlJc w:val="left"/>
+      <w:pPr>
+        <w:ind w:left="1920" w:hanging="480"/>
+      </w:pPr>
+    </w:lvl>
+    <w:lvl w:ilvl="4" w:tplc="04090019" w:tentative="1">
+      <w:start w:val="1"/>
+      <w:numFmt w:val="ideographTraditional"/>
+      <w:lvlText w:val="%5、"/>
+      <w:lvlJc w:val="left"/>
+      <w:pPr>
+        <w:ind w:left="2400" w:hanging="480"/>
+      </w:pPr>
+    </w:lvl>
+    <w:lvl w:ilvl="5" w:tplc="0409001B" w:tentative="1">
+      <w:start w:val="1"/>
+      <w:numFmt w:val="lowerRoman"/>
+      <w:lvlText w:val="%6."/>
+      <w:lvlJc w:val="right"/>
+      <w:pPr>
+        <w:ind w:left="2880" w:hanging="480"/>
+      </w:pPr>
+    </w:lvl>
+    <w:lvl w:ilvl="6" w:tplc="0409000F" w:tentative="1">
+      <w:start w:val="1"/>
+      <w:numFmt w:val="decimal"/>
+      <w:lvlText w:val="%7."/>
+      <w:lvlJc w:val="left"/>
+      <w:pPr>
+        <w:ind w:left="3360" w:hanging="480"/>
+      </w:pPr>
+    </w:lvl>
+    <w:lvl w:ilvl="7" w:tplc="04090019" w:tentative="1">
+      <w:start w:val="1"/>
+      <w:numFmt w:val="ideographTraditional"/>
+      <w:lvlText w:val="%8、"/>
+      <w:lvlJc w:val="left"/>
+      <w:pPr>
+        <w:ind w:left="3840" w:hanging="480"/>
+      </w:pPr>
+    </w:lvl>
+    <w:lvl w:ilvl="8" w:tplc="0409001B" w:tentative="1">
+      <w:start w:val="1"/>
+      <w:numFmt w:val="lowerRoman"/>
+      <w:lvlText w:val="%9."/>
+      <w:lvlJc w:val="right"/>
+      <w:pPr>
+        <w:ind w:left="4320" w:hanging="480"/>
+      </w:pPr>
+    </w:lvl>
+  </w:abstractNum>
+  <w:abstractNum w:abstractNumId="23" w15:restartNumberingAfterBreak="0">
     <w:nsid w:val="79AC0BDC"/>
     <w:multiLevelType w:val="hybridMultilevel"/>
     <w:tmpl w:val="45AE7A56"/>
@@ -7335,7 +10454,7 @@
       </w:pPr>
     </w:lvl>
   </w:abstractNum>
-  <w:abstractNum w:abstractNumId="17" w15:restartNumberingAfterBreak="0">
+  <w:abstractNum w:abstractNumId="24" w15:restartNumberingAfterBreak="0">
     <w:nsid w:val="7DC71F5D"/>
     <w:multiLevelType w:val="hybridMultilevel"/>
     <w:tmpl w:val="4C363E6A"/>
@@ -7425,64 +10544,85 @@
     </w:lvl>
   </w:abstractNum>
   <w:num w:numId="1" w16cid:durableId="495465555">
-    <w:abstractNumId w:val="15"/>
+    <w:abstractNumId w:val="21"/>
   </w:num>
   <w:num w:numId="2" w16cid:durableId="302199050">
-    <w:abstractNumId w:val="14"/>
+    <w:abstractNumId w:val="20"/>
   </w:num>
   <w:num w:numId="3" w16cid:durableId="1088236126">
-    <w:abstractNumId w:val="13"/>
+    <w:abstractNumId w:val="19"/>
   </w:num>
   <w:num w:numId="4" w16cid:durableId="178934034">
-    <w:abstractNumId w:val="4"/>
+    <w:abstractNumId w:val="6"/>
   </w:num>
   <w:num w:numId="5" w16cid:durableId="207886829">
-    <w:abstractNumId w:val="9"/>
+    <w:abstractNumId w:val="11"/>
   </w:num>
   <w:num w:numId="6" w16cid:durableId="1812480458">
-    <w:abstractNumId w:val="17"/>
+    <w:abstractNumId w:val="24"/>
   </w:num>
   <w:num w:numId="7" w16cid:durableId="2006542781">
-    <w:abstractNumId w:val="8"/>
+    <w:abstractNumId w:val="10"/>
   </w:num>
   <w:num w:numId="8" w16cid:durableId="1529677799">
-    <w:abstractNumId w:val="12"/>
+    <w:abstractNumId w:val="18"/>
   </w:num>
   <w:num w:numId="9" w16cid:durableId="1783381418">
+    <w:abstractNumId w:val="7"/>
+  </w:num>
+  <w:num w:numId="10" w16cid:durableId="2129812502">
     <w:abstractNumId w:val="5"/>
   </w:num>
-  <w:num w:numId="10" w16cid:durableId="2129812502">
-    <w:abstractNumId w:val="3"/>
-  </w:num>
   <w:num w:numId="11" w16cid:durableId="720594690">
-    <w:abstractNumId w:val="11"/>
+    <w:abstractNumId w:val="17"/>
   </w:num>
   <w:num w:numId="12" w16cid:durableId="359012654">
     <w:abstractNumId w:val="1"/>
   </w:num>
   <w:num w:numId="13" w16cid:durableId="1837261109">
-    <w:abstractNumId w:val="16"/>
+    <w:abstractNumId w:val="23"/>
   </w:num>
   <w:num w:numId="14" w16cid:durableId="79301791">
-    <w:abstractNumId w:val="10"/>
+    <w:abstractNumId w:val="13"/>
   </w:num>
   <w:num w:numId="15" w16cid:durableId="172696478">
-    <w:abstractNumId w:val="6"/>
+    <w:abstractNumId w:val="8"/>
   </w:num>
   <w:num w:numId="16" w16cid:durableId="603920491">
     <w:abstractNumId w:val="0"/>
   </w:num>
   <w:num w:numId="17" w16cid:durableId="73670064">
-    <w:abstractNumId w:val="7"/>
+    <w:abstractNumId w:val="9"/>
   </w:num>
   <w:num w:numId="18" w16cid:durableId="1261380062">
+    <w:abstractNumId w:val="4"/>
+  </w:num>
+  <w:num w:numId="19" w16cid:durableId="619998273">
+    <w:abstractNumId w:val="3"/>
+  </w:num>
+  <w:num w:numId="20" w16cid:durableId="186650224">
     <w:abstractNumId w:val="2"/>
+  </w:num>
+  <w:num w:numId="21" w16cid:durableId="711920673">
+    <w:abstractNumId w:val="16"/>
+  </w:num>
+  <w:num w:numId="22" w16cid:durableId="1211459313">
+    <w:abstractNumId w:val="15"/>
+  </w:num>
+  <w:num w:numId="23" w16cid:durableId="655106383">
+    <w:abstractNumId w:val="22"/>
+  </w:num>
+  <w:num w:numId="24" w16cid:durableId="1673683012">
+    <w:abstractNumId w:val="14"/>
+  </w:num>
+  <w:num w:numId="25" w16cid:durableId="1803887402">
+    <w:abstractNumId w:val="12"/>
   </w:num>
 </w:numbering>
 </file>
 
 <file path=word/styles.xml><?xml version="1.0" encoding="utf-8"?>
-<w:styles xmlns:mc="http://schemas.openxmlformats.org/markup-compatibility/2006" xmlns:r="http://schemas.openxmlformats.org/officeDocument/2006/relationships" xmlns:w="http://schemas.openxmlformats.org/wordprocessingml/2006/main" xmlns:w14="http://schemas.microsoft.com/office/word/2010/wordml" xmlns:w15="http://schemas.microsoft.com/office/word/2012/wordml" xmlns:w16cex="http://schemas.microsoft.com/office/word/2018/wordml/cex" xmlns:w16cid="http://schemas.microsoft.com/office/word/2016/wordml/cid" xmlns:w16="http://schemas.microsoft.com/office/word/2018/wordml" xmlns:w16sdtdh="http://schemas.microsoft.com/office/word/2020/wordml/sdtdatahash" xmlns:w16se="http://schemas.microsoft.com/office/word/2015/wordml/symex" mc:Ignorable="w14 w15 w16se w16cid w16 w16cex w16sdtdh">
+<w:styles xmlns:mc="http://schemas.openxmlformats.org/markup-compatibility/2006" xmlns:r="http://schemas.openxmlformats.org/officeDocument/2006/relationships" xmlns:w="http://schemas.openxmlformats.org/wordprocessingml/2006/main" xmlns:w14="http://schemas.microsoft.com/office/word/2010/wordml" xmlns:w15="http://schemas.microsoft.com/office/word/2012/wordml" xmlns:w16cex="http://schemas.microsoft.com/office/word/2018/wordml/cex" xmlns:w16cid="http://schemas.microsoft.com/office/word/2016/wordml/cid" xmlns:w16="http://schemas.microsoft.com/office/word/2018/wordml" xmlns:w16du="http://schemas.microsoft.com/office/word/2023/wordml/word16du" xmlns:w16sdtdh="http://schemas.microsoft.com/office/word/2020/wordml/sdtdatahash" xmlns:w16se="http://schemas.microsoft.com/office/word/2015/wordml/symex" mc:Ignorable="w14 w15 w16se w16cid w16 w16cex w16sdtdh w16du">
   <w:docDefaults>
     <w:rPrDefault>
       <w:rPr>
@@ -8024,6 +11164,148 @@
 </w:styles>
 </file>
 
+<file path=word/ink/ink1.xml><?xml version="1.0" encoding="utf-8"?>
+<inkml:ink xmlns:inkml="http://www.w3.org/2003/InkML">
+  <inkml:definitions>
+    <inkml:context xml:id="ctx0">
+      <inkml:inkSource xml:id="inkSrc0">
+        <inkml:traceFormat>
+          <inkml:channel name="X" type="integer" min="-2.14748E9" max="2.14748E9" units="cm"/>
+          <inkml:channel name="Y" type="integer" min="-2.14748E9" max="2.14748E9" units="cm"/>
+          <inkml:channel name="F" type="integer" max="32767" units="dev"/>
+        </inkml:traceFormat>
+        <inkml:channelProperties>
+          <inkml:channelProperty channel="X" name="resolution" value="1000" units="1/cm"/>
+          <inkml:channelProperty channel="Y" name="resolution" value="1000" units="1/cm"/>
+          <inkml:channelProperty channel="F" name="resolution" value="0" units="1/dev"/>
+        </inkml:channelProperties>
+      </inkml:inkSource>
+      <inkml:timestamp xml:id="ts0" timeString="2024-08-14T02:01:32.882"/>
+    </inkml:context>
+    <inkml:brush xml:id="br0">
+      <inkml:brushProperty name="width" value="0.03502" units="cm"/>
+      <inkml:brushProperty name="height" value="0.03502" units="cm"/>
+      <inkml:brushProperty name="color" value="#FFFFFF"/>
+    </inkml:brush>
+  </inkml:definitions>
+  <inkml:trace contextRef="#ctx0" brushRef="#br0">70 23 24575,'0'1'0,"0"-1"0,0 1 0,0 0 0,0 0 0,0-1 0,0 1 0,0 0 0,0-1 0,0 1 0,0 0 0,0 0 0,1-1 0,-1 1 0,0 0 0,0-1 0,1 1 0,-1 0 0,0-1 0,1 1 0,-1-1 0,1 1 0,-1-1 0,2 2 0,10-9 0,9-26 0,-75 36 0,54-3-3,-25 2-84,30 1 281,-3-3-272,1 1 1,-1 0 0,0-1-1,1 1 1,-1 0 0,0 0-1,0 0 1,0 1 0,0-1 0,0 0-1,0 1 1,0-1 0,0 1-1,-1 0 1,1 0 0,0 0 0,-1-1-1,2 4 1,-1 4-6749</inkml:trace>
+  <inkml:trace contextRef="#ctx0" brushRef="#br0" timeOffset="2675.6">71 111 24575,'0'3'0,"0"4"0,0 4 0,0 3 0,6-1 0,3-5 0,1-8 0,4-6 0,-2-3-8191</inkml:trace>
+  <inkml:trace contextRef="#ctx0" brushRef="#br0" timeOffset="3374.33">0 111 24575</inkml:trace>
+</inkml:ink>
+</file>
+
+<file path=word/ink/ink2.xml><?xml version="1.0" encoding="utf-8"?>
+<inkml:ink xmlns:inkml="http://www.w3.org/2003/InkML">
+  <inkml:definitions>
+    <inkml:context xml:id="ctx0">
+      <inkml:inkSource xml:id="inkSrc0">
+        <inkml:traceFormat>
+          <inkml:channel name="X" type="integer" min="-2.14748E9" max="2.14748E9" units="cm"/>
+          <inkml:channel name="Y" type="integer" min="-2.14748E9" max="2.14748E9" units="cm"/>
+          <inkml:channel name="F" type="integer" max="32767" units="dev"/>
+        </inkml:traceFormat>
+        <inkml:channelProperties>
+          <inkml:channelProperty channel="X" name="resolution" value="1000" units="1/cm"/>
+          <inkml:channelProperty channel="Y" name="resolution" value="1000" units="1/cm"/>
+          <inkml:channelProperty channel="F" name="resolution" value="0" units="1/dev"/>
+        </inkml:channelProperties>
+      </inkml:inkSource>
+      <inkml:timestamp xml:id="ts0" timeString="2024-08-14T02:01:27.771"/>
+    </inkml:context>
+    <inkml:brush xml:id="br0">
+      <inkml:brushProperty name="width" value="0.03502" units="cm"/>
+      <inkml:brushProperty name="height" value="0.03502" units="cm"/>
+      <inkml:brushProperty name="color" value="#FFFFFF"/>
+    </inkml:brush>
+  </inkml:definitions>
+  <inkml:trace contextRef="#ctx0" brushRef="#br0">0 44 24575,'3'-2'0,"0"0"0,0 0 0,0 1 0,0-1 0,1 1 0,-1 0 0,0 0 0,1 0 0,-1 0 0,0 1 0,1-1 0,-1 1 0,1 0 0,-1 0 0,1 0 0,3 1 0,2 0 0,-1 0 0,1 1 0,-1 0 0,0 0 0,11 5 0,-19-7 0,0 0 0,1 0 0,-1 0 0,0 0 0,1 0 0,-1 0 0,0 0 0,0 0 0,1 0 0,-1 0 0,0 0 0,1 0 0,-1 0 0,0 0 0,0 0 0,1 1 0,-1-1 0,0 0 0,0 0 0,1 0 0,-1 1 0,0-1 0,0 0 0,0 0 0,0 0 0,1 1 0,-1-1 0,0 0 0,0 0 0,0 1 0,0-1 0,0 0 0,0 0 0,0 1 0,1-1 0,-1 0 0,0 1 0,0-1 0,0 0 0,0 0 0,0 1 0,0-1 0,0 0 0,-1 1 0,1-1 0,0 0 0,0 0 0,0 1 0,0-1 0,0 0 0,0 0 0,0 1 0,-1-1 0,1 0 0,0 0 0,0 1 0,0-1 0,-1 0 0,-21 11 0,22-11 0,-1 0 0,0 0 0,0 0 0,0 0 0,0 0 0,0 0 0,0 1 0,0-1 0,0 0 0,0 1 0,1-1 0,-1 0 0,0 1 0,0-1 0,0 1 0,1 0 0,-1-1 0,0 1 0,1 0 0,-1-1 0,0 1 0,1 0 0,-1-1 0,1 1 0,-1 0 0,1 0 0,-1 0 0,1 0 0,-1 1 0,7 4 0,-5-6 0,-1 1 0,1-1 0,-1 1 0,1 0 0,0-1 0,-1 1 0,1 0 0,-1-1 0,1 1 0,-1 0 0,0 0 0,1 0 0,-1-1 0,0 1 0,1 0 0,-1 0 0,0 0 0,0 0 0,0 0 0,0-1 0,0 1 0,0 0 0,0 0 0,0 0 0,0 0 0,0 0 0,0 0 0,-1-1 0,1 1 0,-1 1 0,7-1 0,-5-1 0,-1 1 0,1-1 0,-1 0 0,1 1 0,-1-1 0,1 0 0,-1 1 0,1-1 0,-1 0 0,1 0 0,-1 0 0,1 1 0,-1-1 0,1 0 0,-1 0 0,1 0 0,0 0 0,-1 0 0,1 0 0,-1 0 0,1 0 0,-1 0 0,1-1 0,-1 1 0,1 0 0,0 0 0,-1 0 0,1-1 0,-1 1 0,1 0 0,-1 0 0,0-1 0,1 1 0,-1 0 0,1-1 0,-1 1 0,1-1 0,-1 1 0,0-1 0,1 1 0,-1-1 0,0 1 0,0-1 0,1 1 0,-1-1 0,0 1 0,0-1 0,0 1 0,0-1 0,1 1 0,-1-1 0,0 0 0,-2-5 0,0 0 0,1 0 0,-2 1 0,1-1 0,-1 1 0,0 0 0,0 0 0,0 0 0,-5-5 0,-7-12 0,19 29 0,0 0 0,0 1 0,1-2 0,0 1 0,1 0 0,-1-1 0,9 7 0,7-57 0,-19 40 12,1 1 0,1 0 0,-1-1 0,0 1 0,1 1 0,0-1 0,0 0 0,-1 1 0,9-4 0,-9 5-95,-1-1 1,0 1-1,1 0 1,0 0-1,-1 1 1,1-1-1,-1 0 1,1 1-1,0 0 1,-1-1-1,1 1 1,0 0-1,0 1 1,-1-1-1,1 0 1,0 1-1,4 1 1,0 3-6744</inkml:trace>
+</inkml:ink>
+</file>
+
+<file path=word/ink/ink3.xml><?xml version="1.0" encoding="utf-8"?>
+<inkml:ink xmlns:inkml="http://www.w3.org/2003/InkML">
+  <inkml:definitions>
+    <inkml:context xml:id="ctx0">
+      <inkml:inkSource xml:id="inkSrc0">
+        <inkml:traceFormat>
+          <inkml:channel name="X" type="integer" min="-2.14748E9" max="2.14748E9" units="cm"/>
+          <inkml:channel name="Y" type="integer" min="-2.14748E9" max="2.14748E9" units="cm"/>
+          <inkml:channel name="F" type="integer" max="32767" units="dev"/>
+        </inkml:traceFormat>
+        <inkml:channelProperties>
+          <inkml:channelProperty channel="X" name="resolution" value="1000" units="1/cm"/>
+          <inkml:channelProperty channel="Y" name="resolution" value="1000" units="1/cm"/>
+          <inkml:channelProperty channel="F" name="resolution" value="0" units="1/dev"/>
+        </inkml:channelProperties>
+      </inkml:inkSource>
+      <inkml:timestamp xml:id="ts0" timeString="2024-08-14T02:01:05.299"/>
+    </inkml:context>
+    <inkml:brush xml:id="br0">
+      <inkml:brushProperty name="width" value="0.035" units="cm"/>
+      <inkml:brushProperty name="height" value="0.035" units="cm"/>
+      <inkml:brushProperty name="color" value="#FFFFFF"/>
+    </inkml:brush>
+  </inkml:definitions>
+  <inkml:trace contextRef="#ctx0" brushRef="#br0">241 55 24575,'-1'0'0,"0"0"0,0 0 0,0-1 0,0 1 0,0 0 0,0 1 0,0-1 0,0 0 0,0 0 0,0 0 0,0 1 0,0-1 0,0 0 0,0 1 0,0-1 0,0 1 0,1-1 0,-1 1 0,0-1 0,0 1 0,0 0 0,1-1 0,-1 1 0,0 0 0,1 0 0,-1-1 0,1 1 0,-1 0 0,1 0 0,-1 0 0,1 0 0,-1 0 0,1 0 0,0 0 0,0 0 0,-1 0 0,1 0 0,0 0 0,0 0 0,0 0 0,0 0 0,0 0 0,0 0 0,0 0 0,1 0 0,-1 0 0,0 0 0,1 0 0,-1-1 0,0 1 0,1 0 0,-1 0 0,1 0 0,0 1 0,1 2 0,-2-5 0,0 1 0,0-1 0,0 0 0,0 1 0,0-1 0,0 0 0,1 1 0,-1-1 0,0 1 0,1-1 0,-1 0 0,0 1 0,1-1 0,-1 1 0,1-1 0,-1 1 0,0-1 0,1 1 0,0-1 0,-1 1 0,1 0 0,-1-1 0,1 1 0,-1 0 0,1-1 0,0 1 0,-1 0 0,1 0 0,0-1 0,-1 1 0,1 0 0,0 0 0,-1 0 0,1 0 0,0 0 0,-1 0 0,1 0 0,0 0 0,-1 0 0,1 1 0,0-1 0,-1 0 0,1 0 0,0 0 0,-1 1 0,1-1 0,-1 0 0,1 1 0,-1-1 0,1 1 0,-1-1 0,1 0 0,-1 1 0,1-1 0,-1 1 0,1 0 0,0 0 0,0-1 0,0 1 0,0-1 0,-1 1 0,1-1 0,0 1 0,-1-1 0,1 1 0,0 0 0,-1-1 0,1 1 0,-1 0 0,1 0 0,-1-1 0,1 1 0,-1 0 0,0 0 0,1 0 0,-1 0 0,0-1 0,0 1 0,1 0 0,-1 0 0,0 0 0,0 0 0,0 0 0,0 0 0,0 0 0,0-1 0,-1 1 0,1 0 0,0 0 0,0 0 0,-1 0 0,1 0 0,0-1 0,-1 1 0,1 0 0,-1 0 0,1 0 0,-1-1 0,0 2 0,-12 5 0,1 0 0,27-7 0,-4-2 0,-1 0 0,0 0 0,0-1 0,0-1 0,0 0 0,-1 0 0,1-1 0,-1 0 0,0-1 0,-1 0 0,9-7 0,-16 12 0,0-1 0,-1 0 0,0 1 0,1-1 0,-1 0 0,0 1 0,0-1 0,0 1 0,0-1 0,0 0 0,0 1 0,0-1 0,-1 0 0,1 1 0,-1-1 0,1 1 0,-1-1 0,1 1 0,-1-1 0,0 1 0,0-1 0,0 1 0,0-1 0,0 1 0,0 0 0,0 0 0,-2-2 0,1 1 0,0-1 0,0 1 0,0-1 0,-1 1 0,1 0 0,0 0 0,-1 0 0,0 0 0,1 0 0,-1 1 0,0-1 0,0 1 0,-5-2 0,4 4 0,0-1 0,0 1 0,0 1 0,0-1 0,0 0 0,1 1 0,-1 0 0,1 0 0,-1 0 0,-5 5 0,-25 11 0,-7-9 0,39-9 0,1 0 0,-1 1 0,0-1 0,0 0 0,0 0 0,0 0 0,1 0 0,-1-1 0,0 1 0,0 0 0,0-1 0,1 1 0,-1-1 0,0 0 0,1 1 0,-1-1 0,0 0 0,1 0 0,-3-2 0,4 2 0,-1 0 0,1 1 0,0-1 0,0 0 0,0 0 0,0 1 0,0-1 0,0 0 0,0 0 0,0 0 0,0 1 0,0-1 0,0 0 0,1 0 0,-1 1 0,0-1 0,1 0 0,-1 0 0,0 1 0,1-1 0,-1 0 0,1 1 0,-1-1 0,1 1 0,-1-1 0,1 0 0,-1 1 0,1-1 0,0 1 0,-1 0 0,1-1 0,0 1 0,-1-1 0,1 1 0,0 0 0,-1 0 0,1-1 0,0 1 0,1 0 0,32-13 0,-4 7 0,-18 4 0,-40 1 0,-8 1-341,0 2 0,1 1-1,-67 15 1,90-14-6485</inkml:trace>
+</inkml:ink>
+</file>
+
+<file path=word/ink/ink4.xml><?xml version="1.0" encoding="utf-8"?>
+<inkml:ink xmlns:inkml="http://www.w3.org/2003/InkML">
+  <inkml:definitions>
+    <inkml:context xml:id="ctx0">
+      <inkml:inkSource xml:id="inkSrc0">
+        <inkml:traceFormat>
+          <inkml:channel name="X" type="integer" min="-2.14748E9" max="2.14748E9" units="cm"/>
+          <inkml:channel name="Y" type="integer" min="-2.14748E9" max="2.14748E9" units="cm"/>
+          <inkml:channel name="F" type="integer" max="32767" units="dev"/>
+        </inkml:traceFormat>
+        <inkml:channelProperties>
+          <inkml:channelProperty channel="X" name="resolution" value="1000" units="1/cm"/>
+          <inkml:channelProperty channel="Y" name="resolution" value="1000" units="1/cm"/>
+          <inkml:channelProperty channel="F" name="resolution" value="0" units="1/dev"/>
+        </inkml:channelProperties>
+      </inkml:inkSource>
+      <inkml:timestamp xml:id="ts0" timeString="2024-08-14T02:00:57.356"/>
+    </inkml:context>
+    <inkml:brush xml:id="br0">
+      <inkml:brushProperty name="width" value="0.035" units="cm"/>
+      <inkml:brushProperty name="height" value="0.035" units="cm"/>
+      <inkml:brushProperty name="color" value="#FFFFFF"/>
+    </inkml:brush>
+  </inkml:definitions>
+  <inkml:trace contextRef="#ctx0" brushRef="#br0">90 1 24575,'0'5'0,"-4"1"0,-2 4 0,-4 0 0,-10-1 0,-6-2 0,2-3-8191</inkml:trace>
+</inkml:ink>
+</file>
+
+<file path=word/ink/ink5.xml><?xml version="1.0" encoding="utf-8"?>
+<inkml:ink xmlns:inkml="http://www.w3.org/2003/InkML">
+  <inkml:definitions>
+    <inkml:context xml:id="ctx0">
+      <inkml:inkSource xml:id="inkSrc0">
+        <inkml:traceFormat>
+          <inkml:channel name="X" type="integer" min="-2.14748E9" max="2.14748E9" units="cm"/>
+          <inkml:channel name="Y" type="integer" min="-2.14748E9" max="2.14748E9" units="cm"/>
+          <inkml:channel name="F" type="integer" max="32767" units="dev"/>
+        </inkml:traceFormat>
+        <inkml:channelProperties>
+          <inkml:channelProperty channel="X" name="resolution" value="1000" units="1/cm"/>
+          <inkml:channelProperty channel="Y" name="resolution" value="1000" units="1/cm"/>
+          <inkml:channelProperty channel="F" name="resolution" value="0" units="1/dev"/>
+        </inkml:channelProperties>
+      </inkml:inkSource>
+      <inkml:timestamp xml:id="ts0" timeString="2024-08-14T02:00:54.089"/>
+    </inkml:context>
+    <inkml:brush xml:id="br0">
+      <inkml:brushProperty name="width" value="0.035" units="cm"/>
+      <inkml:brushProperty name="height" value="0.035" units="cm"/>
+      <inkml:brushProperty name="color" value="#FFFFFF"/>
+    </inkml:brush>
+  </inkml:definitions>
+  <inkml:trace contextRef="#ctx0" brushRef="#br0">0 1 24575,'0'0'-8191</inkml:trace>
+</inkml:ink>
+</file>
+
 <file path=word/theme/theme1.xml><?xml version="1.0" encoding="utf-8"?>
 <a:theme xmlns:a="http://schemas.openxmlformats.org/drawingml/2006/main" name="Office 佈景主題">
   <a:themeElements>

</xml_diff>